<commit_message>
new stuff q1 woo!
</commit_message>
<xml_diff>
--- a/MP2_Report.docx
+++ b/MP2_Report.docx
@@ -123,6 +123,9 @@
         <w:jc w:val="center"/>
       </w:pPr>
       <w:r>
+        <w:rPr>
+          <w:noProof/>
+        </w:rPr>
         <w:drawing>
           <wp:inline distT="0" distB="0" distL="0" distR="0" wp14:anchorId="195CD2AA" wp14:editId="36420BBE">
             <wp:extent cx="3665855" cy="1113155"/>
@@ -203,13 +206,8 @@
         <w:t xml:space="preserve"> 100x100 </w:t>
       </w:r>
       <w:r>
-        <w:t xml:space="preserve">tiled matrix </w:t>
-      </w:r>
-      <w:proofErr w:type="gramStart"/>
-      <w:r>
-        <w:t>multiplication</w:t>
-      </w:r>
-      <w:proofErr w:type="gramEnd"/>
+        <w:t>tiled matrix multiplication</w:t>
+      </w:r>
     </w:p>
     <w:p>
       <w:r>
@@ -279,6 +277,9 @@
         <w:jc w:val="center"/>
       </w:pPr>
       <w:r>
+        <w:rPr>
+          <w:noProof/>
+        </w:rPr>
         <w:drawing>
           <wp:inline distT="0" distB="0" distL="0" distR="0" wp14:anchorId="434D8F8A" wp14:editId="418F3BE1">
             <wp:extent cx="3665855" cy="1113155"/>
@@ -361,13 +362,8 @@
         <w:t xml:space="preserve"> 100x100</w:t>
       </w:r>
       <w:r>
-        <w:t xml:space="preserve"> threaded matrix </w:t>
-      </w:r>
-      <w:proofErr w:type="gramStart"/>
-      <w:r>
-        <w:t>multiplication</w:t>
-      </w:r>
-      <w:proofErr w:type="gramEnd"/>
+        <w:t xml:space="preserve"> threaded matrix multiplication</w:t>
+      </w:r>
     </w:p>
     <w:p>
       <w:r>
@@ -460,13 +456,8 @@
       </w:r>
       <w:bookmarkEnd w:id="1"/>
       <w:r>
-        <w:t xml:space="preserve"> Threads vs Tiles 100x100 </w:t>
-      </w:r>
-      <w:proofErr w:type="gramStart"/>
-      <w:r>
-        <w:t>size</w:t>
-      </w:r>
-      <w:proofErr w:type="gramEnd"/>
+        <w:t xml:space="preserve"> Threads vs Tiles 100x100 size</w:t>
+      </w:r>
     </w:p>
     <w:p>
       <w:r>
@@ -653,14 +644,61 @@
         <w:t>Question 1</w:t>
       </w:r>
     </w:p>
+    <w:p>
+      <w:r>
+        <w:t xml:space="preserve">The number of threads that can be simultaneously scheduled on a CUDA device depends on its own hardware limitations. </w:t>
+      </w:r>
+      <w:r>
+        <w:t>This can be found by accessing its id, and using the equation</w:t>
+      </w:r>
+    </w:p>
     <w:p/>
+    <w:p>
+      <w:r>
+        <w:lastRenderedPageBreak/>
+        <w:drawing>
+          <wp:inline distT="0" distB="0" distL="0" distR="0" wp14:anchorId="3E69F45C" wp14:editId="4F6513D1">
+            <wp:extent cx="5943600" cy="1646555"/>
+            <wp:effectExtent l="0" t="0" r="0" b="0"/>
+            <wp:docPr id="2" name="Picture 2"/>
+            <wp:cNvGraphicFramePr>
+              <a:graphicFrameLocks xmlns:a="http://schemas.openxmlformats.org/drawingml/2006/main" noChangeAspect="1"/>
+            </wp:cNvGraphicFramePr>
+            <a:graphic xmlns:a="http://schemas.openxmlformats.org/drawingml/2006/main">
+              <a:graphicData uri="http://schemas.openxmlformats.org/drawingml/2006/picture">
+                <pic:pic xmlns:pic="http://schemas.openxmlformats.org/drawingml/2006/picture">
+                  <pic:nvPicPr>
+                    <pic:cNvPr id="1" name=""/>
+                    <pic:cNvPicPr/>
+                  </pic:nvPicPr>
+                  <pic:blipFill>
+                    <a:blip r:embed="rId13"/>
+                    <a:stretch>
+                      <a:fillRect/>
+                    </a:stretch>
+                  </pic:blipFill>
+                  <pic:spPr>
+                    <a:xfrm>
+                      <a:off x="0" y="0"/>
+                      <a:ext cx="5943600" cy="1646555"/>
+                    </a:xfrm>
+                    <a:prstGeom prst="rect">
+                      <a:avLst/>
+                    </a:prstGeom>
+                  </pic:spPr>
+                </pic:pic>
+              </a:graphicData>
+            </a:graphic>
+          </wp:inline>
+        </w:drawing>
+      </w:r>
+    </w:p>
     <w:p/>
     <w:p>
       <w:pPr>
         <w:pStyle w:val="Heading2"/>
       </w:pPr>
       <w:r>
-        <w:lastRenderedPageBreak/>
         <w:t>Question 2</w:t>
       </w:r>
     </w:p>
@@ -731,29 +769,7 @@
           <w:sz w:val="19"/>
           <w:szCs w:val="19"/>
         </w:rPr>
-        <w:t>&lt;</w:t>
-      </w:r>
-      <w:proofErr w:type="spellStart"/>
-      <w:r>
-        <w:rPr>
-          <w:rFonts w:ascii="Cascadia Mono" w:hAnsi="Cascadia Mono" w:cs="Cascadia Mono"/>
-          <w:color w:val="A31515"/>
-          <w:kern w:val="0"/>
-          <w:sz w:val="19"/>
-          <w:szCs w:val="19"/>
-        </w:rPr>
-        <w:t>cuda_runtime.h</w:t>
-      </w:r>
-      <w:proofErr w:type="spellEnd"/>
-      <w:r>
-        <w:rPr>
-          <w:rFonts w:ascii="Cascadia Mono" w:hAnsi="Cascadia Mono" w:cs="Cascadia Mono"/>
-          <w:color w:val="A31515"/>
-          <w:kern w:val="0"/>
-          <w:sz w:val="19"/>
-          <w:szCs w:val="19"/>
-        </w:rPr>
-        <w:t>&gt;</w:t>
+        <w:t>&lt;cuda_runtime.h&gt;</w:t>
       </w:r>
     </w:p>
     <w:p>
@@ -798,29 +814,7 @@
           <w:sz w:val="19"/>
           <w:szCs w:val="19"/>
         </w:rPr>
-        <w:t>&lt;</w:t>
-      </w:r>
-      <w:proofErr w:type="spellStart"/>
-      <w:r>
-        <w:rPr>
-          <w:rFonts w:ascii="Cascadia Mono" w:hAnsi="Cascadia Mono" w:cs="Cascadia Mono"/>
-          <w:color w:val="A31515"/>
-          <w:kern w:val="0"/>
-          <w:sz w:val="19"/>
-          <w:szCs w:val="19"/>
-        </w:rPr>
-        <w:t>device_launch_parameters.h</w:t>
-      </w:r>
-      <w:proofErr w:type="spellEnd"/>
-      <w:r>
-        <w:rPr>
-          <w:rFonts w:ascii="Cascadia Mono" w:hAnsi="Cascadia Mono" w:cs="Cascadia Mono"/>
-          <w:color w:val="A31515"/>
-          <w:kern w:val="0"/>
-          <w:sz w:val="19"/>
-          <w:szCs w:val="19"/>
-        </w:rPr>
-        <w:t>&gt;</w:t>
+        <w:t>&lt;device_launch_parameters.h&gt;</w:t>
       </w:r>
     </w:p>
     <w:p>
@@ -880,29 +874,7 @@
           <w:sz w:val="19"/>
           <w:szCs w:val="19"/>
         </w:rPr>
-        <w:t>&lt;</w:t>
-      </w:r>
-      <w:proofErr w:type="spellStart"/>
-      <w:r>
-        <w:rPr>
-          <w:rFonts w:ascii="Cascadia Mono" w:hAnsi="Cascadia Mono" w:cs="Cascadia Mono"/>
-          <w:color w:val="A31515"/>
-          <w:kern w:val="0"/>
-          <w:sz w:val="19"/>
-          <w:szCs w:val="19"/>
-        </w:rPr>
-        <w:t>stdio.h</w:t>
-      </w:r>
-      <w:proofErr w:type="spellEnd"/>
-      <w:r>
-        <w:rPr>
-          <w:rFonts w:ascii="Cascadia Mono" w:hAnsi="Cascadia Mono" w:cs="Cascadia Mono"/>
-          <w:color w:val="A31515"/>
-          <w:kern w:val="0"/>
-          <w:sz w:val="19"/>
-          <w:szCs w:val="19"/>
-        </w:rPr>
-        <w:t>&gt;</w:t>
+        <w:t>&lt;stdio.h&gt;</w:t>
       </w:r>
     </w:p>
     <w:p>
@@ -947,29 +919,7 @@
           <w:sz w:val="19"/>
           <w:szCs w:val="19"/>
         </w:rPr>
-        <w:t>&lt;</w:t>
-      </w:r>
-      <w:proofErr w:type="spellStart"/>
-      <w:r>
-        <w:rPr>
-          <w:rFonts w:ascii="Cascadia Mono" w:hAnsi="Cascadia Mono" w:cs="Cascadia Mono"/>
-          <w:color w:val="A31515"/>
-          <w:kern w:val="0"/>
-          <w:sz w:val="19"/>
-          <w:szCs w:val="19"/>
-        </w:rPr>
-        <w:t>math.h</w:t>
-      </w:r>
-      <w:proofErr w:type="spellEnd"/>
-      <w:r>
-        <w:rPr>
-          <w:rFonts w:ascii="Cascadia Mono" w:hAnsi="Cascadia Mono" w:cs="Cascadia Mono"/>
-          <w:color w:val="A31515"/>
-          <w:kern w:val="0"/>
-          <w:sz w:val="19"/>
-          <w:szCs w:val="19"/>
-        </w:rPr>
-        <w:t>&gt;</w:t>
+        <w:t>&lt;math.h&gt;</w:t>
       </w:r>
     </w:p>
     <w:p>
@@ -1014,29 +964,7 @@
           <w:sz w:val="19"/>
           <w:szCs w:val="19"/>
         </w:rPr>
-        <w:t>&lt;</w:t>
-      </w:r>
-      <w:proofErr w:type="spellStart"/>
-      <w:r>
-        <w:rPr>
-          <w:rFonts w:ascii="Cascadia Mono" w:hAnsi="Cascadia Mono" w:cs="Cascadia Mono"/>
-          <w:color w:val="A31515"/>
-          <w:kern w:val="0"/>
-          <w:sz w:val="19"/>
-          <w:szCs w:val="19"/>
-        </w:rPr>
-        <w:t>stdlib.h</w:t>
-      </w:r>
-      <w:proofErr w:type="spellEnd"/>
-      <w:r>
-        <w:rPr>
-          <w:rFonts w:ascii="Cascadia Mono" w:hAnsi="Cascadia Mono" w:cs="Cascadia Mono"/>
-          <w:color w:val="A31515"/>
-          <w:kern w:val="0"/>
-          <w:sz w:val="19"/>
-          <w:szCs w:val="19"/>
-        </w:rPr>
-        <w:t>&gt;</w:t>
+        <w:t>&lt;stdlib.h&gt;</w:t>
       </w:r>
     </w:p>
     <w:p>
@@ -1111,29 +1039,7 @@
           <w:sz w:val="19"/>
           <w:szCs w:val="19"/>
         </w:rPr>
-        <w:t>&lt;</w:t>
-      </w:r>
-      <w:proofErr w:type="spellStart"/>
-      <w:r>
-        <w:rPr>
-          <w:rFonts w:ascii="Cascadia Mono" w:hAnsi="Cascadia Mono" w:cs="Cascadia Mono"/>
-          <w:color w:val="A31515"/>
-          <w:kern w:val="0"/>
-          <w:sz w:val="19"/>
-          <w:szCs w:val="19"/>
-        </w:rPr>
-        <w:t>device_functions.h</w:t>
-      </w:r>
-      <w:proofErr w:type="spellEnd"/>
-      <w:r>
-        <w:rPr>
-          <w:rFonts w:ascii="Cascadia Mono" w:hAnsi="Cascadia Mono" w:cs="Cascadia Mono"/>
-          <w:color w:val="A31515"/>
-          <w:kern w:val="0"/>
-          <w:sz w:val="19"/>
-          <w:szCs w:val="19"/>
-        </w:rPr>
-        <w:t>&gt;</w:t>
+        <w:t>&lt;device_functions.h&gt;</w:t>
       </w:r>
     </w:p>
     <w:p>
@@ -1388,32 +1294,8 @@
           <w:sz w:val="19"/>
           <w:szCs w:val="19"/>
         </w:rPr>
-        <w:t xml:space="preserve"> </w:t>
-      </w:r>
-      <w:proofErr w:type="spellStart"/>
-      <w:proofErr w:type="gramStart"/>
-      <w:r>
-        <w:rPr>
-          <w:rFonts w:ascii="Cascadia Mono" w:hAnsi="Cascadia Mono" w:cs="Cascadia Mono"/>
-          <w:color w:val="000000"/>
-          <w:kern w:val="0"/>
-          <w:sz w:val="19"/>
-          <w:szCs w:val="19"/>
-        </w:rPr>
-        <w:t>matrixMulKernel</w:t>
-      </w:r>
-      <w:proofErr w:type="spellEnd"/>
-      <w:r>
-        <w:rPr>
-          <w:rFonts w:ascii="Cascadia Mono" w:hAnsi="Cascadia Mono" w:cs="Cascadia Mono"/>
-          <w:color w:val="000000"/>
-          <w:kern w:val="0"/>
-          <w:sz w:val="19"/>
-          <w:szCs w:val="19"/>
-        </w:rPr>
-        <w:t>(</w:t>
-      </w:r>
-      <w:proofErr w:type="gramEnd"/>
+        <w:t xml:space="preserve"> matrixMulKernel(</w:t>
+      </w:r>
       <w:r>
         <w:rPr>
           <w:rFonts w:ascii="Cascadia Mono" w:hAnsi="Cascadia Mono" w:cs="Cascadia Mono"/>
@@ -1637,32 +1519,8 @@
           <w:sz w:val="19"/>
           <w:szCs w:val="19"/>
         </w:rPr>
-        <w:t xml:space="preserve"> </w:t>
-      </w:r>
-      <w:proofErr w:type="spellStart"/>
-      <w:proofErr w:type="gramStart"/>
-      <w:r>
-        <w:rPr>
-          <w:rFonts w:ascii="Cascadia Mono" w:hAnsi="Cascadia Mono" w:cs="Cascadia Mono"/>
-          <w:color w:val="000000"/>
-          <w:kern w:val="0"/>
-          <w:sz w:val="19"/>
-          <w:szCs w:val="19"/>
-        </w:rPr>
-        <w:t>Mds</w:t>
-      </w:r>
-      <w:proofErr w:type="spellEnd"/>
-      <w:r>
-        <w:rPr>
-          <w:rFonts w:ascii="Cascadia Mono" w:hAnsi="Cascadia Mono" w:cs="Cascadia Mono"/>
-          <w:color w:val="000000"/>
-          <w:kern w:val="0"/>
-          <w:sz w:val="19"/>
-          <w:szCs w:val="19"/>
-        </w:rPr>
-        <w:t>[</w:t>
-      </w:r>
-      <w:proofErr w:type="gramEnd"/>
+        <w:t xml:space="preserve"> Mds[</w:t>
+      </w:r>
       <w:r>
         <w:rPr>
           <w:rFonts w:ascii="Cascadia Mono" w:hAnsi="Cascadia Mono" w:cs="Cascadia Mono"/>
@@ -1766,32 +1624,8 @@
           <w:sz w:val="19"/>
           <w:szCs w:val="19"/>
         </w:rPr>
-        <w:t xml:space="preserve"> </w:t>
-      </w:r>
-      <w:proofErr w:type="spellStart"/>
-      <w:proofErr w:type="gramStart"/>
-      <w:r>
-        <w:rPr>
-          <w:rFonts w:ascii="Cascadia Mono" w:hAnsi="Cascadia Mono" w:cs="Cascadia Mono"/>
-          <w:color w:val="000000"/>
-          <w:kern w:val="0"/>
-          <w:sz w:val="19"/>
-          <w:szCs w:val="19"/>
-        </w:rPr>
-        <w:t>Nds</w:t>
-      </w:r>
-      <w:proofErr w:type="spellEnd"/>
-      <w:r>
-        <w:rPr>
-          <w:rFonts w:ascii="Cascadia Mono" w:hAnsi="Cascadia Mono" w:cs="Cascadia Mono"/>
-          <w:color w:val="000000"/>
-          <w:kern w:val="0"/>
-          <w:sz w:val="19"/>
-          <w:szCs w:val="19"/>
-        </w:rPr>
-        <w:t>[</w:t>
-      </w:r>
-      <w:proofErr w:type="gramEnd"/>
+        <w:t xml:space="preserve"> Nds[</w:t>
+      </w:r>
       <w:r>
         <w:rPr>
           <w:rFonts w:ascii="Cascadia Mono" w:hAnsi="Cascadia Mono" w:cs="Cascadia Mono"/>
@@ -1890,29 +1724,7 @@
           <w:sz w:val="19"/>
           <w:szCs w:val="19"/>
         </w:rPr>
-        <w:t xml:space="preserve"> bx = </w:t>
-      </w:r>
-      <w:proofErr w:type="spellStart"/>
-      <w:r>
-        <w:rPr>
-          <w:rFonts w:ascii="Cascadia Mono" w:hAnsi="Cascadia Mono" w:cs="Cascadia Mono"/>
-          <w:color w:val="000000"/>
-          <w:kern w:val="0"/>
-          <w:sz w:val="19"/>
-          <w:szCs w:val="19"/>
-        </w:rPr>
-        <w:t>blockIdx.x</w:t>
-      </w:r>
-      <w:proofErr w:type="spellEnd"/>
-      <w:r>
-        <w:rPr>
-          <w:rFonts w:ascii="Cascadia Mono" w:hAnsi="Cascadia Mono" w:cs="Cascadia Mono"/>
-          <w:color w:val="000000"/>
-          <w:kern w:val="0"/>
-          <w:sz w:val="19"/>
-          <w:szCs w:val="19"/>
-        </w:rPr>
-        <w:t xml:space="preserve">; </w:t>
+        <w:t xml:space="preserve"> bx = blockIdx.x; </w:t>
       </w:r>
       <w:r>
         <w:rPr>
@@ -1932,42 +1744,8 @@
           <w:sz w:val="19"/>
           <w:szCs w:val="19"/>
         </w:rPr>
-        <w:t xml:space="preserve"> by = </w:t>
-      </w:r>
-      <w:proofErr w:type="spellStart"/>
-      <w:r>
-        <w:rPr>
-          <w:rFonts w:ascii="Cascadia Mono" w:hAnsi="Cascadia Mono" w:cs="Cascadia Mono"/>
-          <w:color w:val="000000"/>
-          <w:kern w:val="0"/>
-          <w:sz w:val="19"/>
-          <w:szCs w:val="19"/>
-        </w:rPr>
-        <w:t>blockIdx.</w:t>
-      </w:r>
-      <w:proofErr w:type="gramStart"/>
-      <w:r>
-        <w:rPr>
-          <w:rFonts w:ascii="Cascadia Mono" w:hAnsi="Cascadia Mono" w:cs="Cascadia Mono"/>
-          <w:color w:val="000000"/>
-          <w:kern w:val="0"/>
-          <w:sz w:val="19"/>
-          <w:szCs w:val="19"/>
-        </w:rPr>
-        <w:t>y</w:t>
-      </w:r>
-      <w:proofErr w:type="spellEnd"/>
-      <w:r>
-        <w:rPr>
-          <w:rFonts w:ascii="Cascadia Mono" w:hAnsi="Cascadia Mono" w:cs="Cascadia Mono"/>
-          <w:color w:val="000000"/>
-          <w:kern w:val="0"/>
-          <w:sz w:val="19"/>
-          <w:szCs w:val="19"/>
-        </w:rPr>
-        <w:t>;</w:t>
-      </w:r>
-      <w:proofErr w:type="gramEnd"/>
+        <w:t xml:space="preserve"> by = blockIdx.y;</w:t>
+      </w:r>
     </w:p>
     <w:p>
       <w:pPr>
@@ -2011,51 +1789,7 @@
           <w:sz w:val="19"/>
           <w:szCs w:val="19"/>
         </w:rPr>
-        <w:t xml:space="preserve"> </w:t>
-      </w:r>
-      <w:proofErr w:type="spellStart"/>
-      <w:r>
-        <w:rPr>
-          <w:rFonts w:ascii="Cascadia Mono" w:hAnsi="Cascadia Mono" w:cs="Cascadia Mono"/>
-          <w:color w:val="000000"/>
-          <w:kern w:val="0"/>
-          <w:sz w:val="19"/>
-          <w:szCs w:val="19"/>
-        </w:rPr>
-        <w:t>tx</w:t>
-      </w:r>
-      <w:proofErr w:type="spellEnd"/>
-      <w:r>
-        <w:rPr>
-          <w:rFonts w:ascii="Cascadia Mono" w:hAnsi="Cascadia Mono" w:cs="Cascadia Mono"/>
-          <w:color w:val="000000"/>
-          <w:kern w:val="0"/>
-          <w:sz w:val="19"/>
-          <w:szCs w:val="19"/>
-        </w:rPr>
-        <w:t xml:space="preserve"> = </w:t>
-      </w:r>
-      <w:proofErr w:type="spellStart"/>
-      <w:r>
-        <w:rPr>
-          <w:rFonts w:ascii="Cascadia Mono" w:hAnsi="Cascadia Mono" w:cs="Cascadia Mono"/>
-          <w:color w:val="000000"/>
-          <w:kern w:val="0"/>
-          <w:sz w:val="19"/>
-          <w:szCs w:val="19"/>
-        </w:rPr>
-        <w:t>threadIdx.x</w:t>
-      </w:r>
-      <w:proofErr w:type="spellEnd"/>
-      <w:r>
-        <w:rPr>
-          <w:rFonts w:ascii="Cascadia Mono" w:hAnsi="Cascadia Mono" w:cs="Cascadia Mono"/>
-          <w:color w:val="000000"/>
-          <w:kern w:val="0"/>
-          <w:sz w:val="19"/>
-          <w:szCs w:val="19"/>
-        </w:rPr>
-        <w:t xml:space="preserve">; </w:t>
+        <w:t xml:space="preserve"> tx = threadIdx.x; </w:t>
       </w:r>
       <w:r>
         <w:rPr>
@@ -2075,42 +1809,8 @@
           <w:sz w:val="19"/>
           <w:szCs w:val="19"/>
         </w:rPr>
-        <w:t xml:space="preserve"> ty = </w:t>
-      </w:r>
-      <w:proofErr w:type="spellStart"/>
-      <w:r>
-        <w:rPr>
-          <w:rFonts w:ascii="Cascadia Mono" w:hAnsi="Cascadia Mono" w:cs="Cascadia Mono"/>
-          <w:color w:val="000000"/>
-          <w:kern w:val="0"/>
-          <w:sz w:val="19"/>
-          <w:szCs w:val="19"/>
-        </w:rPr>
-        <w:t>threadIdx.</w:t>
-      </w:r>
-      <w:proofErr w:type="gramStart"/>
-      <w:r>
-        <w:rPr>
-          <w:rFonts w:ascii="Cascadia Mono" w:hAnsi="Cascadia Mono" w:cs="Cascadia Mono"/>
-          <w:color w:val="000000"/>
-          <w:kern w:val="0"/>
-          <w:sz w:val="19"/>
-          <w:szCs w:val="19"/>
-        </w:rPr>
-        <w:t>y</w:t>
-      </w:r>
-      <w:proofErr w:type="spellEnd"/>
-      <w:r>
-        <w:rPr>
-          <w:rFonts w:ascii="Cascadia Mono" w:hAnsi="Cascadia Mono" w:cs="Cascadia Mono"/>
-          <w:color w:val="000000"/>
-          <w:kern w:val="0"/>
-          <w:sz w:val="19"/>
-          <w:szCs w:val="19"/>
-        </w:rPr>
-        <w:t>;</w:t>
-      </w:r>
-      <w:proofErr w:type="gramEnd"/>
+        <w:t xml:space="preserve"> ty = threadIdx.y;</w:t>
+      </w:r>
     </w:p>
     <w:p>
       <w:pPr>
@@ -2189,20 +1889,8 @@
           <w:sz w:val="19"/>
           <w:szCs w:val="19"/>
         </w:rPr>
-        <w:t xml:space="preserve"> + </w:t>
-      </w:r>
-      <w:proofErr w:type="gramStart"/>
-      <w:r>
-        <w:rPr>
-          <w:rFonts w:ascii="Cascadia Mono" w:hAnsi="Cascadia Mono" w:cs="Cascadia Mono"/>
-          <w:color w:val="000000"/>
-          <w:kern w:val="0"/>
-          <w:sz w:val="19"/>
-          <w:szCs w:val="19"/>
-        </w:rPr>
-        <w:t>ty;</w:t>
-      </w:r>
-      <w:proofErr w:type="gramEnd"/>
+        <w:t xml:space="preserve"> + ty;</w:t>
+      </w:r>
     </w:p>
     <w:p>
       <w:pPr>
@@ -2266,32 +1954,8 @@
           <w:sz w:val="19"/>
           <w:szCs w:val="19"/>
         </w:rPr>
-        <w:t xml:space="preserve"> + </w:t>
-      </w:r>
-      <w:proofErr w:type="spellStart"/>
-      <w:proofErr w:type="gramStart"/>
-      <w:r>
-        <w:rPr>
-          <w:rFonts w:ascii="Cascadia Mono" w:hAnsi="Cascadia Mono" w:cs="Cascadia Mono"/>
-          <w:color w:val="000000"/>
-          <w:kern w:val="0"/>
-          <w:sz w:val="19"/>
-          <w:szCs w:val="19"/>
-        </w:rPr>
-        <w:t>tx</w:t>
-      </w:r>
-      <w:proofErr w:type="spellEnd"/>
-      <w:r>
-        <w:rPr>
-          <w:rFonts w:ascii="Cascadia Mono" w:hAnsi="Cascadia Mono" w:cs="Cascadia Mono"/>
-          <w:color w:val="000000"/>
-          <w:kern w:val="0"/>
-          <w:sz w:val="19"/>
-          <w:szCs w:val="19"/>
-        </w:rPr>
-        <w:t>;</w:t>
-      </w:r>
-      <w:proofErr w:type="gramEnd"/>
+        <w:t xml:space="preserve"> + tx;</w:t>
+      </w:r>
     </w:p>
     <w:p>
       <w:pPr>
@@ -2350,42 +2014,8 @@
           <w:sz w:val="19"/>
           <w:szCs w:val="19"/>
         </w:rPr>
-        <w:t xml:space="preserve"> </w:t>
-      </w:r>
-      <w:proofErr w:type="spellStart"/>
-      <w:r>
-        <w:rPr>
-          <w:rFonts w:ascii="Cascadia Mono" w:hAnsi="Cascadia Mono" w:cs="Cascadia Mono"/>
-          <w:color w:val="000000"/>
-          <w:kern w:val="0"/>
-          <w:sz w:val="19"/>
-          <w:szCs w:val="19"/>
-        </w:rPr>
-        <w:t>Pvalue</w:t>
-      </w:r>
-      <w:proofErr w:type="spellEnd"/>
-      <w:r>
-        <w:rPr>
-          <w:rFonts w:ascii="Cascadia Mono" w:hAnsi="Cascadia Mono" w:cs="Cascadia Mono"/>
-          <w:color w:val="000000"/>
-          <w:kern w:val="0"/>
-          <w:sz w:val="19"/>
-          <w:szCs w:val="19"/>
-        </w:rPr>
-        <w:t xml:space="preserve"> = </w:t>
-      </w:r>
-      <w:proofErr w:type="gramStart"/>
-      <w:r>
-        <w:rPr>
-          <w:rFonts w:ascii="Cascadia Mono" w:hAnsi="Cascadia Mono" w:cs="Cascadia Mono"/>
-          <w:color w:val="000000"/>
-          <w:kern w:val="0"/>
-          <w:sz w:val="19"/>
-          <w:szCs w:val="19"/>
-        </w:rPr>
-        <w:t>0;</w:t>
-      </w:r>
-      <w:proofErr w:type="gramEnd"/>
+        <w:t xml:space="preserve"> Pvalue = 0;</w:t>
+      </w:r>
     </w:p>
     <w:p>
       <w:pPr>
@@ -2474,51 +2104,7 @@
           <w:sz w:val="19"/>
           <w:szCs w:val="19"/>
         </w:rPr>
-        <w:t xml:space="preserve"> </w:t>
-      </w:r>
-      <w:proofErr w:type="spellStart"/>
-      <w:r>
-        <w:rPr>
-          <w:rFonts w:ascii="Cascadia Mono" w:hAnsi="Cascadia Mono" w:cs="Cascadia Mono"/>
-          <w:color w:val="000000"/>
-          <w:kern w:val="0"/>
-          <w:sz w:val="19"/>
-          <w:szCs w:val="19"/>
-        </w:rPr>
-        <w:t>ph</w:t>
-      </w:r>
-      <w:proofErr w:type="spellEnd"/>
-      <w:r>
-        <w:rPr>
-          <w:rFonts w:ascii="Cascadia Mono" w:hAnsi="Cascadia Mono" w:cs="Cascadia Mono"/>
-          <w:color w:val="000000"/>
-          <w:kern w:val="0"/>
-          <w:sz w:val="19"/>
-          <w:szCs w:val="19"/>
-        </w:rPr>
-        <w:t xml:space="preserve"> = 0; </w:t>
-      </w:r>
-      <w:proofErr w:type="spellStart"/>
-      <w:r>
-        <w:rPr>
-          <w:rFonts w:ascii="Cascadia Mono" w:hAnsi="Cascadia Mono" w:cs="Cascadia Mono"/>
-          <w:color w:val="000000"/>
-          <w:kern w:val="0"/>
-          <w:sz w:val="19"/>
-          <w:szCs w:val="19"/>
-        </w:rPr>
-        <w:t>ph</w:t>
-      </w:r>
-      <w:proofErr w:type="spellEnd"/>
-      <w:r>
-        <w:rPr>
-          <w:rFonts w:ascii="Cascadia Mono" w:hAnsi="Cascadia Mono" w:cs="Cascadia Mono"/>
-          <w:color w:val="000000"/>
-          <w:kern w:val="0"/>
-          <w:sz w:val="19"/>
-          <w:szCs w:val="19"/>
-        </w:rPr>
-        <w:t xml:space="preserve"> &lt; </w:t>
+        <w:t xml:space="preserve"> ph = 0; ph &lt; </w:t>
       </w:r>
       <w:r>
         <w:rPr>
@@ -2558,29 +2144,7 @@
           <w:sz w:val="19"/>
           <w:szCs w:val="19"/>
         </w:rPr>
-        <w:t>; ++</w:t>
-      </w:r>
-      <w:proofErr w:type="spellStart"/>
-      <w:r>
-        <w:rPr>
-          <w:rFonts w:ascii="Cascadia Mono" w:hAnsi="Cascadia Mono" w:cs="Cascadia Mono"/>
-          <w:color w:val="000000"/>
-          <w:kern w:val="0"/>
-          <w:sz w:val="19"/>
-          <w:szCs w:val="19"/>
-        </w:rPr>
-        <w:t>ph</w:t>
-      </w:r>
-      <w:proofErr w:type="spellEnd"/>
-      <w:r>
-        <w:rPr>
-          <w:rFonts w:ascii="Cascadia Mono" w:hAnsi="Cascadia Mono" w:cs="Cascadia Mono"/>
-          <w:color w:val="000000"/>
-          <w:kern w:val="0"/>
-          <w:sz w:val="19"/>
-          <w:szCs w:val="19"/>
-        </w:rPr>
-        <w:t>) {</w:t>
+        <w:t>; ++ph) {</w:t>
       </w:r>
     </w:p>
     <w:p>
@@ -2616,52 +2180,8 @@
           <w:szCs w:val="19"/>
         </w:rPr>
         <w:tab/>
-      </w:r>
-      <w:proofErr w:type="spellStart"/>
-      <w:r>
-        <w:rPr>
-          <w:rFonts w:ascii="Cascadia Mono" w:hAnsi="Cascadia Mono" w:cs="Cascadia Mono"/>
-          <w:color w:val="000000"/>
-          <w:kern w:val="0"/>
-          <w:sz w:val="19"/>
-          <w:szCs w:val="19"/>
-        </w:rPr>
-        <w:t>Mds</w:t>
-      </w:r>
-      <w:proofErr w:type="spellEnd"/>
-      <w:r>
-        <w:rPr>
-          <w:rFonts w:ascii="Cascadia Mono" w:hAnsi="Cascadia Mono" w:cs="Cascadia Mono"/>
-          <w:color w:val="000000"/>
-          <w:kern w:val="0"/>
-          <w:sz w:val="19"/>
-          <w:szCs w:val="19"/>
-        </w:rPr>
-        <w:t>[ty][</w:t>
-      </w:r>
-      <w:proofErr w:type="spellStart"/>
-      <w:r>
-        <w:rPr>
-          <w:rFonts w:ascii="Cascadia Mono" w:hAnsi="Cascadia Mono" w:cs="Cascadia Mono"/>
-          <w:color w:val="000000"/>
-          <w:kern w:val="0"/>
-          <w:sz w:val="19"/>
-          <w:szCs w:val="19"/>
-        </w:rPr>
-        <w:t>tx</w:t>
-      </w:r>
-      <w:proofErr w:type="spellEnd"/>
-      <w:r>
-        <w:rPr>
-          <w:rFonts w:ascii="Cascadia Mono" w:hAnsi="Cascadia Mono" w:cs="Cascadia Mono"/>
-          <w:color w:val="000000"/>
-          <w:kern w:val="0"/>
-          <w:sz w:val="19"/>
-          <w:szCs w:val="19"/>
-        </w:rPr>
-        <w:t xml:space="preserve">] = </w:t>
-      </w:r>
-      <w:proofErr w:type="gramStart"/>
+        <w:t xml:space="preserve">Mds[ty][tx] = </w:t>
+      </w:r>
       <w:r>
         <w:rPr>
           <w:rFonts w:ascii="Cascadia Mono" w:hAnsi="Cascadia Mono" w:cs="Cascadia Mono"/>
@@ -2680,18 +2200,7 @@
           <w:sz w:val="19"/>
           <w:szCs w:val="19"/>
         </w:rPr>
-        <w:t>[</w:t>
-      </w:r>
-      <w:proofErr w:type="gramEnd"/>
-      <w:r>
-        <w:rPr>
-          <w:rFonts w:ascii="Cascadia Mono" w:hAnsi="Cascadia Mono" w:cs="Cascadia Mono"/>
-          <w:color w:val="000000"/>
-          <w:kern w:val="0"/>
-          <w:sz w:val="19"/>
-          <w:szCs w:val="19"/>
-        </w:rPr>
-        <w:t xml:space="preserve">Row * </w:t>
+        <w:t xml:space="preserve">[Row * </w:t>
       </w:r>
       <w:r>
         <w:rPr>
@@ -2711,29 +2220,7 @@
           <w:sz w:val="19"/>
           <w:szCs w:val="19"/>
         </w:rPr>
-        <w:t xml:space="preserve"> + </w:t>
-      </w:r>
-      <w:proofErr w:type="spellStart"/>
-      <w:r>
-        <w:rPr>
-          <w:rFonts w:ascii="Cascadia Mono" w:hAnsi="Cascadia Mono" w:cs="Cascadia Mono"/>
-          <w:color w:val="000000"/>
-          <w:kern w:val="0"/>
-          <w:sz w:val="19"/>
-          <w:szCs w:val="19"/>
-        </w:rPr>
-        <w:t>ph</w:t>
-      </w:r>
-      <w:proofErr w:type="spellEnd"/>
-      <w:r>
-        <w:rPr>
-          <w:rFonts w:ascii="Cascadia Mono" w:hAnsi="Cascadia Mono" w:cs="Cascadia Mono"/>
-          <w:color w:val="000000"/>
-          <w:kern w:val="0"/>
-          <w:sz w:val="19"/>
-          <w:szCs w:val="19"/>
-        </w:rPr>
-        <w:t xml:space="preserve"> * </w:t>
+        <w:t xml:space="preserve"> + ph * </w:t>
       </w:r>
       <w:r>
         <w:rPr>
@@ -2753,29 +2240,7 @@
           <w:sz w:val="19"/>
           <w:szCs w:val="19"/>
         </w:rPr>
-        <w:t xml:space="preserve"> + </w:t>
-      </w:r>
-      <w:proofErr w:type="spellStart"/>
-      <w:r>
-        <w:rPr>
-          <w:rFonts w:ascii="Cascadia Mono" w:hAnsi="Cascadia Mono" w:cs="Cascadia Mono"/>
-          <w:color w:val="000000"/>
-          <w:kern w:val="0"/>
-          <w:sz w:val="19"/>
-          <w:szCs w:val="19"/>
-        </w:rPr>
-        <w:t>tx</w:t>
-      </w:r>
-      <w:proofErr w:type="spellEnd"/>
-      <w:r>
-        <w:rPr>
-          <w:rFonts w:ascii="Cascadia Mono" w:hAnsi="Cascadia Mono" w:cs="Cascadia Mono"/>
-          <w:color w:val="000000"/>
-          <w:kern w:val="0"/>
-          <w:sz w:val="19"/>
-          <w:szCs w:val="19"/>
-        </w:rPr>
-        <w:t>];</w:t>
+        <w:t xml:space="preserve"> + tx];</w:t>
       </w:r>
     </w:p>
     <w:p>
@@ -2811,52 +2276,8 @@
           <w:szCs w:val="19"/>
         </w:rPr>
         <w:tab/>
-      </w:r>
-      <w:proofErr w:type="spellStart"/>
-      <w:r>
-        <w:rPr>
-          <w:rFonts w:ascii="Cascadia Mono" w:hAnsi="Cascadia Mono" w:cs="Cascadia Mono"/>
-          <w:color w:val="000000"/>
-          <w:kern w:val="0"/>
-          <w:sz w:val="19"/>
-          <w:szCs w:val="19"/>
-        </w:rPr>
-        <w:t>Nds</w:t>
-      </w:r>
-      <w:proofErr w:type="spellEnd"/>
-      <w:r>
-        <w:rPr>
-          <w:rFonts w:ascii="Cascadia Mono" w:hAnsi="Cascadia Mono" w:cs="Cascadia Mono"/>
-          <w:color w:val="000000"/>
-          <w:kern w:val="0"/>
-          <w:sz w:val="19"/>
-          <w:szCs w:val="19"/>
-        </w:rPr>
-        <w:t>[ty][</w:t>
-      </w:r>
-      <w:proofErr w:type="spellStart"/>
-      <w:r>
-        <w:rPr>
-          <w:rFonts w:ascii="Cascadia Mono" w:hAnsi="Cascadia Mono" w:cs="Cascadia Mono"/>
-          <w:color w:val="000000"/>
-          <w:kern w:val="0"/>
-          <w:sz w:val="19"/>
-          <w:szCs w:val="19"/>
-        </w:rPr>
-        <w:t>tx</w:t>
-      </w:r>
-      <w:proofErr w:type="spellEnd"/>
-      <w:r>
-        <w:rPr>
-          <w:rFonts w:ascii="Cascadia Mono" w:hAnsi="Cascadia Mono" w:cs="Cascadia Mono"/>
-          <w:color w:val="000000"/>
-          <w:kern w:val="0"/>
-          <w:sz w:val="19"/>
-          <w:szCs w:val="19"/>
-        </w:rPr>
-        <w:t xml:space="preserve">] = </w:t>
-      </w:r>
-      <w:proofErr w:type="gramStart"/>
+        <w:t xml:space="preserve">Nds[ty][tx] = </w:t>
+      </w:r>
       <w:r>
         <w:rPr>
           <w:rFonts w:ascii="Cascadia Mono" w:hAnsi="Cascadia Mono" w:cs="Cascadia Mono"/>
@@ -2875,40 +2296,7 @@
           <w:sz w:val="19"/>
           <w:szCs w:val="19"/>
         </w:rPr>
-        <w:t>[</w:t>
-      </w:r>
-      <w:proofErr w:type="gramEnd"/>
-      <w:r>
-        <w:rPr>
-          <w:rFonts w:ascii="Cascadia Mono" w:hAnsi="Cascadia Mono" w:cs="Cascadia Mono"/>
-          <w:color w:val="000000"/>
-          <w:kern w:val="0"/>
-          <w:sz w:val="19"/>
-          <w:szCs w:val="19"/>
-        </w:rPr>
-        <w:t>(</w:t>
-      </w:r>
-      <w:proofErr w:type="spellStart"/>
-      <w:r>
-        <w:rPr>
-          <w:rFonts w:ascii="Cascadia Mono" w:hAnsi="Cascadia Mono" w:cs="Cascadia Mono"/>
-          <w:color w:val="000000"/>
-          <w:kern w:val="0"/>
-          <w:sz w:val="19"/>
-          <w:szCs w:val="19"/>
-        </w:rPr>
-        <w:t>ph</w:t>
-      </w:r>
-      <w:proofErr w:type="spellEnd"/>
-      <w:r>
-        <w:rPr>
-          <w:rFonts w:ascii="Cascadia Mono" w:hAnsi="Cascadia Mono" w:cs="Cascadia Mono"/>
-          <w:color w:val="000000"/>
-          <w:kern w:val="0"/>
-          <w:sz w:val="19"/>
-          <w:szCs w:val="19"/>
-        </w:rPr>
-        <w:t xml:space="preserve"> * </w:t>
+        <w:t xml:space="preserve">[(ph * </w:t>
       </w:r>
       <w:r>
         <w:rPr>
@@ -2984,41 +2372,7 @@
           <w:szCs w:val="19"/>
         </w:rPr>
         <w:tab/>
-        <w:t>__</w:t>
-      </w:r>
-      <w:proofErr w:type="spellStart"/>
-      <w:proofErr w:type="gramStart"/>
-      <w:r>
-        <w:rPr>
-          <w:rFonts w:ascii="Cascadia Mono" w:hAnsi="Cascadia Mono" w:cs="Cascadia Mono"/>
-          <w:color w:val="000000"/>
-          <w:kern w:val="0"/>
-          <w:sz w:val="19"/>
-          <w:szCs w:val="19"/>
-        </w:rPr>
-        <w:t>syncthreads</w:t>
-      </w:r>
-      <w:proofErr w:type="spellEnd"/>
-      <w:r>
-        <w:rPr>
-          <w:rFonts w:ascii="Cascadia Mono" w:hAnsi="Cascadia Mono" w:cs="Cascadia Mono"/>
-          <w:color w:val="000000"/>
-          <w:kern w:val="0"/>
-          <w:sz w:val="19"/>
-          <w:szCs w:val="19"/>
-        </w:rPr>
-        <w:t>(</w:t>
-      </w:r>
-      <w:proofErr w:type="gramEnd"/>
-      <w:r>
-        <w:rPr>
-          <w:rFonts w:ascii="Cascadia Mono" w:hAnsi="Cascadia Mono" w:cs="Cascadia Mono"/>
-          <w:color w:val="000000"/>
-          <w:kern w:val="0"/>
-          <w:sz w:val="19"/>
-          <w:szCs w:val="19"/>
-        </w:rPr>
-        <w:t>);</w:t>
+        <w:t>__syncthreads();</w:t>
       </w:r>
     </w:p>
     <w:p>
@@ -3138,6 +2492,7 @@
           <w:sz w:val="19"/>
           <w:szCs w:val="19"/>
         </w:rPr>
+        <w:lastRenderedPageBreak/>
         <w:tab/>
       </w:r>
       <w:r>
@@ -3159,97 +2514,8 @@
           <w:szCs w:val="19"/>
         </w:rPr>
         <w:tab/>
-      </w:r>
-      <w:proofErr w:type="spellStart"/>
-      <w:r>
-        <w:rPr>
-          <w:rFonts w:ascii="Cascadia Mono" w:hAnsi="Cascadia Mono" w:cs="Cascadia Mono"/>
-          <w:color w:val="000000"/>
-          <w:kern w:val="0"/>
-          <w:sz w:val="19"/>
-          <w:szCs w:val="19"/>
-        </w:rPr>
-        <w:t>Pvalue</w:t>
-      </w:r>
-      <w:proofErr w:type="spellEnd"/>
-      <w:r>
-        <w:rPr>
-          <w:rFonts w:ascii="Cascadia Mono" w:hAnsi="Cascadia Mono" w:cs="Cascadia Mono"/>
-          <w:color w:val="000000"/>
-          <w:kern w:val="0"/>
-          <w:sz w:val="19"/>
-          <w:szCs w:val="19"/>
-        </w:rPr>
-        <w:t xml:space="preserve"> += </w:t>
-      </w:r>
-      <w:proofErr w:type="spellStart"/>
-      <w:r>
-        <w:rPr>
-          <w:rFonts w:ascii="Cascadia Mono" w:hAnsi="Cascadia Mono" w:cs="Cascadia Mono"/>
-          <w:color w:val="000000"/>
-          <w:kern w:val="0"/>
-          <w:sz w:val="19"/>
-          <w:szCs w:val="19"/>
-        </w:rPr>
-        <w:t>Mds</w:t>
-      </w:r>
-      <w:proofErr w:type="spellEnd"/>
-      <w:r>
-        <w:rPr>
-          <w:rFonts w:ascii="Cascadia Mono" w:hAnsi="Cascadia Mono" w:cs="Cascadia Mono"/>
-          <w:color w:val="000000"/>
-          <w:kern w:val="0"/>
-          <w:sz w:val="19"/>
-          <w:szCs w:val="19"/>
-        </w:rPr>
-        <w:t xml:space="preserve">[ty][k] * </w:t>
-      </w:r>
-      <w:proofErr w:type="spellStart"/>
-      <w:r>
-        <w:rPr>
-          <w:rFonts w:ascii="Cascadia Mono" w:hAnsi="Cascadia Mono" w:cs="Cascadia Mono"/>
-          <w:color w:val="000000"/>
-          <w:kern w:val="0"/>
-          <w:sz w:val="19"/>
-          <w:szCs w:val="19"/>
-        </w:rPr>
-        <w:t>Nds</w:t>
-      </w:r>
-      <w:proofErr w:type="spellEnd"/>
-      <w:r>
-        <w:rPr>
-          <w:rFonts w:ascii="Cascadia Mono" w:hAnsi="Cascadia Mono" w:cs="Cascadia Mono"/>
-          <w:color w:val="000000"/>
-          <w:kern w:val="0"/>
-          <w:sz w:val="19"/>
-          <w:szCs w:val="19"/>
-        </w:rPr>
-        <w:t>[k][</w:t>
-      </w:r>
-      <w:proofErr w:type="spellStart"/>
-      <w:r>
-        <w:rPr>
-          <w:rFonts w:ascii="Cascadia Mono" w:hAnsi="Cascadia Mono" w:cs="Cascadia Mono"/>
-          <w:color w:val="000000"/>
-          <w:kern w:val="0"/>
-          <w:sz w:val="19"/>
-          <w:szCs w:val="19"/>
-        </w:rPr>
-        <w:t>tx</w:t>
-      </w:r>
-      <w:proofErr w:type="spellEnd"/>
-      <w:proofErr w:type="gramStart"/>
-      <w:r>
-        <w:rPr>
-          <w:rFonts w:ascii="Cascadia Mono" w:hAnsi="Cascadia Mono" w:cs="Cascadia Mono"/>
-          <w:color w:val="000000"/>
-          <w:kern w:val="0"/>
-          <w:sz w:val="19"/>
-          <w:szCs w:val="19"/>
-        </w:rPr>
-        <w:t>];</w:t>
-      </w:r>
-      <w:proofErr w:type="gramEnd"/>
+        <w:t>Pvalue += Mds[ty][k] * Nds[k][tx];</w:t>
+      </w:r>
     </w:p>
     <w:p>
       <w:pPr>
@@ -3320,41 +2586,7 @@
           <w:szCs w:val="19"/>
         </w:rPr>
         <w:tab/>
-        <w:t>__</w:t>
-      </w:r>
-      <w:proofErr w:type="spellStart"/>
-      <w:proofErr w:type="gramStart"/>
-      <w:r>
-        <w:rPr>
-          <w:rFonts w:ascii="Cascadia Mono" w:hAnsi="Cascadia Mono" w:cs="Cascadia Mono"/>
-          <w:color w:val="000000"/>
-          <w:kern w:val="0"/>
-          <w:sz w:val="19"/>
-          <w:szCs w:val="19"/>
-        </w:rPr>
-        <w:t>syncthreads</w:t>
-      </w:r>
-      <w:proofErr w:type="spellEnd"/>
-      <w:r>
-        <w:rPr>
-          <w:rFonts w:ascii="Cascadia Mono" w:hAnsi="Cascadia Mono" w:cs="Cascadia Mono"/>
-          <w:color w:val="000000"/>
-          <w:kern w:val="0"/>
-          <w:sz w:val="19"/>
-          <w:szCs w:val="19"/>
-        </w:rPr>
-        <w:t>(</w:t>
-      </w:r>
-      <w:proofErr w:type="gramEnd"/>
-      <w:r>
-        <w:rPr>
-          <w:rFonts w:ascii="Cascadia Mono" w:hAnsi="Cascadia Mono" w:cs="Cascadia Mono"/>
-          <w:color w:val="000000"/>
-          <w:kern w:val="0"/>
-          <w:sz w:val="19"/>
-          <w:szCs w:val="19"/>
-        </w:rPr>
-        <w:t>);</w:t>
+        <w:t>__syncthreads();</w:t>
       </w:r>
     </w:p>
     <w:p>
@@ -3407,7 +2639,6 @@
         </w:rPr>
         <w:tab/>
       </w:r>
-      <w:proofErr w:type="gramStart"/>
       <w:r>
         <w:rPr>
           <w:rFonts w:ascii="Cascadia Mono" w:hAnsi="Cascadia Mono" w:cs="Cascadia Mono"/>
@@ -3426,18 +2657,7 @@
           <w:sz w:val="19"/>
           <w:szCs w:val="19"/>
         </w:rPr>
-        <w:t>[</w:t>
-      </w:r>
-      <w:proofErr w:type="gramEnd"/>
-      <w:r>
-        <w:rPr>
-          <w:rFonts w:ascii="Cascadia Mono" w:hAnsi="Cascadia Mono" w:cs="Cascadia Mono"/>
-          <w:color w:val="000000"/>
-          <w:kern w:val="0"/>
-          <w:sz w:val="19"/>
-          <w:szCs w:val="19"/>
-        </w:rPr>
-        <w:t xml:space="preserve">Row * </w:t>
+        <w:t xml:space="preserve">[Row * </w:t>
       </w:r>
       <w:r>
         <w:rPr>
@@ -3457,29 +2677,7 @@
           <w:sz w:val="19"/>
           <w:szCs w:val="19"/>
         </w:rPr>
-        <w:t xml:space="preserve"> + Col] = </w:t>
-      </w:r>
-      <w:proofErr w:type="spellStart"/>
-      <w:r>
-        <w:rPr>
-          <w:rFonts w:ascii="Cascadia Mono" w:hAnsi="Cascadia Mono" w:cs="Cascadia Mono"/>
-          <w:color w:val="000000"/>
-          <w:kern w:val="0"/>
-          <w:sz w:val="19"/>
-          <w:szCs w:val="19"/>
-        </w:rPr>
-        <w:t>Pvalue</w:t>
-      </w:r>
-      <w:proofErr w:type="spellEnd"/>
-      <w:r>
-        <w:rPr>
-          <w:rFonts w:ascii="Cascadia Mono" w:hAnsi="Cascadia Mono" w:cs="Cascadia Mono"/>
-          <w:color w:val="000000"/>
-          <w:kern w:val="0"/>
-          <w:sz w:val="19"/>
-          <w:szCs w:val="19"/>
-        </w:rPr>
-        <w:t>;</w:t>
+        <w:t xml:space="preserve"> + Col] = Pvalue;</w:t>
       </w:r>
     </w:p>
     <w:p>
@@ -3554,32 +2752,8 @@
           <w:sz w:val="19"/>
           <w:szCs w:val="19"/>
         </w:rPr>
-        <w:t xml:space="preserve"> </w:t>
-      </w:r>
-      <w:proofErr w:type="spellStart"/>
-      <w:proofErr w:type="gramStart"/>
-      <w:r>
-        <w:rPr>
-          <w:rFonts w:ascii="Cascadia Mono" w:hAnsi="Cascadia Mono" w:cs="Cascadia Mono"/>
-          <w:color w:val="000000"/>
-          <w:kern w:val="0"/>
-          <w:sz w:val="19"/>
-          <w:szCs w:val="19"/>
-        </w:rPr>
-        <w:t>matrixMulCPU</w:t>
-      </w:r>
-      <w:proofErr w:type="spellEnd"/>
-      <w:r>
-        <w:rPr>
-          <w:rFonts w:ascii="Cascadia Mono" w:hAnsi="Cascadia Mono" w:cs="Cascadia Mono"/>
-          <w:color w:val="000000"/>
-          <w:kern w:val="0"/>
-          <w:sz w:val="19"/>
-          <w:szCs w:val="19"/>
-        </w:rPr>
-        <w:t>(</w:t>
-      </w:r>
-      <w:proofErr w:type="gramEnd"/>
+        <w:t xml:space="preserve"> matrixMulCPU(</w:t>
+      </w:r>
       <w:r>
         <w:rPr>
           <w:rFonts w:ascii="Cascadia Mono" w:hAnsi="Cascadia Mono" w:cs="Cascadia Mono"/>
@@ -3803,51 +2977,7 @@
           <w:sz w:val="19"/>
           <w:szCs w:val="19"/>
         </w:rPr>
-        <w:t xml:space="preserve"> </w:t>
-      </w:r>
-      <w:proofErr w:type="spellStart"/>
-      <w:r>
-        <w:rPr>
-          <w:rFonts w:ascii="Cascadia Mono" w:hAnsi="Cascadia Mono" w:cs="Cascadia Mono"/>
-          <w:color w:val="000000"/>
-          <w:kern w:val="0"/>
-          <w:sz w:val="19"/>
-          <w:szCs w:val="19"/>
-        </w:rPr>
-        <w:t>i</w:t>
-      </w:r>
-      <w:proofErr w:type="spellEnd"/>
-      <w:r>
-        <w:rPr>
-          <w:rFonts w:ascii="Cascadia Mono" w:hAnsi="Cascadia Mono" w:cs="Cascadia Mono"/>
-          <w:color w:val="000000"/>
-          <w:kern w:val="0"/>
-          <w:sz w:val="19"/>
-          <w:szCs w:val="19"/>
-        </w:rPr>
-        <w:t xml:space="preserve"> = 0; </w:t>
-      </w:r>
-      <w:proofErr w:type="spellStart"/>
-      <w:r>
-        <w:rPr>
-          <w:rFonts w:ascii="Cascadia Mono" w:hAnsi="Cascadia Mono" w:cs="Cascadia Mono"/>
-          <w:color w:val="000000"/>
-          <w:kern w:val="0"/>
-          <w:sz w:val="19"/>
-          <w:szCs w:val="19"/>
-        </w:rPr>
-        <w:t>i</w:t>
-      </w:r>
-      <w:proofErr w:type="spellEnd"/>
-      <w:r>
-        <w:rPr>
-          <w:rFonts w:ascii="Cascadia Mono" w:hAnsi="Cascadia Mono" w:cs="Cascadia Mono"/>
-          <w:color w:val="000000"/>
-          <w:kern w:val="0"/>
-          <w:sz w:val="19"/>
-          <w:szCs w:val="19"/>
-        </w:rPr>
-        <w:t xml:space="preserve"> &lt; </w:t>
+        <w:t xml:space="preserve"> i = 0; i &lt; </w:t>
       </w:r>
       <w:r>
         <w:rPr>
@@ -3867,29 +2997,7 @@
           <w:sz w:val="19"/>
           <w:szCs w:val="19"/>
         </w:rPr>
-        <w:t>; ++</w:t>
-      </w:r>
-      <w:proofErr w:type="spellStart"/>
-      <w:r>
-        <w:rPr>
-          <w:rFonts w:ascii="Cascadia Mono" w:hAnsi="Cascadia Mono" w:cs="Cascadia Mono"/>
-          <w:color w:val="000000"/>
-          <w:kern w:val="0"/>
-          <w:sz w:val="19"/>
-          <w:szCs w:val="19"/>
-        </w:rPr>
-        <w:t>i</w:t>
-      </w:r>
-      <w:proofErr w:type="spellEnd"/>
-      <w:r>
-        <w:rPr>
-          <w:rFonts w:ascii="Cascadia Mono" w:hAnsi="Cascadia Mono" w:cs="Cascadia Mono"/>
-          <w:color w:val="000000"/>
-          <w:kern w:val="0"/>
-          <w:sz w:val="19"/>
-          <w:szCs w:val="19"/>
-        </w:rPr>
-        <w:t>) {</w:t>
+        <w:t>; ++i) {</w:t>
       </w:r>
     </w:p>
     <w:p>
@@ -4049,20 +3157,8 @@
           <w:sz w:val="19"/>
           <w:szCs w:val="19"/>
         </w:rPr>
-        <w:t xml:space="preserve"> sum = </w:t>
-      </w:r>
-      <w:proofErr w:type="gramStart"/>
-      <w:r>
-        <w:rPr>
-          <w:rFonts w:ascii="Cascadia Mono" w:hAnsi="Cascadia Mono" w:cs="Cascadia Mono"/>
-          <w:color w:val="000000"/>
-          <w:kern w:val="0"/>
-          <w:sz w:val="19"/>
-          <w:szCs w:val="19"/>
-        </w:rPr>
-        <w:t>0;</w:t>
-      </w:r>
-      <w:proofErr w:type="gramEnd"/>
+        <w:t xml:space="preserve"> sum = 0;</w:t>
+      </w:r>
     </w:p>
     <w:p>
       <w:pPr>
@@ -4224,7 +3320,6 @@
         <w:tab/>
         <w:t xml:space="preserve">sum += </w:t>
       </w:r>
-      <w:proofErr w:type="gramStart"/>
       <w:r>
         <w:rPr>
           <w:rFonts w:ascii="Cascadia Mono" w:hAnsi="Cascadia Mono" w:cs="Cascadia Mono"/>
@@ -4243,30 +3338,7 @@
           <w:sz w:val="19"/>
           <w:szCs w:val="19"/>
         </w:rPr>
-        <w:t>[</w:t>
-      </w:r>
-      <w:proofErr w:type="spellStart"/>
-      <w:proofErr w:type="gramEnd"/>
-      <w:r>
-        <w:rPr>
-          <w:rFonts w:ascii="Cascadia Mono" w:hAnsi="Cascadia Mono" w:cs="Cascadia Mono"/>
-          <w:color w:val="000000"/>
-          <w:kern w:val="0"/>
-          <w:sz w:val="19"/>
-          <w:szCs w:val="19"/>
-        </w:rPr>
-        <w:t>i</w:t>
-      </w:r>
-      <w:proofErr w:type="spellEnd"/>
-      <w:r>
-        <w:rPr>
-          <w:rFonts w:ascii="Cascadia Mono" w:hAnsi="Cascadia Mono" w:cs="Cascadia Mono"/>
-          <w:color w:val="000000"/>
-          <w:kern w:val="0"/>
-          <w:sz w:val="19"/>
-          <w:szCs w:val="19"/>
-        </w:rPr>
-        <w:t xml:space="preserve"> * </w:t>
+        <w:t xml:space="preserve">[i * </w:t>
       </w:r>
       <w:r>
         <w:rPr>
@@ -4419,7 +3491,6 @@
         </w:rPr>
         <w:tab/>
       </w:r>
-      <w:proofErr w:type="gramStart"/>
       <w:r>
         <w:rPr>
           <w:rFonts w:ascii="Cascadia Mono" w:hAnsi="Cascadia Mono" w:cs="Cascadia Mono"/>
@@ -4438,30 +3509,7 @@
           <w:sz w:val="19"/>
           <w:szCs w:val="19"/>
         </w:rPr>
-        <w:t>[</w:t>
-      </w:r>
-      <w:proofErr w:type="spellStart"/>
-      <w:proofErr w:type="gramEnd"/>
-      <w:r>
-        <w:rPr>
-          <w:rFonts w:ascii="Cascadia Mono" w:hAnsi="Cascadia Mono" w:cs="Cascadia Mono"/>
-          <w:color w:val="000000"/>
-          <w:kern w:val="0"/>
-          <w:sz w:val="19"/>
-          <w:szCs w:val="19"/>
-        </w:rPr>
-        <w:t>i</w:t>
-      </w:r>
-      <w:proofErr w:type="spellEnd"/>
-      <w:r>
-        <w:rPr>
-          <w:rFonts w:ascii="Cascadia Mono" w:hAnsi="Cascadia Mono" w:cs="Cascadia Mono"/>
-          <w:color w:val="000000"/>
-          <w:kern w:val="0"/>
-          <w:sz w:val="19"/>
-          <w:szCs w:val="19"/>
-        </w:rPr>
-        <w:t xml:space="preserve"> * </w:t>
+        <w:t xml:space="preserve">[i * </w:t>
       </w:r>
       <w:r>
         <w:rPr>
@@ -4506,7 +3554,6 @@
           <w:sz w:val="19"/>
           <w:szCs w:val="19"/>
         </w:rPr>
-        <w:lastRenderedPageBreak/>
         <w:tab/>
       </w:r>
       <w:r>
@@ -4619,29 +3666,7 @@
           <w:sz w:val="19"/>
           <w:szCs w:val="19"/>
         </w:rPr>
-        <w:t xml:space="preserve"> </w:t>
-      </w:r>
-      <w:proofErr w:type="gramStart"/>
-      <w:r>
-        <w:rPr>
-          <w:rFonts w:ascii="Cascadia Mono" w:hAnsi="Cascadia Mono" w:cs="Cascadia Mono"/>
-          <w:color w:val="000000"/>
-          <w:kern w:val="0"/>
-          <w:sz w:val="19"/>
-          <w:szCs w:val="19"/>
-        </w:rPr>
-        <w:t>main(</w:t>
-      </w:r>
-      <w:proofErr w:type="gramEnd"/>
-      <w:r>
-        <w:rPr>
-          <w:rFonts w:ascii="Cascadia Mono" w:hAnsi="Cascadia Mono" w:cs="Cascadia Mono"/>
-          <w:color w:val="000000"/>
-          <w:kern w:val="0"/>
-          <w:sz w:val="19"/>
-          <w:szCs w:val="19"/>
-        </w:rPr>
-        <w:t>) {</w:t>
+        <w:t xml:space="preserve"> main() {</w:t>
       </w:r>
     </w:p>
     <w:p>
@@ -4686,42 +3711,8 @@
           <w:sz w:val="19"/>
           <w:szCs w:val="19"/>
         </w:rPr>
-        <w:t xml:space="preserve">* </w:t>
-      </w:r>
-      <w:proofErr w:type="spellStart"/>
-      <w:r>
-        <w:rPr>
-          <w:rFonts w:ascii="Cascadia Mono" w:hAnsi="Cascadia Mono" w:cs="Cascadia Mono"/>
-          <w:color w:val="000000"/>
-          <w:kern w:val="0"/>
-          <w:sz w:val="19"/>
-          <w:szCs w:val="19"/>
-        </w:rPr>
-        <w:t>d_M</w:t>
-      </w:r>
-      <w:proofErr w:type="spellEnd"/>
-      <w:r>
-        <w:rPr>
-          <w:rFonts w:ascii="Cascadia Mono" w:hAnsi="Cascadia Mono" w:cs="Cascadia Mono"/>
-          <w:color w:val="000000"/>
-          <w:kern w:val="0"/>
-          <w:sz w:val="19"/>
-          <w:szCs w:val="19"/>
-        </w:rPr>
-        <w:t xml:space="preserve"> = </w:t>
-      </w:r>
-      <w:proofErr w:type="gramStart"/>
-      <w:r>
-        <w:rPr>
-          <w:rFonts w:ascii="Cascadia Mono" w:hAnsi="Cascadia Mono" w:cs="Cascadia Mono"/>
-          <w:color w:val="000000"/>
-          <w:kern w:val="0"/>
-          <w:sz w:val="19"/>
-          <w:szCs w:val="19"/>
-        </w:rPr>
-        <w:t>0;</w:t>
-      </w:r>
-      <w:proofErr w:type="gramEnd"/>
+        <w:t>* d_M = 0;</w:t>
+      </w:r>
     </w:p>
     <w:p>
       <w:pPr>
@@ -4765,42 +3756,8 @@
           <w:sz w:val="19"/>
           <w:szCs w:val="19"/>
         </w:rPr>
-        <w:t xml:space="preserve">* </w:t>
-      </w:r>
-      <w:proofErr w:type="spellStart"/>
-      <w:r>
-        <w:rPr>
-          <w:rFonts w:ascii="Cascadia Mono" w:hAnsi="Cascadia Mono" w:cs="Cascadia Mono"/>
-          <w:color w:val="000000"/>
-          <w:kern w:val="0"/>
-          <w:sz w:val="19"/>
-          <w:szCs w:val="19"/>
-        </w:rPr>
-        <w:t>d_N</w:t>
-      </w:r>
-      <w:proofErr w:type="spellEnd"/>
-      <w:r>
-        <w:rPr>
-          <w:rFonts w:ascii="Cascadia Mono" w:hAnsi="Cascadia Mono" w:cs="Cascadia Mono"/>
-          <w:color w:val="000000"/>
-          <w:kern w:val="0"/>
-          <w:sz w:val="19"/>
-          <w:szCs w:val="19"/>
-        </w:rPr>
-        <w:t xml:space="preserve"> = </w:t>
-      </w:r>
-      <w:proofErr w:type="gramStart"/>
-      <w:r>
-        <w:rPr>
-          <w:rFonts w:ascii="Cascadia Mono" w:hAnsi="Cascadia Mono" w:cs="Cascadia Mono"/>
-          <w:color w:val="000000"/>
-          <w:kern w:val="0"/>
-          <w:sz w:val="19"/>
-          <w:szCs w:val="19"/>
-        </w:rPr>
-        <w:t>0;</w:t>
-      </w:r>
-      <w:proofErr w:type="gramEnd"/>
+        <w:t>* d_N = 0;</w:t>
+      </w:r>
     </w:p>
     <w:p>
       <w:pPr>
@@ -4844,42 +3801,8 @@
           <w:sz w:val="19"/>
           <w:szCs w:val="19"/>
         </w:rPr>
-        <w:t xml:space="preserve">* </w:t>
-      </w:r>
-      <w:proofErr w:type="spellStart"/>
-      <w:r>
-        <w:rPr>
-          <w:rFonts w:ascii="Cascadia Mono" w:hAnsi="Cascadia Mono" w:cs="Cascadia Mono"/>
-          <w:color w:val="000000"/>
-          <w:kern w:val="0"/>
-          <w:sz w:val="19"/>
-          <w:szCs w:val="19"/>
-        </w:rPr>
-        <w:t>d_P</w:t>
-      </w:r>
-      <w:proofErr w:type="spellEnd"/>
-      <w:r>
-        <w:rPr>
-          <w:rFonts w:ascii="Cascadia Mono" w:hAnsi="Cascadia Mono" w:cs="Cascadia Mono"/>
-          <w:color w:val="000000"/>
-          <w:kern w:val="0"/>
-          <w:sz w:val="19"/>
-          <w:szCs w:val="19"/>
-        </w:rPr>
-        <w:t xml:space="preserve"> = </w:t>
-      </w:r>
-      <w:proofErr w:type="gramStart"/>
-      <w:r>
-        <w:rPr>
-          <w:rFonts w:ascii="Cascadia Mono" w:hAnsi="Cascadia Mono" w:cs="Cascadia Mono"/>
-          <w:color w:val="000000"/>
-          <w:kern w:val="0"/>
-          <w:sz w:val="19"/>
-          <w:szCs w:val="19"/>
-        </w:rPr>
-        <w:t>0;</w:t>
-      </w:r>
-      <w:proofErr w:type="gramEnd"/>
+        <w:t>* d_P = 0;</w:t>
+      </w:r>
     </w:p>
     <w:p>
       <w:pPr>
@@ -4938,42 +3861,8 @@
           <w:sz w:val="19"/>
           <w:szCs w:val="19"/>
         </w:rPr>
-        <w:t xml:space="preserve">* </w:t>
-      </w:r>
-      <w:proofErr w:type="spellStart"/>
-      <w:r>
-        <w:rPr>
-          <w:rFonts w:ascii="Cascadia Mono" w:hAnsi="Cascadia Mono" w:cs="Cascadia Mono"/>
-          <w:color w:val="000000"/>
-          <w:kern w:val="0"/>
-          <w:sz w:val="19"/>
-          <w:szCs w:val="19"/>
-        </w:rPr>
-        <w:t>h_</w:t>
-      </w:r>
-      <w:proofErr w:type="gramStart"/>
-      <w:r>
-        <w:rPr>
-          <w:rFonts w:ascii="Cascadia Mono" w:hAnsi="Cascadia Mono" w:cs="Cascadia Mono"/>
-          <w:color w:val="000000"/>
-          <w:kern w:val="0"/>
-          <w:sz w:val="19"/>
-          <w:szCs w:val="19"/>
-        </w:rPr>
-        <w:t>M</w:t>
-      </w:r>
-      <w:proofErr w:type="spellEnd"/>
-      <w:r>
-        <w:rPr>
-          <w:rFonts w:ascii="Cascadia Mono" w:hAnsi="Cascadia Mono" w:cs="Cascadia Mono"/>
-          <w:color w:val="000000"/>
-          <w:kern w:val="0"/>
-          <w:sz w:val="19"/>
-          <w:szCs w:val="19"/>
-        </w:rPr>
-        <w:t>;</w:t>
-      </w:r>
-      <w:proofErr w:type="gramEnd"/>
+        <w:t>* h_M;</w:t>
+      </w:r>
     </w:p>
     <w:p>
       <w:pPr>
@@ -5017,42 +3906,8 @@
           <w:sz w:val="19"/>
           <w:szCs w:val="19"/>
         </w:rPr>
-        <w:t xml:space="preserve">* </w:t>
-      </w:r>
-      <w:proofErr w:type="spellStart"/>
-      <w:r>
-        <w:rPr>
-          <w:rFonts w:ascii="Cascadia Mono" w:hAnsi="Cascadia Mono" w:cs="Cascadia Mono"/>
-          <w:color w:val="000000"/>
-          <w:kern w:val="0"/>
-          <w:sz w:val="19"/>
-          <w:szCs w:val="19"/>
-        </w:rPr>
-        <w:t>h_</w:t>
-      </w:r>
-      <w:proofErr w:type="gramStart"/>
-      <w:r>
-        <w:rPr>
-          <w:rFonts w:ascii="Cascadia Mono" w:hAnsi="Cascadia Mono" w:cs="Cascadia Mono"/>
-          <w:color w:val="000000"/>
-          <w:kern w:val="0"/>
-          <w:sz w:val="19"/>
-          <w:szCs w:val="19"/>
-        </w:rPr>
-        <w:t>N</w:t>
-      </w:r>
-      <w:proofErr w:type="spellEnd"/>
-      <w:r>
-        <w:rPr>
-          <w:rFonts w:ascii="Cascadia Mono" w:hAnsi="Cascadia Mono" w:cs="Cascadia Mono"/>
-          <w:color w:val="000000"/>
-          <w:kern w:val="0"/>
-          <w:sz w:val="19"/>
-          <w:szCs w:val="19"/>
-        </w:rPr>
-        <w:t>;</w:t>
-      </w:r>
-      <w:proofErr w:type="gramEnd"/>
+        <w:t>* h_N;</w:t>
+      </w:r>
     </w:p>
     <w:p>
       <w:pPr>
@@ -5096,42 +3951,8 @@
           <w:sz w:val="19"/>
           <w:szCs w:val="19"/>
         </w:rPr>
-        <w:t xml:space="preserve">* </w:t>
-      </w:r>
-      <w:proofErr w:type="spellStart"/>
-      <w:r>
-        <w:rPr>
-          <w:rFonts w:ascii="Cascadia Mono" w:hAnsi="Cascadia Mono" w:cs="Cascadia Mono"/>
-          <w:color w:val="000000"/>
-          <w:kern w:val="0"/>
-          <w:sz w:val="19"/>
-          <w:szCs w:val="19"/>
-        </w:rPr>
-        <w:t>h_</w:t>
-      </w:r>
-      <w:proofErr w:type="gramStart"/>
-      <w:r>
-        <w:rPr>
-          <w:rFonts w:ascii="Cascadia Mono" w:hAnsi="Cascadia Mono" w:cs="Cascadia Mono"/>
-          <w:color w:val="000000"/>
-          <w:kern w:val="0"/>
-          <w:sz w:val="19"/>
-          <w:szCs w:val="19"/>
-        </w:rPr>
-        <w:t>P</w:t>
-      </w:r>
-      <w:proofErr w:type="spellEnd"/>
-      <w:r>
-        <w:rPr>
-          <w:rFonts w:ascii="Cascadia Mono" w:hAnsi="Cascadia Mono" w:cs="Cascadia Mono"/>
-          <w:color w:val="000000"/>
-          <w:kern w:val="0"/>
-          <w:sz w:val="19"/>
-          <w:szCs w:val="19"/>
-        </w:rPr>
-        <w:t>;</w:t>
-      </w:r>
-      <w:proofErr w:type="gramEnd"/>
+        <w:t>* h_P;</w:t>
+      </w:r>
     </w:p>
     <w:p>
       <w:pPr>
@@ -5175,42 +3996,8 @@
           <w:sz w:val="19"/>
           <w:szCs w:val="19"/>
         </w:rPr>
-        <w:t xml:space="preserve">* </w:t>
-      </w:r>
-      <w:proofErr w:type="spellStart"/>
-      <w:r>
-        <w:rPr>
-          <w:rFonts w:ascii="Cascadia Mono" w:hAnsi="Cascadia Mono" w:cs="Cascadia Mono"/>
-          <w:color w:val="000000"/>
-          <w:kern w:val="0"/>
-          <w:sz w:val="19"/>
-          <w:szCs w:val="19"/>
-        </w:rPr>
-        <w:t>h_</w:t>
-      </w:r>
-      <w:proofErr w:type="gramStart"/>
-      <w:r>
-        <w:rPr>
-          <w:rFonts w:ascii="Cascadia Mono" w:hAnsi="Cascadia Mono" w:cs="Cascadia Mono"/>
-          <w:color w:val="000000"/>
-          <w:kern w:val="0"/>
-          <w:sz w:val="19"/>
-          <w:szCs w:val="19"/>
-        </w:rPr>
-        <w:t>Pcheck</w:t>
-      </w:r>
-      <w:proofErr w:type="spellEnd"/>
-      <w:r>
-        <w:rPr>
-          <w:rFonts w:ascii="Cascadia Mono" w:hAnsi="Cascadia Mono" w:cs="Cascadia Mono"/>
-          <w:color w:val="000000"/>
-          <w:kern w:val="0"/>
-          <w:sz w:val="19"/>
-          <w:szCs w:val="19"/>
-        </w:rPr>
-        <w:t>;</w:t>
-      </w:r>
-      <w:proofErr w:type="gramEnd"/>
+        <w:t>* h_Pcheck;</w:t>
+      </w:r>
     </w:p>
     <w:p>
       <w:pPr>
@@ -5326,7 +4113,6 @@
         </w:rPr>
         <w:t xml:space="preserve"> * </w:t>
       </w:r>
-      <w:proofErr w:type="spellStart"/>
       <w:r>
         <w:rPr>
           <w:rFonts w:ascii="Cascadia Mono" w:hAnsi="Cascadia Mono" w:cs="Cascadia Mono"/>
@@ -5337,7 +4123,6 @@
         </w:rPr>
         <w:t>sizeof</w:t>
       </w:r>
-      <w:proofErr w:type="spellEnd"/>
       <w:r>
         <w:rPr>
           <w:rFonts w:ascii="Cascadia Mono" w:hAnsi="Cascadia Mono" w:cs="Cascadia Mono"/>
@@ -5358,7 +4143,6 @@
         </w:rPr>
         <w:t>float</w:t>
       </w:r>
-      <w:proofErr w:type="gramStart"/>
       <w:r>
         <w:rPr>
           <w:rFonts w:ascii="Cascadia Mono" w:hAnsi="Cascadia Mono" w:cs="Cascadia Mono"/>
@@ -5369,7 +4153,6 @@
         </w:rPr>
         <w:t>);</w:t>
       </w:r>
-      <w:proofErr w:type="gramEnd"/>
     </w:p>
     <w:p>
       <w:pPr>
@@ -5409,28 +4192,7 @@
           <w:szCs w:val="19"/>
         </w:rPr>
         <w:tab/>
-      </w:r>
-      <w:proofErr w:type="spellStart"/>
-      <w:r>
-        <w:rPr>
-          <w:rFonts w:ascii="Cascadia Mono" w:hAnsi="Cascadia Mono" w:cs="Cascadia Mono"/>
-          <w:color w:val="000000"/>
-          <w:kern w:val="0"/>
-          <w:sz w:val="19"/>
-          <w:szCs w:val="19"/>
-        </w:rPr>
-        <w:t>cudaMallocHost</w:t>
-      </w:r>
-      <w:proofErr w:type="spellEnd"/>
-      <w:r>
-        <w:rPr>
-          <w:rFonts w:ascii="Cascadia Mono" w:hAnsi="Cascadia Mono" w:cs="Cascadia Mono"/>
-          <w:color w:val="000000"/>
-          <w:kern w:val="0"/>
-          <w:sz w:val="19"/>
-          <w:szCs w:val="19"/>
-        </w:rPr>
-        <w:t>((</w:t>
+        <w:t>cudaMallocHost((</w:t>
       </w:r>
       <w:r>
         <w:rPr>
@@ -5450,41 +4212,7 @@
           <w:sz w:val="19"/>
           <w:szCs w:val="19"/>
         </w:rPr>
-        <w:t>*</w:t>
-      </w:r>
-      <w:proofErr w:type="gramStart"/>
-      <w:r>
-        <w:rPr>
-          <w:rFonts w:ascii="Cascadia Mono" w:hAnsi="Cascadia Mono" w:cs="Cascadia Mono"/>
-          <w:color w:val="000000"/>
-          <w:kern w:val="0"/>
-          <w:sz w:val="19"/>
-          <w:szCs w:val="19"/>
-        </w:rPr>
-        <w:t>*)&amp;</w:t>
-      </w:r>
-      <w:proofErr w:type="spellStart"/>
-      <w:proofErr w:type="gramEnd"/>
-      <w:r>
-        <w:rPr>
-          <w:rFonts w:ascii="Cascadia Mono" w:hAnsi="Cascadia Mono" w:cs="Cascadia Mono"/>
-          <w:color w:val="000000"/>
-          <w:kern w:val="0"/>
-          <w:sz w:val="19"/>
-          <w:szCs w:val="19"/>
-        </w:rPr>
-        <w:t>h_M</w:t>
-      </w:r>
-      <w:proofErr w:type="spellEnd"/>
-      <w:r>
-        <w:rPr>
-          <w:rFonts w:ascii="Cascadia Mono" w:hAnsi="Cascadia Mono" w:cs="Cascadia Mono"/>
-          <w:color w:val="000000"/>
-          <w:kern w:val="0"/>
-          <w:sz w:val="19"/>
-          <w:szCs w:val="19"/>
-        </w:rPr>
-        <w:t>, size);</w:t>
+        <w:t>**)&amp;h_M, size);</w:t>
       </w:r>
     </w:p>
     <w:p>
@@ -5510,28 +4238,7 @@
           <w:szCs w:val="19"/>
         </w:rPr>
         <w:tab/>
-      </w:r>
-      <w:proofErr w:type="spellStart"/>
-      <w:r>
-        <w:rPr>
-          <w:rFonts w:ascii="Cascadia Mono" w:hAnsi="Cascadia Mono" w:cs="Cascadia Mono"/>
-          <w:color w:val="000000"/>
-          <w:kern w:val="0"/>
-          <w:sz w:val="19"/>
-          <w:szCs w:val="19"/>
-        </w:rPr>
-        <w:t>cudaMallocHost</w:t>
-      </w:r>
-      <w:proofErr w:type="spellEnd"/>
-      <w:r>
-        <w:rPr>
-          <w:rFonts w:ascii="Cascadia Mono" w:hAnsi="Cascadia Mono" w:cs="Cascadia Mono"/>
-          <w:color w:val="000000"/>
-          <w:kern w:val="0"/>
-          <w:sz w:val="19"/>
-          <w:szCs w:val="19"/>
-        </w:rPr>
-        <w:t>((</w:t>
+        <w:t>cudaMallocHost((</w:t>
       </w:r>
       <w:r>
         <w:rPr>
@@ -5551,41 +4258,7 @@
           <w:sz w:val="19"/>
           <w:szCs w:val="19"/>
         </w:rPr>
-        <w:t>*</w:t>
-      </w:r>
-      <w:proofErr w:type="gramStart"/>
-      <w:r>
-        <w:rPr>
-          <w:rFonts w:ascii="Cascadia Mono" w:hAnsi="Cascadia Mono" w:cs="Cascadia Mono"/>
-          <w:color w:val="000000"/>
-          <w:kern w:val="0"/>
-          <w:sz w:val="19"/>
-          <w:szCs w:val="19"/>
-        </w:rPr>
-        <w:t>*)&amp;</w:t>
-      </w:r>
-      <w:proofErr w:type="spellStart"/>
-      <w:proofErr w:type="gramEnd"/>
-      <w:r>
-        <w:rPr>
-          <w:rFonts w:ascii="Cascadia Mono" w:hAnsi="Cascadia Mono" w:cs="Cascadia Mono"/>
-          <w:color w:val="000000"/>
-          <w:kern w:val="0"/>
-          <w:sz w:val="19"/>
-          <w:szCs w:val="19"/>
-        </w:rPr>
-        <w:t>h_N</w:t>
-      </w:r>
-      <w:proofErr w:type="spellEnd"/>
-      <w:r>
-        <w:rPr>
-          <w:rFonts w:ascii="Cascadia Mono" w:hAnsi="Cascadia Mono" w:cs="Cascadia Mono"/>
-          <w:color w:val="000000"/>
-          <w:kern w:val="0"/>
-          <w:sz w:val="19"/>
-          <w:szCs w:val="19"/>
-        </w:rPr>
-        <w:t>, size);</w:t>
+        <w:t>**)&amp;h_N, size);</w:t>
       </w:r>
     </w:p>
     <w:p>
@@ -5611,28 +4284,7 @@
           <w:szCs w:val="19"/>
         </w:rPr>
         <w:tab/>
-      </w:r>
-      <w:proofErr w:type="spellStart"/>
-      <w:r>
-        <w:rPr>
-          <w:rFonts w:ascii="Cascadia Mono" w:hAnsi="Cascadia Mono" w:cs="Cascadia Mono"/>
-          <w:color w:val="000000"/>
-          <w:kern w:val="0"/>
-          <w:sz w:val="19"/>
-          <w:szCs w:val="19"/>
-        </w:rPr>
-        <w:t>cudaMallocHost</w:t>
-      </w:r>
-      <w:proofErr w:type="spellEnd"/>
-      <w:r>
-        <w:rPr>
-          <w:rFonts w:ascii="Cascadia Mono" w:hAnsi="Cascadia Mono" w:cs="Cascadia Mono"/>
-          <w:color w:val="000000"/>
-          <w:kern w:val="0"/>
-          <w:sz w:val="19"/>
-          <w:szCs w:val="19"/>
-        </w:rPr>
-        <w:t>((</w:t>
+        <w:t>cudaMallocHost((</w:t>
       </w:r>
       <w:r>
         <w:rPr>
@@ -5652,41 +4304,7 @@
           <w:sz w:val="19"/>
           <w:szCs w:val="19"/>
         </w:rPr>
-        <w:t>*</w:t>
-      </w:r>
-      <w:proofErr w:type="gramStart"/>
-      <w:r>
-        <w:rPr>
-          <w:rFonts w:ascii="Cascadia Mono" w:hAnsi="Cascadia Mono" w:cs="Cascadia Mono"/>
-          <w:color w:val="000000"/>
-          <w:kern w:val="0"/>
-          <w:sz w:val="19"/>
-          <w:szCs w:val="19"/>
-        </w:rPr>
-        <w:t>*)&amp;</w:t>
-      </w:r>
-      <w:proofErr w:type="spellStart"/>
-      <w:proofErr w:type="gramEnd"/>
-      <w:r>
-        <w:rPr>
-          <w:rFonts w:ascii="Cascadia Mono" w:hAnsi="Cascadia Mono" w:cs="Cascadia Mono"/>
-          <w:color w:val="000000"/>
-          <w:kern w:val="0"/>
-          <w:sz w:val="19"/>
-          <w:szCs w:val="19"/>
-        </w:rPr>
-        <w:t>h_P</w:t>
-      </w:r>
-      <w:proofErr w:type="spellEnd"/>
-      <w:r>
-        <w:rPr>
-          <w:rFonts w:ascii="Cascadia Mono" w:hAnsi="Cascadia Mono" w:cs="Cascadia Mono"/>
-          <w:color w:val="000000"/>
-          <w:kern w:val="0"/>
-          <w:sz w:val="19"/>
-          <w:szCs w:val="19"/>
-        </w:rPr>
-        <w:t>, size);</w:t>
+        <w:t>**)&amp;h_P, size);</w:t>
       </w:r>
     </w:p>
     <w:p>
@@ -5712,28 +4330,7 @@
           <w:szCs w:val="19"/>
         </w:rPr>
         <w:tab/>
-      </w:r>
-      <w:proofErr w:type="spellStart"/>
-      <w:r>
-        <w:rPr>
-          <w:rFonts w:ascii="Cascadia Mono" w:hAnsi="Cascadia Mono" w:cs="Cascadia Mono"/>
-          <w:color w:val="000000"/>
-          <w:kern w:val="0"/>
-          <w:sz w:val="19"/>
-          <w:szCs w:val="19"/>
-        </w:rPr>
-        <w:t>cudaMallocHost</w:t>
-      </w:r>
-      <w:proofErr w:type="spellEnd"/>
-      <w:r>
-        <w:rPr>
-          <w:rFonts w:ascii="Cascadia Mono" w:hAnsi="Cascadia Mono" w:cs="Cascadia Mono"/>
-          <w:color w:val="000000"/>
-          <w:kern w:val="0"/>
-          <w:sz w:val="19"/>
-          <w:szCs w:val="19"/>
-        </w:rPr>
-        <w:t>((</w:t>
+        <w:t>cudaMallocHost((</w:t>
       </w:r>
       <w:r>
         <w:rPr>
@@ -5753,41 +4350,7 @@
           <w:sz w:val="19"/>
           <w:szCs w:val="19"/>
         </w:rPr>
-        <w:t>*</w:t>
-      </w:r>
-      <w:proofErr w:type="gramStart"/>
-      <w:r>
-        <w:rPr>
-          <w:rFonts w:ascii="Cascadia Mono" w:hAnsi="Cascadia Mono" w:cs="Cascadia Mono"/>
-          <w:color w:val="000000"/>
-          <w:kern w:val="0"/>
-          <w:sz w:val="19"/>
-          <w:szCs w:val="19"/>
-        </w:rPr>
-        <w:t>*)&amp;</w:t>
-      </w:r>
-      <w:proofErr w:type="spellStart"/>
-      <w:proofErr w:type="gramEnd"/>
-      <w:r>
-        <w:rPr>
-          <w:rFonts w:ascii="Cascadia Mono" w:hAnsi="Cascadia Mono" w:cs="Cascadia Mono"/>
-          <w:color w:val="000000"/>
-          <w:kern w:val="0"/>
-          <w:sz w:val="19"/>
-          <w:szCs w:val="19"/>
-        </w:rPr>
-        <w:t>h_Pcheck</w:t>
-      </w:r>
-      <w:proofErr w:type="spellEnd"/>
-      <w:r>
-        <w:rPr>
-          <w:rFonts w:ascii="Cascadia Mono" w:hAnsi="Cascadia Mono" w:cs="Cascadia Mono"/>
-          <w:color w:val="000000"/>
-          <w:kern w:val="0"/>
-          <w:sz w:val="19"/>
-          <w:szCs w:val="19"/>
-        </w:rPr>
-        <w:t>, size);</w:t>
+        <w:t>**)&amp;h_Pcheck, size);</w:t>
       </w:r>
     </w:p>
     <w:p>
@@ -5847,29 +4410,7 @@
           <w:sz w:val="19"/>
           <w:szCs w:val="19"/>
         </w:rPr>
-        <w:t xml:space="preserve"> </w:t>
-      </w:r>
-      <w:proofErr w:type="spellStart"/>
-      <w:r>
-        <w:rPr>
-          <w:rFonts w:ascii="Cascadia Mono" w:hAnsi="Cascadia Mono" w:cs="Cascadia Mono"/>
-          <w:color w:val="000000"/>
-          <w:kern w:val="0"/>
-          <w:sz w:val="19"/>
-          <w:szCs w:val="19"/>
-        </w:rPr>
-        <w:t>NumBlocks</w:t>
-      </w:r>
-      <w:proofErr w:type="spellEnd"/>
-      <w:r>
-        <w:rPr>
-          <w:rFonts w:ascii="Cascadia Mono" w:hAnsi="Cascadia Mono" w:cs="Cascadia Mono"/>
-          <w:color w:val="000000"/>
-          <w:kern w:val="0"/>
-          <w:sz w:val="19"/>
-          <w:szCs w:val="19"/>
-        </w:rPr>
-        <w:t xml:space="preserve"> = </w:t>
+        <w:t xml:space="preserve"> NumBlocks = </w:t>
       </w:r>
       <w:r>
         <w:rPr>
@@ -5899,18 +4440,7 @@
           <w:sz w:val="19"/>
           <w:szCs w:val="19"/>
         </w:rPr>
-        <w:t>TILE_</w:t>
-      </w:r>
-      <w:proofErr w:type="gramStart"/>
-      <w:r>
-        <w:rPr>
-          <w:rFonts w:ascii="Cascadia Mono" w:hAnsi="Cascadia Mono" w:cs="Cascadia Mono"/>
-          <w:color w:val="6F008A"/>
-          <w:kern w:val="0"/>
-          <w:sz w:val="19"/>
-          <w:szCs w:val="19"/>
-        </w:rPr>
-        <w:t>WIDTH</w:t>
+        <w:t>TILE_WIDTH</w:t>
       </w:r>
       <w:r>
         <w:rPr>
@@ -5922,7 +4452,6 @@
         </w:rPr>
         <w:t>;</w:t>
       </w:r>
-      <w:proofErr w:type="gramEnd"/>
     </w:p>
     <w:p>
       <w:pPr>
@@ -6006,42 +4535,8 @@
           <w:sz w:val="19"/>
           <w:szCs w:val="19"/>
         </w:rPr>
-        <w:t xml:space="preserve">) </w:t>
-      </w:r>
-      <w:proofErr w:type="spellStart"/>
-      <w:r>
-        <w:rPr>
-          <w:rFonts w:ascii="Cascadia Mono" w:hAnsi="Cascadia Mono" w:cs="Cascadia Mono"/>
-          <w:color w:val="000000"/>
-          <w:kern w:val="0"/>
-          <w:sz w:val="19"/>
-          <w:szCs w:val="19"/>
-        </w:rPr>
-        <w:t>NumBlocks</w:t>
-      </w:r>
-      <w:proofErr w:type="spellEnd"/>
-      <w:r>
-        <w:rPr>
-          <w:rFonts w:ascii="Cascadia Mono" w:hAnsi="Cascadia Mono" w:cs="Cascadia Mono"/>
-          <w:color w:val="000000"/>
-          <w:kern w:val="0"/>
-          <w:sz w:val="19"/>
-          <w:szCs w:val="19"/>
-        </w:rPr>
-        <w:t>+</w:t>
-      </w:r>
-      <w:proofErr w:type="gramStart"/>
-      <w:r>
-        <w:rPr>
-          <w:rFonts w:ascii="Cascadia Mono" w:hAnsi="Cascadia Mono" w:cs="Cascadia Mono"/>
-          <w:color w:val="000000"/>
-          <w:kern w:val="0"/>
-          <w:sz w:val="19"/>
-          <w:szCs w:val="19"/>
-        </w:rPr>
-        <w:t>+;</w:t>
-      </w:r>
-      <w:proofErr w:type="gramEnd"/>
+        <w:t>) NumBlocks++;</w:t>
+      </w:r>
     </w:p>
     <w:p>
       <w:pPr>
@@ -6100,75 +4595,7 @@
           <w:sz w:val="19"/>
           <w:szCs w:val="19"/>
         </w:rPr>
-        <w:t xml:space="preserve"> </w:t>
-      </w:r>
-      <w:proofErr w:type="spellStart"/>
-      <w:proofErr w:type="gramStart"/>
-      <w:r>
-        <w:rPr>
-          <w:rFonts w:ascii="Cascadia Mono" w:hAnsi="Cascadia Mono" w:cs="Cascadia Mono"/>
-          <w:color w:val="000000"/>
-          <w:kern w:val="0"/>
-          <w:sz w:val="19"/>
-          <w:szCs w:val="19"/>
-        </w:rPr>
-        <w:t>dimGrid</w:t>
-      </w:r>
-      <w:proofErr w:type="spellEnd"/>
-      <w:r>
-        <w:rPr>
-          <w:rFonts w:ascii="Cascadia Mono" w:hAnsi="Cascadia Mono" w:cs="Cascadia Mono"/>
-          <w:color w:val="000000"/>
-          <w:kern w:val="0"/>
-          <w:sz w:val="19"/>
-          <w:szCs w:val="19"/>
-        </w:rPr>
-        <w:t>(</w:t>
-      </w:r>
-      <w:proofErr w:type="spellStart"/>
-      <w:proofErr w:type="gramEnd"/>
-      <w:r>
-        <w:rPr>
-          <w:rFonts w:ascii="Cascadia Mono" w:hAnsi="Cascadia Mono" w:cs="Cascadia Mono"/>
-          <w:color w:val="000000"/>
-          <w:kern w:val="0"/>
-          <w:sz w:val="19"/>
-          <w:szCs w:val="19"/>
-        </w:rPr>
-        <w:t>NumBlocks</w:t>
-      </w:r>
-      <w:proofErr w:type="spellEnd"/>
-      <w:r>
-        <w:rPr>
-          <w:rFonts w:ascii="Cascadia Mono" w:hAnsi="Cascadia Mono" w:cs="Cascadia Mono"/>
-          <w:color w:val="000000"/>
-          <w:kern w:val="0"/>
-          <w:sz w:val="19"/>
-          <w:szCs w:val="19"/>
-        </w:rPr>
-        <w:t xml:space="preserve">, </w:t>
-      </w:r>
-      <w:proofErr w:type="spellStart"/>
-      <w:r>
-        <w:rPr>
-          <w:rFonts w:ascii="Cascadia Mono" w:hAnsi="Cascadia Mono" w:cs="Cascadia Mono"/>
-          <w:color w:val="000000"/>
-          <w:kern w:val="0"/>
-          <w:sz w:val="19"/>
-          <w:szCs w:val="19"/>
-        </w:rPr>
-        <w:t>NumBlocks</w:t>
-      </w:r>
-      <w:proofErr w:type="spellEnd"/>
-      <w:r>
-        <w:rPr>
-          <w:rFonts w:ascii="Cascadia Mono" w:hAnsi="Cascadia Mono" w:cs="Cascadia Mono"/>
-          <w:color w:val="000000"/>
-          <w:kern w:val="0"/>
-          <w:sz w:val="19"/>
-          <w:szCs w:val="19"/>
-        </w:rPr>
-        <w:t>);</w:t>
+        <w:t xml:space="preserve"> dimGrid(NumBlocks, NumBlocks);</w:t>
       </w:r>
     </w:p>
     <w:p>
@@ -6213,32 +4640,8 @@
           <w:sz w:val="19"/>
           <w:szCs w:val="19"/>
         </w:rPr>
-        <w:t xml:space="preserve"> </w:t>
-      </w:r>
-      <w:proofErr w:type="spellStart"/>
-      <w:proofErr w:type="gramStart"/>
-      <w:r>
-        <w:rPr>
-          <w:rFonts w:ascii="Cascadia Mono" w:hAnsi="Cascadia Mono" w:cs="Cascadia Mono"/>
-          <w:color w:val="000000"/>
-          <w:kern w:val="0"/>
-          <w:sz w:val="19"/>
-          <w:szCs w:val="19"/>
-        </w:rPr>
-        <w:t>dimBlock</w:t>
-      </w:r>
-      <w:proofErr w:type="spellEnd"/>
-      <w:r>
-        <w:rPr>
-          <w:rFonts w:ascii="Cascadia Mono" w:hAnsi="Cascadia Mono" w:cs="Cascadia Mono"/>
-          <w:color w:val="000000"/>
-          <w:kern w:val="0"/>
-          <w:sz w:val="19"/>
-          <w:szCs w:val="19"/>
-        </w:rPr>
-        <w:t>(</w:t>
-      </w:r>
-      <w:proofErr w:type="gramEnd"/>
+        <w:t xml:space="preserve"> dimBlock(</w:t>
+      </w:r>
       <w:r>
         <w:rPr>
           <w:rFonts w:ascii="Cascadia Mono" w:hAnsi="Cascadia Mono" w:cs="Cascadia Mono"/>
@@ -6319,7 +4722,6 @@
         </w:rPr>
         <w:tab/>
       </w:r>
-      <w:proofErr w:type="spellStart"/>
       <w:r>
         <w:rPr>
           <w:rFonts w:ascii="Cascadia Mono" w:hAnsi="Cascadia Mono" w:cs="Cascadia Mono"/>
@@ -6330,29 +4732,16 @@
         </w:rPr>
         <w:t>cudaEvent_t</w:t>
       </w:r>
-      <w:proofErr w:type="spellEnd"/>
-      <w:r>
-        <w:rPr>
-          <w:rFonts w:ascii="Cascadia Mono" w:hAnsi="Cascadia Mono" w:cs="Cascadia Mono"/>
-          <w:color w:val="000000"/>
-          <w:kern w:val="0"/>
-          <w:sz w:val="19"/>
-          <w:szCs w:val="19"/>
-        </w:rPr>
-        <w:t xml:space="preserve"> start, </w:t>
-      </w:r>
-      <w:proofErr w:type="gramStart"/>
-      <w:r>
-        <w:rPr>
-          <w:rFonts w:ascii="Cascadia Mono" w:hAnsi="Cascadia Mono" w:cs="Cascadia Mono"/>
-          <w:color w:val="000000"/>
-          <w:kern w:val="0"/>
-          <w:sz w:val="19"/>
-          <w:szCs w:val="19"/>
-        </w:rPr>
-        <w:t>stop;</w:t>
-      </w:r>
-      <w:proofErr w:type="gramEnd"/>
+      <w:r>
+        <w:rPr>
+          <w:rFonts w:ascii="Cascadia Mono" w:hAnsi="Cascadia Mono" w:cs="Cascadia Mono"/>
+          <w:color w:val="000000"/>
+          <w:kern w:val="0"/>
+          <w:sz w:val="19"/>
+          <w:szCs w:val="19"/>
+        </w:rPr>
+        <w:t xml:space="preserve"> start, stop;</w:t>
+      </w:r>
     </w:p>
     <w:p>
       <w:pPr>
@@ -6377,41 +4766,8 @@
           <w:szCs w:val="19"/>
         </w:rPr>
         <w:tab/>
-      </w:r>
-      <w:proofErr w:type="spellStart"/>
-      <w:r>
-        <w:rPr>
-          <w:rFonts w:ascii="Cascadia Mono" w:hAnsi="Cascadia Mono" w:cs="Cascadia Mono"/>
-          <w:color w:val="000000"/>
-          <w:kern w:val="0"/>
-          <w:sz w:val="19"/>
-          <w:szCs w:val="19"/>
-        </w:rPr>
-        <w:t>cudaEventCreate</w:t>
-      </w:r>
-      <w:proofErr w:type="spellEnd"/>
-      <w:r>
-        <w:rPr>
-          <w:rFonts w:ascii="Cascadia Mono" w:hAnsi="Cascadia Mono" w:cs="Cascadia Mono"/>
-          <w:color w:val="000000"/>
-          <w:kern w:val="0"/>
-          <w:sz w:val="19"/>
-          <w:szCs w:val="19"/>
-        </w:rPr>
-        <w:t>(&amp;start</w:t>
-      </w:r>
-      <w:proofErr w:type="gramStart"/>
-      <w:r>
-        <w:rPr>
-          <w:rFonts w:ascii="Cascadia Mono" w:hAnsi="Cascadia Mono" w:cs="Cascadia Mono"/>
-          <w:color w:val="000000"/>
-          <w:kern w:val="0"/>
-          <w:sz w:val="19"/>
-          <w:szCs w:val="19"/>
-        </w:rPr>
-        <w:t>);</w:t>
-      </w:r>
-      <w:proofErr w:type="gramEnd"/>
+        <w:t>cudaEventCreate(&amp;start);</w:t>
+      </w:r>
     </w:p>
     <w:p>
       <w:pPr>
@@ -6436,41 +4792,8 @@
           <w:szCs w:val="19"/>
         </w:rPr>
         <w:tab/>
-      </w:r>
-      <w:proofErr w:type="spellStart"/>
-      <w:r>
-        <w:rPr>
-          <w:rFonts w:ascii="Cascadia Mono" w:hAnsi="Cascadia Mono" w:cs="Cascadia Mono"/>
-          <w:color w:val="000000"/>
-          <w:kern w:val="0"/>
-          <w:sz w:val="19"/>
-          <w:szCs w:val="19"/>
-        </w:rPr>
-        <w:t>cudaEventCreate</w:t>
-      </w:r>
-      <w:proofErr w:type="spellEnd"/>
-      <w:r>
-        <w:rPr>
-          <w:rFonts w:ascii="Cascadia Mono" w:hAnsi="Cascadia Mono" w:cs="Cascadia Mono"/>
-          <w:color w:val="000000"/>
-          <w:kern w:val="0"/>
-          <w:sz w:val="19"/>
-          <w:szCs w:val="19"/>
-        </w:rPr>
-        <w:t>(&amp;stop</w:t>
-      </w:r>
-      <w:proofErr w:type="gramStart"/>
-      <w:r>
-        <w:rPr>
-          <w:rFonts w:ascii="Cascadia Mono" w:hAnsi="Cascadia Mono" w:cs="Cascadia Mono"/>
-          <w:color w:val="000000"/>
-          <w:kern w:val="0"/>
-          <w:sz w:val="19"/>
-          <w:szCs w:val="19"/>
-        </w:rPr>
-        <w:t>);</w:t>
-      </w:r>
-      <w:proofErr w:type="gramEnd"/>
+        <w:t>cudaEventCreate(&amp;stop);</w:t>
+      </w:r>
     </w:p>
     <w:p>
       <w:pPr>
@@ -6529,42 +4852,8 @@
           <w:sz w:val="19"/>
           <w:szCs w:val="19"/>
         </w:rPr>
-        <w:t xml:space="preserve"> </w:t>
-      </w:r>
-      <w:proofErr w:type="spellStart"/>
-      <w:r>
-        <w:rPr>
-          <w:rFonts w:ascii="Cascadia Mono" w:hAnsi="Cascadia Mono" w:cs="Cascadia Mono"/>
-          <w:color w:val="000000"/>
-          <w:kern w:val="0"/>
-          <w:sz w:val="19"/>
-          <w:szCs w:val="19"/>
-        </w:rPr>
-        <w:t>elapsedTime_</w:t>
-      </w:r>
-      <w:proofErr w:type="gramStart"/>
-      <w:r>
-        <w:rPr>
-          <w:rFonts w:ascii="Cascadia Mono" w:hAnsi="Cascadia Mono" w:cs="Cascadia Mono"/>
-          <w:color w:val="000000"/>
-          <w:kern w:val="0"/>
-          <w:sz w:val="19"/>
-          <w:szCs w:val="19"/>
-        </w:rPr>
-        <w:t>MatrixMulTiled</w:t>
-      </w:r>
-      <w:proofErr w:type="spellEnd"/>
-      <w:r>
-        <w:rPr>
-          <w:rFonts w:ascii="Cascadia Mono" w:hAnsi="Cascadia Mono" w:cs="Cascadia Mono"/>
-          <w:color w:val="000000"/>
-          <w:kern w:val="0"/>
-          <w:sz w:val="19"/>
-          <w:szCs w:val="19"/>
-        </w:rPr>
-        <w:t>;</w:t>
-      </w:r>
-      <w:proofErr w:type="gramEnd"/>
+        <w:t xml:space="preserve"> elapsedTime_MatrixMulTiled;</w:t>
+      </w:r>
     </w:p>
     <w:p>
       <w:pPr>
@@ -6604,28 +4893,7 @@
           <w:szCs w:val="19"/>
         </w:rPr>
         <w:tab/>
-      </w:r>
-      <w:proofErr w:type="spellStart"/>
-      <w:r>
-        <w:rPr>
-          <w:rFonts w:ascii="Cascadia Mono" w:hAnsi="Cascadia Mono" w:cs="Cascadia Mono"/>
-          <w:color w:val="000000"/>
-          <w:kern w:val="0"/>
-          <w:sz w:val="19"/>
-          <w:szCs w:val="19"/>
-        </w:rPr>
-        <w:t>cudaMalloc</w:t>
-      </w:r>
-      <w:proofErr w:type="spellEnd"/>
-      <w:r>
-        <w:rPr>
-          <w:rFonts w:ascii="Cascadia Mono" w:hAnsi="Cascadia Mono" w:cs="Cascadia Mono"/>
-          <w:color w:val="000000"/>
-          <w:kern w:val="0"/>
-          <w:sz w:val="19"/>
-          <w:szCs w:val="19"/>
-        </w:rPr>
-        <w:t>((</w:t>
+        <w:t>cudaMalloc((</w:t>
       </w:r>
       <w:r>
         <w:rPr>
@@ -6645,41 +4913,7 @@
           <w:sz w:val="19"/>
           <w:szCs w:val="19"/>
         </w:rPr>
-        <w:t>*</w:t>
-      </w:r>
-      <w:proofErr w:type="gramStart"/>
-      <w:r>
-        <w:rPr>
-          <w:rFonts w:ascii="Cascadia Mono" w:hAnsi="Cascadia Mono" w:cs="Cascadia Mono"/>
-          <w:color w:val="000000"/>
-          <w:kern w:val="0"/>
-          <w:sz w:val="19"/>
-          <w:szCs w:val="19"/>
-        </w:rPr>
-        <w:t>*)&amp;</w:t>
-      </w:r>
-      <w:proofErr w:type="spellStart"/>
-      <w:proofErr w:type="gramEnd"/>
-      <w:r>
-        <w:rPr>
-          <w:rFonts w:ascii="Cascadia Mono" w:hAnsi="Cascadia Mono" w:cs="Cascadia Mono"/>
-          <w:color w:val="000000"/>
-          <w:kern w:val="0"/>
-          <w:sz w:val="19"/>
-          <w:szCs w:val="19"/>
-        </w:rPr>
-        <w:t>d_M</w:t>
-      </w:r>
-      <w:proofErr w:type="spellEnd"/>
-      <w:r>
-        <w:rPr>
-          <w:rFonts w:ascii="Cascadia Mono" w:hAnsi="Cascadia Mono" w:cs="Cascadia Mono"/>
-          <w:color w:val="000000"/>
-          <w:kern w:val="0"/>
-          <w:sz w:val="19"/>
-          <w:szCs w:val="19"/>
-        </w:rPr>
-        <w:t>, size);</w:t>
+        <w:t>**)&amp;d_M, size);</w:t>
       </w:r>
     </w:p>
     <w:p>
@@ -6705,28 +4939,7 @@
           <w:szCs w:val="19"/>
         </w:rPr>
         <w:tab/>
-      </w:r>
-      <w:proofErr w:type="spellStart"/>
-      <w:r>
-        <w:rPr>
-          <w:rFonts w:ascii="Cascadia Mono" w:hAnsi="Cascadia Mono" w:cs="Cascadia Mono"/>
-          <w:color w:val="000000"/>
-          <w:kern w:val="0"/>
-          <w:sz w:val="19"/>
-          <w:szCs w:val="19"/>
-        </w:rPr>
-        <w:t>cudaMalloc</w:t>
-      </w:r>
-      <w:proofErr w:type="spellEnd"/>
-      <w:r>
-        <w:rPr>
-          <w:rFonts w:ascii="Cascadia Mono" w:hAnsi="Cascadia Mono" w:cs="Cascadia Mono"/>
-          <w:color w:val="000000"/>
-          <w:kern w:val="0"/>
-          <w:sz w:val="19"/>
-          <w:szCs w:val="19"/>
-        </w:rPr>
-        <w:t>((</w:t>
+        <w:t>cudaMalloc((</w:t>
       </w:r>
       <w:r>
         <w:rPr>
@@ -6746,41 +4959,7 @@
           <w:sz w:val="19"/>
           <w:szCs w:val="19"/>
         </w:rPr>
-        <w:t>*</w:t>
-      </w:r>
-      <w:proofErr w:type="gramStart"/>
-      <w:r>
-        <w:rPr>
-          <w:rFonts w:ascii="Cascadia Mono" w:hAnsi="Cascadia Mono" w:cs="Cascadia Mono"/>
-          <w:color w:val="000000"/>
-          <w:kern w:val="0"/>
-          <w:sz w:val="19"/>
-          <w:szCs w:val="19"/>
-        </w:rPr>
-        <w:t>*)&amp;</w:t>
-      </w:r>
-      <w:proofErr w:type="spellStart"/>
-      <w:proofErr w:type="gramEnd"/>
-      <w:r>
-        <w:rPr>
-          <w:rFonts w:ascii="Cascadia Mono" w:hAnsi="Cascadia Mono" w:cs="Cascadia Mono"/>
-          <w:color w:val="000000"/>
-          <w:kern w:val="0"/>
-          <w:sz w:val="19"/>
-          <w:szCs w:val="19"/>
-        </w:rPr>
-        <w:t>d_N</w:t>
-      </w:r>
-      <w:proofErr w:type="spellEnd"/>
-      <w:r>
-        <w:rPr>
-          <w:rFonts w:ascii="Cascadia Mono" w:hAnsi="Cascadia Mono" w:cs="Cascadia Mono"/>
-          <w:color w:val="000000"/>
-          <w:kern w:val="0"/>
-          <w:sz w:val="19"/>
-          <w:szCs w:val="19"/>
-        </w:rPr>
-        <w:t>, size);</w:t>
+        <w:t>**)&amp;d_N, size);</w:t>
       </w:r>
     </w:p>
     <w:p>
@@ -6806,28 +4985,7 @@
           <w:szCs w:val="19"/>
         </w:rPr>
         <w:tab/>
-      </w:r>
-      <w:proofErr w:type="spellStart"/>
-      <w:r>
-        <w:rPr>
-          <w:rFonts w:ascii="Cascadia Mono" w:hAnsi="Cascadia Mono" w:cs="Cascadia Mono"/>
-          <w:color w:val="000000"/>
-          <w:kern w:val="0"/>
-          <w:sz w:val="19"/>
-          <w:szCs w:val="19"/>
-        </w:rPr>
-        <w:t>cudaMalloc</w:t>
-      </w:r>
-      <w:proofErr w:type="spellEnd"/>
-      <w:r>
-        <w:rPr>
-          <w:rFonts w:ascii="Cascadia Mono" w:hAnsi="Cascadia Mono" w:cs="Cascadia Mono"/>
-          <w:color w:val="000000"/>
-          <w:kern w:val="0"/>
-          <w:sz w:val="19"/>
-          <w:szCs w:val="19"/>
-        </w:rPr>
-        <w:t>((</w:t>
+        <w:t>cudaMalloc((</w:t>
       </w:r>
       <w:r>
         <w:rPr>
@@ -6847,41 +5005,7 @@
           <w:sz w:val="19"/>
           <w:szCs w:val="19"/>
         </w:rPr>
-        <w:t>*</w:t>
-      </w:r>
-      <w:proofErr w:type="gramStart"/>
-      <w:r>
-        <w:rPr>
-          <w:rFonts w:ascii="Cascadia Mono" w:hAnsi="Cascadia Mono" w:cs="Cascadia Mono"/>
-          <w:color w:val="000000"/>
-          <w:kern w:val="0"/>
-          <w:sz w:val="19"/>
-          <w:szCs w:val="19"/>
-        </w:rPr>
-        <w:t>*)&amp;</w:t>
-      </w:r>
-      <w:proofErr w:type="spellStart"/>
-      <w:proofErr w:type="gramEnd"/>
-      <w:r>
-        <w:rPr>
-          <w:rFonts w:ascii="Cascadia Mono" w:hAnsi="Cascadia Mono" w:cs="Cascadia Mono"/>
-          <w:color w:val="000000"/>
-          <w:kern w:val="0"/>
-          <w:sz w:val="19"/>
-          <w:szCs w:val="19"/>
-        </w:rPr>
-        <w:t>d_P</w:t>
-      </w:r>
-      <w:proofErr w:type="spellEnd"/>
-      <w:r>
-        <w:rPr>
-          <w:rFonts w:ascii="Cascadia Mono" w:hAnsi="Cascadia Mono" w:cs="Cascadia Mono"/>
-          <w:color w:val="000000"/>
-          <w:kern w:val="0"/>
-          <w:sz w:val="19"/>
-          <w:szCs w:val="19"/>
-        </w:rPr>
-        <w:t>, size);</w:t>
+        <w:t>**)&amp;d_P, size);</w:t>
       </w:r>
     </w:p>
     <w:p>
@@ -7111,29 +5235,7 @@
           <w:sz w:val="19"/>
           <w:szCs w:val="19"/>
         </w:rPr>
-        <w:t xml:space="preserve">; </w:t>
-      </w:r>
-      <w:proofErr w:type="spellStart"/>
-      <w:r>
-        <w:rPr>
-          <w:rFonts w:ascii="Cascadia Mono" w:hAnsi="Cascadia Mono" w:cs="Cascadia Mono"/>
-          <w:color w:val="000000"/>
-          <w:kern w:val="0"/>
-          <w:sz w:val="19"/>
-          <w:szCs w:val="19"/>
-        </w:rPr>
-        <w:t>j++</w:t>
-      </w:r>
-      <w:proofErr w:type="spellEnd"/>
-      <w:r>
-        <w:rPr>
-          <w:rFonts w:ascii="Cascadia Mono" w:hAnsi="Cascadia Mono" w:cs="Cascadia Mono"/>
-          <w:color w:val="000000"/>
-          <w:kern w:val="0"/>
-          <w:sz w:val="19"/>
-          <w:szCs w:val="19"/>
-        </w:rPr>
-        <w:t>) {</w:t>
+        <w:t>; j++) {</w:t>
       </w:r>
     </w:p>
     <w:p>
@@ -7179,50 +5281,7 @@
           <w:szCs w:val="19"/>
         </w:rPr>
         <w:tab/>
-      </w:r>
-      <w:proofErr w:type="spellStart"/>
-      <w:r>
-        <w:rPr>
-          <w:rFonts w:ascii="Cascadia Mono" w:hAnsi="Cascadia Mono" w:cs="Cascadia Mono"/>
-          <w:color w:val="000000"/>
-          <w:kern w:val="0"/>
-          <w:sz w:val="19"/>
-          <w:szCs w:val="19"/>
-        </w:rPr>
-        <w:t>h_</w:t>
-      </w:r>
-      <w:proofErr w:type="gramStart"/>
-      <w:r>
-        <w:rPr>
-          <w:rFonts w:ascii="Cascadia Mono" w:hAnsi="Cascadia Mono" w:cs="Cascadia Mono"/>
-          <w:color w:val="000000"/>
-          <w:kern w:val="0"/>
-          <w:sz w:val="19"/>
-          <w:szCs w:val="19"/>
-        </w:rPr>
-        <w:t>M</w:t>
-      </w:r>
-      <w:proofErr w:type="spellEnd"/>
-      <w:r>
-        <w:rPr>
-          <w:rFonts w:ascii="Cascadia Mono" w:hAnsi="Cascadia Mono" w:cs="Cascadia Mono"/>
-          <w:color w:val="000000"/>
-          <w:kern w:val="0"/>
-          <w:sz w:val="19"/>
-          <w:szCs w:val="19"/>
-        </w:rPr>
-        <w:t>[</w:t>
-      </w:r>
-      <w:proofErr w:type="gramEnd"/>
-      <w:r>
-        <w:rPr>
-          <w:rFonts w:ascii="Cascadia Mono" w:hAnsi="Cascadia Mono" w:cs="Cascadia Mono"/>
-          <w:color w:val="000000"/>
-          <w:kern w:val="0"/>
-          <w:sz w:val="19"/>
-          <w:szCs w:val="19"/>
-        </w:rPr>
-        <w:t xml:space="preserve">k * </w:t>
+        <w:t xml:space="preserve">h_M[k * </w:t>
       </w:r>
       <w:r>
         <w:rPr>
@@ -7317,6 +5376,7 @@
           <w:sz w:val="19"/>
           <w:szCs w:val="19"/>
         </w:rPr>
+        <w:lastRenderedPageBreak/>
         <w:tab/>
       </w:r>
       <w:r>
@@ -7338,50 +5398,7 @@
           <w:szCs w:val="19"/>
         </w:rPr>
         <w:tab/>
-      </w:r>
-      <w:proofErr w:type="spellStart"/>
-      <w:r>
-        <w:rPr>
-          <w:rFonts w:ascii="Cascadia Mono" w:hAnsi="Cascadia Mono" w:cs="Cascadia Mono"/>
-          <w:color w:val="000000"/>
-          <w:kern w:val="0"/>
-          <w:sz w:val="19"/>
-          <w:szCs w:val="19"/>
-        </w:rPr>
-        <w:t>h_</w:t>
-      </w:r>
-      <w:proofErr w:type="gramStart"/>
-      <w:r>
-        <w:rPr>
-          <w:rFonts w:ascii="Cascadia Mono" w:hAnsi="Cascadia Mono" w:cs="Cascadia Mono"/>
-          <w:color w:val="000000"/>
-          <w:kern w:val="0"/>
-          <w:sz w:val="19"/>
-          <w:szCs w:val="19"/>
-        </w:rPr>
-        <w:t>N</w:t>
-      </w:r>
-      <w:proofErr w:type="spellEnd"/>
-      <w:r>
-        <w:rPr>
-          <w:rFonts w:ascii="Cascadia Mono" w:hAnsi="Cascadia Mono" w:cs="Cascadia Mono"/>
-          <w:color w:val="000000"/>
-          <w:kern w:val="0"/>
-          <w:sz w:val="19"/>
-          <w:szCs w:val="19"/>
-        </w:rPr>
-        <w:t>[</w:t>
-      </w:r>
-      <w:proofErr w:type="gramEnd"/>
-      <w:r>
-        <w:rPr>
-          <w:rFonts w:ascii="Cascadia Mono" w:hAnsi="Cascadia Mono" w:cs="Cascadia Mono"/>
-          <w:color w:val="000000"/>
-          <w:kern w:val="0"/>
-          <w:sz w:val="19"/>
-          <w:szCs w:val="19"/>
-        </w:rPr>
-        <w:t xml:space="preserve">k * </w:t>
+        <w:t xml:space="preserve">h_N[k * </w:t>
       </w:r>
       <w:r>
         <w:rPr>
@@ -7487,50 +5504,7 @@
           <w:szCs w:val="19"/>
         </w:rPr>
         <w:tab/>
-      </w:r>
-      <w:proofErr w:type="spellStart"/>
-      <w:r>
-        <w:rPr>
-          <w:rFonts w:ascii="Cascadia Mono" w:hAnsi="Cascadia Mono" w:cs="Cascadia Mono"/>
-          <w:color w:val="000000"/>
-          <w:kern w:val="0"/>
-          <w:sz w:val="19"/>
-          <w:szCs w:val="19"/>
-        </w:rPr>
-        <w:t>h_</w:t>
-      </w:r>
-      <w:proofErr w:type="gramStart"/>
-      <w:r>
-        <w:rPr>
-          <w:rFonts w:ascii="Cascadia Mono" w:hAnsi="Cascadia Mono" w:cs="Cascadia Mono"/>
-          <w:color w:val="000000"/>
-          <w:kern w:val="0"/>
-          <w:sz w:val="19"/>
-          <w:szCs w:val="19"/>
-        </w:rPr>
-        <w:t>P</w:t>
-      </w:r>
-      <w:proofErr w:type="spellEnd"/>
-      <w:r>
-        <w:rPr>
-          <w:rFonts w:ascii="Cascadia Mono" w:hAnsi="Cascadia Mono" w:cs="Cascadia Mono"/>
-          <w:color w:val="000000"/>
-          <w:kern w:val="0"/>
-          <w:sz w:val="19"/>
-          <w:szCs w:val="19"/>
-        </w:rPr>
-        <w:t>[</w:t>
-      </w:r>
-      <w:proofErr w:type="gramEnd"/>
-      <w:r>
-        <w:rPr>
-          <w:rFonts w:ascii="Cascadia Mono" w:hAnsi="Cascadia Mono" w:cs="Cascadia Mono"/>
-          <w:color w:val="000000"/>
-          <w:kern w:val="0"/>
-          <w:sz w:val="19"/>
-          <w:szCs w:val="19"/>
-        </w:rPr>
-        <w:t xml:space="preserve">k * </w:t>
+        <w:t xml:space="preserve">h_P[k * </w:t>
       </w:r>
       <w:r>
         <w:rPr>
@@ -7596,50 +5570,7 @@
           <w:szCs w:val="19"/>
         </w:rPr>
         <w:tab/>
-      </w:r>
-      <w:proofErr w:type="spellStart"/>
-      <w:r>
-        <w:rPr>
-          <w:rFonts w:ascii="Cascadia Mono" w:hAnsi="Cascadia Mono" w:cs="Cascadia Mono"/>
-          <w:color w:val="000000"/>
-          <w:kern w:val="0"/>
-          <w:sz w:val="19"/>
-          <w:szCs w:val="19"/>
-        </w:rPr>
-        <w:t>h_</w:t>
-      </w:r>
-      <w:proofErr w:type="gramStart"/>
-      <w:r>
-        <w:rPr>
-          <w:rFonts w:ascii="Cascadia Mono" w:hAnsi="Cascadia Mono" w:cs="Cascadia Mono"/>
-          <w:color w:val="000000"/>
-          <w:kern w:val="0"/>
-          <w:sz w:val="19"/>
-          <w:szCs w:val="19"/>
-        </w:rPr>
-        <w:t>Pcheck</w:t>
-      </w:r>
-      <w:proofErr w:type="spellEnd"/>
-      <w:r>
-        <w:rPr>
-          <w:rFonts w:ascii="Cascadia Mono" w:hAnsi="Cascadia Mono" w:cs="Cascadia Mono"/>
-          <w:color w:val="000000"/>
-          <w:kern w:val="0"/>
-          <w:sz w:val="19"/>
-          <w:szCs w:val="19"/>
-        </w:rPr>
-        <w:t>[</w:t>
-      </w:r>
-      <w:proofErr w:type="gramEnd"/>
-      <w:r>
-        <w:rPr>
-          <w:rFonts w:ascii="Cascadia Mono" w:hAnsi="Cascadia Mono" w:cs="Cascadia Mono"/>
-          <w:color w:val="000000"/>
-          <w:kern w:val="0"/>
-          <w:sz w:val="19"/>
-          <w:szCs w:val="19"/>
-        </w:rPr>
-        <w:t xml:space="preserve">k * </w:t>
+        <w:t xml:space="preserve">h_Pcheck[k * </w:t>
       </w:r>
       <w:r>
         <w:rPr>
@@ -7762,76 +5693,8 @@
           <w:szCs w:val="19"/>
         </w:rPr>
         <w:tab/>
-      </w:r>
-      <w:proofErr w:type="spellStart"/>
-      <w:proofErr w:type="gramStart"/>
-      <w:r>
-        <w:rPr>
-          <w:rFonts w:ascii="Cascadia Mono" w:hAnsi="Cascadia Mono" w:cs="Cascadia Mono"/>
-          <w:color w:val="000000"/>
-          <w:kern w:val="0"/>
-          <w:sz w:val="19"/>
-          <w:szCs w:val="19"/>
-        </w:rPr>
-        <w:t>cudaMemcpy</w:t>
-      </w:r>
-      <w:proofErr w:type="spellEnd"/>
-      <w:r>
-        <w:rPr>
-          <w:rFonts w:ascii="Cascadia Mono" w:hAnsi="Cascadia Mono" w:cs="Cascadia Mono"/>
-          <w:color w:val="000000"/>
-          <w:kern w:val="0"/>
-          <w:sz w:val="19"/>
-          <w:szCs w:val="19"/>
-        </w:rPr>
-        <w:t>(</w:t>
-      </w:r>
-      <w:proofErr w:type="spellStart"/>
-      <w:proofErr w:type="gramEnd"/>
-      <w:r>
-        <w:rPr>
-          <w:rFonts w:ascii="Cascadia Mono" w:hAnsi="Cascadia Mono" w:cs="Cascadia Mono"/>
-          <w:color w:val="000000"/>
-          <w:kern w:val="0"/>
-          <w:sz w:val="19"/>
-          <w:szCs w:val="19"/>
-        </w:rPr>
-        <w:t>d_M</w:t>
-      </w:r>
-      <w:proofErr w:type="spellEnd"/>
-      <w:r>
-        <w:rPr>
-          <w:rFonts w:ascii="Cascadia Mono" w:hAnsi="Cascadia Mono" w:cs="Cascadia Mono"/>
-          <w:color w:val="000000"/>
-          <w:kern w:val="0"/>
-          <w:sz w:val="19"/>
-          <w:szCs w:val="19"/>
-        </w:rPr>
-        <w:t xml:space="preserve">, </w:t>
-      </w:r>
-      <w:proofErr w:type="spellStart"/>
-      <w:r>
-        <w:rPr>
-          <w:rFonts w:ascii="Cascadia Mono" w:hAnsi="Cascadia Mono" w:cs="Cascadia Mono"/>
-          <w:color w:val="000000"/>
-          <w:kern w:val="0"/>
-          <w:sz w:val="19"/>
-          <w:szCs w:val="19"/>
-        </w:rPr>
-        <w:t>h_M</w:t>
-      </w:r>
-      <w:proofErr w:type="spellEnd"/>
-      <w:r>
-        <w:rPr>
-          <w:rFonts w:ascii="Cascadia Mono" w:hAnsi="Cascadia Mono" w:cs="Cascadia Mono"/>
-          <w:color w:val="000000"/>
-          <w:kern w:val="0"/>
-          <w:sz w:val="19"/>
-          <w:szCs w:val="19"/>
-        </w:rPr>
-        <w:t xml:space="preserve">, size, </w:t>
-      </w:r>
-      <w:proofErr w:type="spellStart"/>
+        <w:t xml:space="preserve">cudaMemcpy(d_M, h_M, size, </w:t>
+      </w:r>
       <w:r>
         <w:rPr>
           <w:rFonts w:ascii="Cascadia Mono" w:hAnsi="Cascadia Mono" w:cs="Cascadia Mono"/>
@@ -7842,7 +5705,6 @@
         </w:rPr>
         <w:t>cudaMemcpyHostToDevice</w:t>
       </w:r>
-      <w:proofErr w:type="spellEnd"/>
       <w:r>
         <w:rPr>
           <w:rFonts w:ascii="Cascadia Mono" w:hAnsi="Cascadia Mono" w:cs="Cascadia Mono"/>
@@ -7877,76 +5739,8 @@
           <w:szCs w:val="19"/>
         </w:rPr>
         <w:tab/>
-      </w:r>
-      <w:proofErr w:type="spellStart"/>
-      <w:proofErr w:type="gramStart"/>
-      <w:r>
-        <w:rPr>
-          <w:rFonts w:ascii="Cascadia Mono" w:hAnsi="Cascadia Mono" w:cs="Cascadia Mono"/>
-          <w:color w:val="000000"/>
-          <w:kern w:val="0"/>
-          <w:sz w:val="19"/>
-          <w:szCs w:val="19"/>
-        </w:rPr>
-        <w:t>cudaMemcpy</w:t>
-      </w:r>
-      <w:proofErr w:type="spellEnd"/>
-      <w:r>
-        <w:rPr>
-          <w:rFonts w:ascii="Cascadia Mono" w:hAnsi="Cascadia Mono" w:cs="Cascadia Mono"/>
-          <w:color w:val="000000"/>
-          <w:kern w:val="0"/>
-          <w:sz w:val="19"/>
-          <w:szCs w:val="19"/>
-        </w:rPr>
-        <w:t>(</w:t>
-      </w:r>
-      <w:proofErr w:type="spellStart"/>
-      <w:proofErr w:type="gramEnd"/>
-      <w:r>
-        <w:rPr>
-          <w:rFonts w:ascii="Cascadia Mono" w:hAnsi="Cascadia Mono" w:cs="Cascadia Mono"/>
-          <w:color w:val="000000"/>
-          <w:kern w:val="0"/>
-          <w:sz w:val="19"/>
-          <w:szCs w:val="19"/>
-        </w:rPr>
-        <w:t>d_N</w:t>
-      </w:r>
-      <w:proofErr w:type="spellEnd"/>
-      <w:r>
-        <w:rPr>
-          <w:rFonts w:ascii="Cascadia Mono" w:hAnsi="Cascadia Mono" w:cs="Cascadia Mono"/>
-          <w:color w:val="000000"/>
-          <w:kern w:val="0"/>
-          <w:sz w:val="19"/>
-          <w:szCs w:val="19"/>
-        </w:rPr>
-        <w:t xml:space="preserve">, </w:t>
-      </w:r>
-      <w:proofErr w:type="spellStart"/>
-      <w:r>
-        <w:rPr>
-          <w:rFonts w:ascii="Cascadia Mono" w:hAnsi="Cascadia Mono" w:cs="Cascadia Mono"/>
-          <w:color w:val="000000"/>
-          <w:kern w:val="0"/>
-          <w:sz w:val="19"/>
-          <w:szCs w:val="19"/>
-        </w:rPr>
-        <w:t>h_N</w:t>
-      </w:r>
-      <w:proofErr w:type="spellEnd"/>
-      <w:r>
-        <w:rPr>
-          <w:rFonts w:ascii="Cascadia Mono" w:hAnsi="Cascadia Mono" w:cs="Cascadia Mono"/>
-          <w:color w:val="000000"/>
-          <w:kern w:val="0"/>
-          <w:sz w:val="19"/>
-          <w:szCs w:val="19"/>
-        </w:rPr>
-        <w:t xml:space="preserve">, size, </w:t>
-      </w:r>
-      <w:proofErr w:type="spellStart"/>
+        <w:t xml:space="preserve">cudaMemcpy(d_N, h_N, size, </w:t>
+      </w:r>
       <w:r>
         <w:rPr>
           <w:rFonts w:ascii="Cascadia Mono" w:hAnsi="Cascadia Mono" w:cs="Cascadia Mono"/>
@@ -7957,7 +5751,6 @@
         </w:rPr>
         <w:t>cudaMemcpyHostToDevice</w:t>
       </w:r>
-      <w:proofErr w:type="spellEnd"/>
       <w:r>
         <w:rPr>
           <w:rFonts w:ascii="Cascadia Mono" w:hAnsi="Cascadia Mono" w:cs="Cascadia Mono"/>
@@ -8007,40 +5800,7 @@
           <w:szCs w:val="19"/>
         </w:rPr>
         <w:tab/>
-      </w:r>
-      <w:proofErr w:type="spellStart"/>
-      <w:proofErr w:type="gramStart"/>
-      <w:r>
-        <w:rPr>
-          <w:rFonts w:ascii="Cascadia Mono" w:hAnsi="Cascadia Mono" w:cs="Cascadia Mono"/>
-          <w:color w:val="000000"/>
-          <w:kern w:val="0"/>
-          <w:sz w:val="19"/>
-          <w:szCs w:val="19"/>
-        </w:rPr>
-        <w:t>cudaEventRecord</w:t>
-      </w:r>
-      <w:proofErr w:type="spellEnd"/>
-      <w:r>
-        <w:rPr>
-          <w:rFonts w:ascii="Cascadia Mono" w:hAnsi="Cascadia Mono" w:cs="Cascadia Mono"/>
-          <w:color w:val="000000"/>
-          <w:kern w:val="0"/>
-          <w:sz w:val="19"/>
-          <w:szCs w:val="19"/>
-        </w:rPr>
-        <w:t>(</w:t>
-      </w:r>
-      <w:proofErr w:type="gramEnd"/>
-      <w:r>
-        <w:rPr>
-          <w:rFonts w:ascii="Cascadia Mono" w:hAnsi="Cascadia Mono" w:cs="Cascadia Mono"/>
-          <w:color w:val="000000"/>
-          <w:kern w:val="0"/>
-          <w:sz w:val="19"/>
-          <w:szCs w:val="19"/>
-        </w:rPr>
-        <w:t>start, 0);</w:t>
+        <w:t>cudaEventRecord(start, 0);</w:t>
       </w:r>
     </w:p>
     <w:p>
@@ -8081,138 +5841,7 @@
           <w:szCs w:val="19"/>
         </w:rPr>
         <w:tab/>
-      </w:r>
-      <w:proofErr w:type="spellStart"/>
-      <w:r>
-        <w:rPr>
-          <w:rFonts w:ascii="Cascadia Mono" w:hAnsi="Cascadia Mono" w:cs="Cascadia Mono"/>
-          <w:color w:val="000000"/>
-          <w:kern w:val="0"/>
-          <w:sz w:val="19"/>
-          <w:szCs w:val="19"/>
-        </w:rPr>
-        <w:t>matrixMulKernel</w:t>
-      </w:r>
-      <w:proofErr w:type="spellEnd"/>
-      <w:r>
-        <w:rPr>
-          <w:rFonts w:ascii="Cascadia Mono" w:hAnsi="Cascadia Mono" w:cs="Cascadia Mono"/>
-          <w:color w:val="000000"/>
-          <w:kern w:val="0"/>
-          <w:sz w:val="19"/>
-          <w:szCs w:val="19"/>
-        </w:rPr>
-        <w:t xml:space="preserve"> &lt;&lt; &lt;</w:t>
-      </w:r>
-      <w:proofErr w:type="spellStart"/>
-      <w:r>
-        <w:rPr>
-          <w:rFonts w:ascii="Cascadia Mono" w:hAnsi="Cascadia Mono" w:cs="Cascadia Mono"/>
-          <w:color w:val="000000"/>
-          <w:kern w:val="0"/>
-          <w:sz w:val="19"/>
-          <w:szCs w:val="19"/>
-        </w:rPr>
-        <w:t>dimGrid</w:t>
-      </w:r>
-      <w:proofErr w:type="spellEnd"/>
-      <w:r>
-        <w:rPr>
-          <w:rFonts w:ascii="Cascadia Mono" w:hAnsi="Cascadia Mono" w:cs="Cascadia Mono"/>
-          <w:color w:val="000000"/>
-          <w:kern w:val="0"/>
-          <w:sz w:val="19"/>
-          <w:szCs w:val="19"/>
-        </w:rPr>
-        <w:t xml:space="preserve">, </w:t>
-      </w:r>
-      <w:proofErr w:type="spellStart"/>
-      <w:r>
-        <w:rPr>
-          <w:rFonts w:ascii="Cascadia Mono" w:hAnsi="Cascadia Mono" w:cs="Cascadia Mono"/>
-          <w:color w:val="000000"/>
-          <w:kern w:val="0"/>
-          <w:sz w:val="19"/>
-          <w:szCs w:val="19"/>
-        </w:rPr>
-        <w:t>dimBlock</w:t>
-      </w:r>
-      <w:proofErr w:type="spellEnd"/>
-      <w:r>
-        <w:rPr>
-          <w:rFonts w:ascii="Cascadia Mono" w:hAnsi="Cascadia Mono" w:cs="Cascadia Mono"/>
-          <w:color w:val="000000"/>
-          <w:kern w:val="0"/>
-          <w:sz w:val="19"/>
-          <w:szCs w:val="19"/>
-        </w:rPr>
-        <w:t>, 0, 0 &gt;&gt; &gt; (</w:t>
-      </w:r>
-      <w:proofErr w:type="spellStart"/>
-      <w:r>
-        <w:rPr>
-          <w:rFonts w:ascii="Cascadia Mono" w:hAnsi="Cascadia Mono" w:cs="Cascadia Mono"/>
-          <w:color w:val="000000"/>
-          <w:kern w:val="0"/>
-          <w:sz w:val="19"/>
-          <w:szCs w:val="19"/>
-        </w:rPr>
-        <w:t>d_M</w:t>
-      </w:r>
-      <w:proofErr w:type="spellEnd"/>
-      <w:r>
-        <w:rPr>
-          <w:rFonts w:ascii="Cascadia Mono" w:hAnsi="Cascadia Mono" w:cs="Cascadia Mono"/>
-          <w:color w:val="000000"/>
-          <w:kern w:val="0"/>
-          <w:sz w:val="19"/>
-          <w:szCs w:val="19"/>
-        </w:rPr>
-        <w:t xml:space="preserve">, </w:t>
-      </w:r>
-      <w:proofErr w:type="spellStart"/>
-      <w:r>
-        <w:rPr>
-          <w:rFonts w:ascii="Cascadia Mono" w:hAnsi="Cascadia Mono" w:cs="Cascadia Mono"/>
-          <w:color w:val="000000"/>
-          <w:kern w:val="0"/>
-          <w:sz w:val="19"/>
-          <w:szCs w:val="19"/>
-        </w:rPr>
-        <w:t>d_N</w:t>
-      </w:r>
-      <w:proofErr w:type="spellEnd"/>
-      <w:r>
-        <w:rPr>
-          <w:rFonts w:ascii="Cascadia Mono" w:hAnsi="Cascadia Mono" w:cs="Cascadia Mono"/>
-          <w:color w:val="000000"/>
-          <w:kern w:val="0"/>
-          <w:sz w:val="19"/>
-          <w:szCs w:val="19"/>
-        </w:rPr>
-        <w:t xml:space="preserve">, </w:t>
-      </w:r>
-      <w:proofErr w:type="spellStart"/>
-      <w:r>
-        <w:rPr>
-          <w:rFonts w:ascii="Cascadia Mono" w:hAnsi="Cascadia Mono" w:cs="Cascadia Mono"/>
-          <w:color w:val="000000"/>
-          <w:kern w:val="0"/>
-          <w:sz w:val="19"/>
-          <w:szCs w:val="19"/>
-        </w:rPr>
-        <w:t>d_P</w:t>
-      </w:r>
-      <w:proofErr w:type="spellEnd"/>
-      <w:r>
-        <w:rPr>
-          <w:rFonts w:ascii="Cascadia Mono" w:hAnsi="Cascadia Mono" w:cs="Cascadia Mono"/>
-          <w:color w:val="000000"/>
-          <w:kern w:val="0"/>
-          <w:sz w:val="19"/>
-          <w:szCs w:val="19"/>
-        </w:rPr>
-        <w:t xml:space="preserve">, </w:t>
+        <w:t xml:space="preserve">matrixMulKernel &lt;&lt; &lt;dimGrid, dimBlock, 0, 0 &gt;&gt; &gt; (d_M, d_N, d_P, </w:t>
       </w:r>
       <w:r>
         <w:rPr>
@@ -8224,7 +5853,6 @@
         </w:rPr>
         <w:t>WIDTH</w:t>
       </w:r>
-      <w:proofErr w:type="gramStart"/>
       <w:r>
         <w:rPr>
           <w:rFonts w:ascii="Cascadia Mono" w:hAnsi="Cascadia Mono" w:cs="Cascadia Mono"/>
@@ -8235,7 +5863,6 @@
         </w:rPr>
         <w:t>);</w:t>
       </w:r>
-      <w:proofErr w:type="gramEnd"/>
     </w:p>
     <w:p>
       <w:pPr>
@@ -8275,40 +5902,7 @@
           <w:szCs w:val="19"/>
         </w:rPr>
         <w:tab/>
-      </w:r>
-      <w:proofErr w:type="spellStart"/>
-      <w:proofErr w:type="gramStart"/>
-      <w:r>
-        <w:rPr>
-          <w:rFonts w:ascii="Cascadia Mono" w:hAnsi="Cascadia Mono" w:cs="Cascadia Mono"/>
-          <w:color w:val="000000"/>
-          <w:kern w:val="0"/>
-          <w:sz w:val="19"/>
-          <w:szCs w:val="19"/>
-        </w:rPr>
-        <w:t>cudaEventRecord</w:t>
-      </w:r>
-      <w:proofErr w:type="spellEnd"/>
-      <w:r>
-        <w:rPr>
-          <w:rFonts w:ascii="Cascadia Mono" w:hAnsi="Cascadia Mono" w:cs="Cascadia Mono"/>
-          <w:color w:val="000000"/>
-          <w:kern w:val="0"/>
-          <w:sz w:val="19"/>
-          <w:szCs w:val="19"/>
-        </w:rPr>
-        <w:t>(</w:t>
-      </w:r>
-      <w:proofErr w:type="gramEnd"/>
-      <w:r>
-        <w:rPr>
-          <w:rFonts w:ascii="Cascadia Mono" w:hAnsi="Cascadia Mono" w:cs="Cascadia Mono"/>
-          <w:color w:val="000000"/>
-          <w:kern w:val="0"/>
-          <w:sz w:val="19"/>
-          <w:szCs w:val="19"/>
-        </w:rPr>
-        <w:t>stop, 0);</w:t>
+        <w:t>cudaEventRecord(stop, 0);</w:t>
       </w:r>
     </w:p>
     <w:p>
@@ -8334,41 +5928,8 @@
           <w:szCs w:val="19"/>
         </w:rPr>
         <w:tab/>
-      </w:r>
-      <w:proofErr w:type="spellStart"/>
-      <w:r>
-        <w:rPr>
-          <w:rFonts w:ascii="Cascadia Mono" w:hAnsi="Cascadia Mono" w:cs="Cascadia Mono"/>
-          <w:color w:val="000000"/>
-          <w:kern w:val="0"/>
-          <w:sz w:val="19"/>
-          <w:szCs w:val="19"/>
-        </w:rPr>
-        <w:t>cudaEventSynchronize</w:t>
-      </w:r>
-      <w:proofErr w:type="spellEnd"/>
-      <w:r>
-        <w:rPr>
-          <w:rFonts w:ascii="Cascadia Mono" w:hAnsi="Cascadia Mono" w:cs="Cascadia Mono"/>
-          <w:color w:val="000000"/>
-          <w:kern w:val="0"/>
-          <w:sz w:val="19"/>
-          <w:szCs w:val="19"/>
-        </w:rPr>
-        <w:t>(stop</w:t>
-      </w:r>
-      <w:proofErr w:type="gramStart"/>
-      <w:r>
-        <w:rPr>
-          <w:rFonts w:ascii="Cascadia Mono" w:hAnsi="Cascadia Mono" w:cs="Cascadia Mono"/>
-          <w:color w:val="000000"/>
-          <w:kern w:val="0"/>
-          <w:sz w:val="19"/>
-          <w:szCs w:val="19"/>
-        </w:rPr>
-        <w:t>);</w:t>
-      </w:r>
-      <w:proofErr w:type="gramEnd"/>
+        <w:t>cudaEventSynchronize(stop);</w:t>
+      </w:r>
     </w:p>
     <w:p>
       <w:pPr>
@@ -8408,62 +5969,7 @@
           <w:szCs w:val="19"/>
         </w:rPr>
         <w:tab/>
-      </w:r>
-      <w:proofErr w:type="spellStart"/>
-      <w:proofErr w:type="gramStart"/>
-      <w:r>
-        <w:rPr>
-          <w:rFonts w:ascii="Cascadia Mono" w:hAnsi="Cascadia Mono" w:cs="Cascadia Mono"/>
-          <w:color w:val="000000"/>
-          <w:kern w:val="0"/>
-          <w:sz w:val="19"/>
-          <w:szCs w:val="19"/>
-        </w:rPr>
-        <w:t>cudaEventElapsedTime</w:t>
-      </w:r>
-      <w:proofErr w:type="spellEnd"/>
-      <w:r>
-        <w:rPr>
-          <w:rFonts w:ascii="Cascadia Mono" w:hAnsi="Cascadia Mono" w:cs="Cascadia Mono"/>
-          <w:color w:val="000000"/>
-          <w:kern w:val="0"/>
-          <w:sz w:val="19"/>
-          <w:szCs w:val="19"/>
-        </w:rPr>
-        <w:t>(</w:t>
-      </w:r>
-      <w:proofErr w:type="gramEnd"/>
-      <w:r>
-        <w:rPr>
-          <w:rFonts w:ascii="Cascadia Mono" w:hAnsi="Cascadia Mono" w:cs="Cascadia Mono"/>
-          <w:color w:val="000000"/>
-          <w:kern w:val="0"/>
-          <w:sz w:val="19"/>
-          <w:szCs w:val="19"/>
-        </w:rPr>
-        <w:t>&amp;</w:t>
-      </w:r>
-      <w:proofErr w:type="spellStart"/>
-      <w:r>
-        <w:rPr>
-          <w:rFonts w:ascii="Cascadia Mono" w:hAnsi="Cascadia Mono" w:cs="Cascadia Mono"/>
-          <w:color w:val="000000"/>
-          <w:kern w:val="0"/>
-          <w:sz w:val="19"/>
-          <w:szCs w:val="19"/>
-        </w:rPr>
-        <w:t>elapsedTime_MatrixMulTiled</w:t>
-      </w:r>
-      <w:proofErr w:type="spellEnd"/>
-      <w:r>
-        <w:rPr>
-          <w:rFonts w:ascii="Cascadia Mono" w:hAnsi="Cascadia Mono" w:cs="Cascadia Mono"/>
-          <w:color w:val="000000"/>
-          <w:kern w:val="0"/>
-          <w:sz w:val="19"/>
-          <w:szCs w:val="19"/>
-        </w:rPr>
-        <w:t>, start, stop);</w:t>
+        <w:t>cudaEventElapsedTime(&amp;elapsedTime_MatrixMulTiled, start, stop);</w:t>
       </w:r>
     </w:p>
     <w:p>
@@ -8489,31 +5995,8 @@
           <w:szCs w:val="19"/>
         </w:rPr>
         <w:tab/>
-      </w:r>
-      <w:proofErr w:type="spellStart"/>
-      <w:proofErr w:type="gramStart"/>
-      <w:r>
-        <w:rPr>
-          <w:rFonts w:ascii="Cascadia Mono" w:hAnsi="Cascadia Mono" w:cs="Cascadia Mono"/>
-          <w:color w:val="000000"/>
-          <w:kern w:val="0"/>
-          <w:sz w:val="19"/>
-          <w:szCs w:val="19"/>
-        </w:rPr>
-        <w:t>printf</w:t>
-      </w:r>
-      <w:proofErr w:type="spellEnd"/>
-      <w:r>
-        <w:rPr>
-          <w:rFonts w:ascii="Cascadia Mono" w:hAnsi="Cascadia Mono" w:cs="Cascadia Mono"/>
-          <w:color w:val="000000"/>
-          <w:kern w:val="0"/>
-          <w:sz w:val="19"/>
-          <w:szCs w:val="19"/>
-        </w:rPr>
-        <w:t>(</w:t>
-      </w:r>
-      <w:proofErr w:type="gramEnd"/>
+        <w:t>printf(</w:t>
+      </w:r>
       <w:r>
         <w:rPr>
           <w:rFonts w:ascii="Cascadia Mono" w:hAnsi="Cascadia Mono" w:cs="Cascadia Mono"/>
@@ -8522,51 +6005,7 @@
           <w:sz w:val="19"/>
           <w:szCs w:val="19"/>
         </w:rPr>
-        <w:t>"Device Matrix Mul Time, size[%d]: %</w:t>
-      </w:r>
-      <w:proofErr w:type="spellStart"/>
-      <w:r>
-        <w:rPr>
-          <w:rFonts w:ascii="Cascadia Mono" w:hAnsi="Cascadia Mono" w:cs="Cascadia Mono"/>
-          <w:color w:val="A31515"/>
-          <w:kern w:val="0"/>
-          <w:sz w:val="19"/>
-          <w:szCs w:val="19"/>
-        </w:rPr>
-        <w:t>f</w:t>
-      </w:r>
-      <w:proofErr w:type="spellEnd"/>
-      <w:r>
-        <w:rPr>
-          <w:rFonts w:ascii="Cascadia Mono" w:hAnsi="Cascadia Mono" w:cs="Cascadia Mono"/>
-          <w:color w:val="A31515"/>
-          <w:kern w:val="0"/>
-          <w:sz w:val="19"/>
-          <w:szCs w:val="19"/>
-        </w:rPr>
-        <w:t xml:space="preserve"> </w:t>
-      </w:r>
-      <w:proofErr w:type="spellStart"/>
-      <w:r>
-        <w:rPr>
-          <w:rFonts w:ascii="Cascadia Mono" w:hAnsi="Cascadia Mono" w:cs="Cascadia Mono"/>
-          <w:color w:val="A31515"/>
-          <w:kern w:val="0"/>
-          <w:sz w:val="19"/>
-          <w:szCs w:val="19"/>
-        </w:rPr>
-        <w:t>ms</w:t>
-      </w:r>
-      <w:proofErr w:type="spellEnd"/>
-      <w:r>
-        <w:rPr>
-          <w:rFonts w:ascii="Cascadia Mono" w:hAnsi="Cascadia Mono" w:cs="Cascadia Mono"/>
-          <w:color w:val="A31515"/>
-          <w:kern w:val="0"/>
-          <w:sz w:val="19"/>
-          <w:szCs w:val="19"/>
-        </w:rPr>
-        <w:t>\n"</w:t>
+        <w:t>"Device Matrix Mul Time, size[%d]: %f ms\n"</w:t>
       </w:r>
       <w:r>
         <w:rPr>
@@ -8596,29 +6035,7 @@
           <w:sz w:val="19"/>
           <w:szCs w:val="19"/>
         </w:rPr>
-        <w:t xml:space="preserve">, </w:t>
-      </w:r>
-      <w:proofErr w:type="spellStart"/>
-      <w:r>
-        <w:rPr>
-          <w:rFonts w:ascii="Cascadia Mono" w:hAnsi="Cascadia Mono" w:cs="Cascadia Mono"/>
-          <w:color w:val="000000"/>
-          <w:kern w:val="0"/>
-          <w:sz w:val="19"/>
-          <w:szCs w:val="19"/>
-        </w:rPr>
-        <w:t>elapsedTime_MatrixMulTiled</w:t>
-      </w:r>
-      <w:proofErr w:type="spellEnd"/>
-      <w:r>
-        <w:rPr>
-          <w:rFonts w:ascii="Cascadia Mono" w:hAnsi="Cascadia Mono" w:cs="Cascadia Mono"/>
-          <w:color w:val="000000"/>
-          <w:kern w:val="0"/>
-          <w:sz w:val="19"/>
-          <w:szCs w:val="19"/>
-        </w:rPr>
-        <w:t>);</w:t>
+        <w:t>, elapsedTime_MatrixMulTiled);</w:t>
       </w:r>
     </w:p>
     <w:p>
@@ -8659,76 +6076,8 @@
           <w:szCs w:val="19"/>
         </w:rPr>
         <w:tab/>
-      </w:r>
-      <w:proofErr w:type="spellStart"/>
-      <w:proofErr w:type="gramStart"/>
-      <w:r>
-        <w:rPr>
-          <w:rFonts w:ascii="Cascadia Mono" w:hAnsi="Cascadia Mono" w:cs="Cascadia Mono"/>
-          <w:color w:val="000000"/>
-          <w:kern w:val="0"/>
-          <w:sz w:val="19"/>
-          <w:szCs w:val="19"/>
-        </w:rPr>
-        <w:t>cudaMemcpy</w:t>
-      </w:r>
-      <w:proofErr w:type="spellEnd"/>
-      <w:r>
-        <w:rPr>
-          <w:rFonts w:ascii="Cascadia Mono" w:hAnsi="Cascadia Mono" w:cs="Cascadia Mono"/>
-          <w:color w:val="000000"/>
-          <w:kern w:val="0"/>
-          <w:sz w:val="19"/>
-          <w:szCs w:val="19"/>
-        </w:rPr>
-        <w:t>(</w:t>
-      </w:r>
-      <w:proofErr w:type="spellStart"/>
-      <w:proofErr w:type="gramEnd"/>
-      <w:r>
-        <w:rPr>
-          <w:rFonts w:ascii="Cascadia Mono" w:hAnsi="Cascadia Mono" w:cs="Cascadia Mono"/>
-          <w:color w:val="000000"/>
-          <w:kern w:val="0"/>
-          <w:sz w:val="19"/>
-          <w:szCs w:val="19"/>
-        </w:rPr>
-        <w:t>h_M</w:t>
-      </w:r>
-      <w:proofErr w:type="spellEnd"/>
-      <w:r>
-        <w:rPr>
-          <w:rFonts w:ascii="Cascadia Mono" w:hAnsi="Cascadia Mono" w:cs="Cascadia Mono"/>
-          <w:color w:val="000000"/>
-          <w:kern w:val="0"/>
-          <w:sz w:val="19"/>
-          <w:szCs w:val="19"/>
-        </w:rPr>
-        <w:t xml:space="preserve">, </w:t>
-      </w:r>
-      <w:proofErr w:type="spellStart"/>
-      <w:r>
-        <w:rPr>
-          <w:rFonts w:ascii="Cascadia Mono" w:hAnsi="Cascadia Mono" w:cs="Cascadia Mono"/>
-          <w:color w:val="000000"/>
-          <w:kern w:val="0"/>
-          <w:sz w:val="19"/>
-          <w:szCs w:val="19"/>
-        </w:rPr>
-        <w:t>d_M</w:t>
-      </w:r>
-      <w:proofErr w:type="spellEnd"/>
-      <w:r>
-        <w:rPr>
-          <w:rFonts w:ascii="Cascadia Mono" w:hAnsi="Cascadia Mono" w:cs="Cascadia Mono"/>
-          <w:color w:val="000000"/>
-          <w:kern w:val="0"/>
-          <w:sz w:val="19"/>
-          <w:szCs w:val="19"/>
-        </w:rPr>
-        <w:t xml:space="preserve">, size, </w:t>
-      </w:r>
-      <w:proofErr w:type="spellStart"/>
+        <w:t xml:space="preserve">cudaMemcpy(h_M, d_M, size, </w:t>
+      </w:r>
       <w:r>
         <w:rPr>
           <w:rFonts w:ascii="Cascadia Mono" w:hAnsi="Cascadia Mono" w:cs="Cascadia Mono"/>
@@ -8739,7 +6088,6 @@
         </w:rPr>
         <w:t>cudaMemcpyDeviceToHost</w:t>
       </w:r>
-      <w:proofErr w:type="spellEnd"/>
       <w:r>
         <w:rPr>
           <w:rFonts w:ascii="Cascadia Mono" w:hAnsi="Cascadia Mono" w:cs="Cascadia Mono"/>
@@ -8774,76 +6122,8 @@
           <w:szCs w:val="19"/>
         </w:rPr>
         <w:tab/>
-      </w:r>
-      <w:proofErr w:type="spellStart"/>
-      <w:proofErr w:type="gramStart"/>
-      <w:r>
-        <w:rPr>
-          <w:rFonts w:ascii="Cascadia Mono" w:hAnsi="Cascadia Mono" w:cs="Cascadia Mono"/>
-          <w:color w:val="000000"/>
-          <w:kern w:val="0"/>
-          <w:sz w:val="19"/>
-          <w:szCs w:val="19"/>
-        </w:rPr>
-        <w:t>cudaMemcpy</w:t>
-      </w:r>
-      <w:proofErr w:type="spellEnd"/>
-      <w:r>
-        <w:rPr>
-          <w:rFonts w:ascii="Cascadia Mono" w:hAnsi="Cascadia Mono" w:cs="Cascadia Mono"/>
-          <w:color w:val="000000"/>
-          <w:kern w:val="0"/>
-          <w:sz w:val="19"/>
-          <w:szCs w:val="19"/>
-        </w:rPr>
-        <w:t>(</w:t>
-      </w:r>
-      <w:proofErr w:type="spellStart"/>
-      <w:proofErr w:type="gramEnd"/>
-      <w:r>
-        <w:rPr>
-          <w:rFonts w:ascii="Cascadia Mono" w:hAnsi="Cascadia Mono" w:cs="Cascadia Mono"/>
-          <w:color w:val="000000"/>
-          <w:kern w:val="0"/>
-          <w:sz w:val="19"/>
-          <w:szCs w:val="19"/>
-        </w:rPr>
-        <w:t>h_N</w:t>
-      </w:r>
-      <w:proofErr w:type="spellEnd"/>
-      <w:r>
-        <w:rPr>
-          <w:rFonts w:ascii="Cascadia Mono" w:hAnsi="Cascadia Mono" w:cs="Cascadia Mono"/>
-          <w:color w:val="000000"/>
-          <w:kern w:val="0"/>
-          <w:sz w:val="19"/>
-          <w:szCs w:val="19"/>
-        </w:rPr>
-        <w:t xml:space="preserve">, </w:t>
-      </w:r>
-      <w:proofErr w:type="spellStart"/>
-      <w:r>
-        <w:rPr>
-          <w:rFonts w:ascii="Cascadia Mono" w:hAnsi="Cascadia Mono" w:cs="Cascadia Mono"/>
-          <w:color w:val="000000"/>
-          <w:kern w:val="0"/>
-          <w:sz w:val="19"/>
-          <w:szCs w:val="19"/>
-        </w:rPr>
-        <w:t>d_N</w:t>
-      </w:r>
-      <w:proofErr w:type="spellEnd"/>
-      <w:r>
-        <w:rPr>
-          <w:rFonts w:ascii="Cascadia Mono" w:hAnsi="Cascadia Mono" w:cs="Cascadia Mono"/>
-          <w:color w:val="000000"/>
-          <w:kern w:val="0"/>
-          <w:sz w:val="19"/>
-          <w:szCs w:val="19"/>
-        </w:rPr>
-        <w:t xml:space="preserve">, size, </w:t>
-      </w:r>
-      <w:proofErr w:type="spellStart"/>
+        <w:t xml:space="preserve">cudaMemcpy(h_N, d_N, size, </w:t>
+      </w:r>
       <w:r>
         <w:rPr>
           <w:rFonts w:ascii="Cascadia Mono" w:hAnsi="Cascadia Mono" w:cs="Cascadia Mono"/>
@@ -8854,7 +6134,6 @@
         </w:rPr>
         <w:t>cudaMemcpyDeviceToHost</w:t>
       </w:r>
-      <w:proofErr w:type="spellEnd"/>
       <w:r>
         <w:rPr>
           <w:rFonts w:ascii="Cascadia Mono" w:hAnsi="Cascadia Mono" w:cs="Cascadia Mono"/>
@@ -8904,76 +6183,8 @@
           <w:szCs w:val="19"/>
         </w:rPr>
         <w:tab/>
-      </w:r>
-      <w:proofErr w:type="spellStart"/>
-      <w:proofErr w:type="gramStart"/>
-      <w:r>
-        <w:rPr>
-          <w:rFonts w:ascii="Cascadia Mono" w:hAnsi="Cascadia Mono" w:cs="Cascadia Mono"/>
-          <w:color w:val="000000"/>
-          <w:kern w:val="0"/>
-          <w:sz w:val="19"/>
-          <w:szCs w:val="19"/>
-        </w:rPr>
-        <w:t>cudaMemcpy</w:t>
-      </w:r>
-      <w:proofErr w:type="spellEnd"/>
-      <w:r>
-        <w:rPr>
-          <w:rFonts w:ascii="Cascadia Mono" w:hAnsi="Cascadia Mono" w:cs="Cascadia Mono"/>
-          <w:color w:val="000000"/>
-          <w:kern w:val="0"/>
-          <w:sz w:val="19"/>
-          <w:szCs w:val="19"/>
-        </w:rPr>
-        <w:t>(</w:t>
-      </w:r>
-      <w:proofErr w:type="spellStart"/>
-      <w:proofErr w:type="gramEnd"/>
-      <w:r>
-        <w:rPr>
-          <w:rFonts w:ascii="Cascadia Mono" w:hAnsi="Cascadia Mono" w:cs="Cascadia Mono"/>
-          <w:color w:val="000000"/>
-          <w:kern w:val="0"/>
-          <w:sz w:val="19"/>
-          <w:szCs w:val="19"/>
-        </w:rPr>
-        <w:t>h_P</w:t>
-      </w:r>
-      <w:proofErr w:type="spellEnd"/>
-      <w:r>
-        <w:rPr>
-          <w:rFonts w:ascii="Cascadia Mono" w:hAnsi="Cascadia Mono" w:cs="Cascadia Mono"/>
-          <w:color w:val="000000"/>
-          <w:kern w:val="0"/>
-          <w:sz w:val="19"/>
-          <w:szCs w:val="19"/>
-        </w:rPr>
-        <w:t xml:space="preserve">, </w:t>
-      </w:r>
-      <w:proofErr w:type="spellStart"/>
-      <w:r>
-        <w:rPr>
-          <w:rFonts w:ascii="Cascadia Mono" w:hAnsi="Cascadia Mono" w:cs="Cascadia Mono"/>
-          <w:color w:val="000000"/>
-          <w:kern w:val="0"/>
-          <w:sz w:val="19"/>
-          <w:szCs w:val="19"/>
-        </w:rPr>
-        <w:t>d_P</w:t>
-      </w:r>
-      <w:proofErr w:type="spellEnd"/>
-      <w:r>
-        <w:rPr>
-          <w:rFonts w:ascii="Cascadia Mono" w:hAnsi="Cascadia Mono" w:cs="Cascadia Mono"/>
-          <w:color w:val="000000"/>
-          <w:kern w:val="0"/>
-          <w:sz w:val="19"/>
-          <w:szCs w:val="19"/>
-        </w:rPr>
-        <w:t xml:space="preserve">, size, </w:t>
-      </w:r>
-      <w:proofErr w:type="spellStart"/>
+        <w:t xml:space="preserve">cudaMemcpy(h_P, d_P, size, </w:t>
+      </w:r>
       <w:r>
         <w:rPr>
           <w:rFonts w:ascii="Cascadia Mono" w:hAnsi="Cascadia Mono" w:cs="Cascadia Mono"/>
@@ -8984,7 +6195,6 @@
         </w:rPr>
         <w:t>cudaMemcpyDeviceToHost</w:t>
       </w:r>
-      <w:proofErr w:type="spellEnd"/>
       <w:r>
         <w:rPr>
           <w:rFonts w:ascii="Cascadia Mono" w:hAnsi="Cascadia Mono" w:cs="Cascadia Mono"/>
@@ -9069,96 +6279,7 @@
           <w:szCs w:val="19"/>
         </w:rPr>
         <w:tab/>
-      </w:r>
-      <w:proofErr w:type="spellStart"/>
-      <w:proofErr w:type="gramStart"/>
-      <w:r>
-        <w:rPr>
-          <w:rFonts w:ascii="Cascadia Mono" w:hAnsi="Cascadia Mono" w:cs="Cascadia Mono"/>
-          <w:color w:val="000000"/>
-          <w:kern w:val="0"/>
-          <w:sz w:val="19"/>
-          <w:szCs w:val="19"/>
-        </w:rPr>
-        <w:t>matrixMulCPU</w:t>
-      </w:r>
-      <w:proofErr w:type="spellEnd"/>
-      <w:r>
-        <w:rPr>
-          <w:rFonts w:ascii="Cascadia Mono" w:hAnsi="Cascadia Mono" w:cs="Cascadia Mono"/>
-          <w:color w:val="000000"/>
-          <w:kern w:val="0"/>
-          <w:sz w:val="19"/>
-          <w:szCs w:val="19"/>
-        </w:rPr>
-        <w:t>(</w:t>
-      </w:r>
-      <w:proofErr w:type="spellStart"/>
-      <w:proofErr w:type="gramEnd"/>
-      <w:r>
-        <w:rPr>
-          <w:rFonts w:ascii="Cascadia Mono" w:hAnsi="Cascadia Mono" w:cs="Cascadia Mono"/>
-          <w:color w:val="000000"/>
-          <w:kern w:val="0"/>
-          <w:sz w:val="19"/>
-          <w:szCs w:val="19"/>
-        </w:rPr>
-        <w:t>h_M</w:t>
-      </w:r>
-      <w:proofErr w:type="spellEnd"/>
-      <w:r>
-        <w:rPr>
-          <w:rFonts w:ascii="Cascadia Mono" w:hAnsi="Cascadia Mono" w:cs="Cascadia Mono"/>
-          <w:color w:val="000000"/>
-          <w:kern w:val="0"/>
-          <w:sz w:val="19"/>
-          <w:szCs w:val="19"/>
-        </w:rPr>
-        <w:t xml:space="preserve">, </w:t>
-      </w:r>
-      <w:proofErr w:type="spellStart"/>
-      <w:r>
-        <w:rPr>
-          <w:rFonts w:ascii="Cascadia Mono" w:hAnsi="Cascadia Mono" w:cs="Cascadia Mono"/>
-          <w:color w:val="000000"/>
-          <w:kern w:val="0"/>
-          <w:sz w:val="19"/>
-          <w:szCs w:val="19"/>
-        </w:rPr>
-        <w:t>h_N</w:t>
-      </w:r>
-      <w:proofErr w:type="spellEnd"/>
-      <w:r>
-        <w:rPr>
-          <w:rFonts w:ascii="Cascadia Mono" w:hAnsi="Cascadia Mono" w:cs="Cascadia Mono"/>
-          <w:color w:val="000000"/>
-          <w:kern w:val="0"/>
-          <w:sz w:val="19"/>
-          <w:szCs w:val="19"/>
-        </w:rPr>
-        <w:t xml:space="preserve">, </w:t>
-      </w:r>
-      <w:proofErr w:type="spellStart"/>
-      <w:r>
-        <w:rPr>
-          <w:rFonts w:ascii="Cascadia Mono" w:hAnsi="Cascadia Mono" w:cs="Cascadia Mono"/>
-          <w:color w:val="000000"/>
-          <w:kern w:val="0"/>
-          <w:sz w:val="19"/>
-          <w:szCs w:val="19"/>
-        </w:rPr>
-        <w:t>h_Pcheck</w:t>
-      </w:r>
-      <w:proofErr w:type="spellEnd"/>
-      <w:r>
-        <w:rPr>
-          <w:rFonts w:ascii="Cascadia Mono" w:hAnsi="Cascadia Mono" w:cs="Cascadia Mono"/>
-          <w:color w:val="000000"/>
-          <w:kern w:val="0"/>
-          <w:sz w:val="19"/>
-          <w:szCs w:val="19"/>
-        </w:rPr>
-        <w:t xml:space="preserve">, </w:t>
+        <w:t xml:space="preserve">matrixMulCPU(h_M, h_N, h_Pcheck, </w:t>
       </w:r>
       <w:r>
         <w:rPr>
@@ -9238,20 +6359,8 @@
           <w:sz w:val="19"/>
           <w:szCs w:val="19"/>
         </w:rPr>
-        <w:t xml:space="preserve"> check = </w:t>
-      </w:r>
-      <w:proofErr w:type="gramStart"/>
-      <w:r>
-        <w:rPr>
-          <w:rFonts w:ascii="Cascadia Mono" w:hAnsi="Cascadia Mono" w:cs="Cascadia Mono"/>
-          <w:color w:val="000000"/>
-          <w:kern w:val="0"/>
-          <w:sz w:val="19"/>
-          <w:szCs w:val="19"/>
-        </w:rPr>
-        <w:t>0;</w:t>
-      </w:r>
-      <w:proofErr w:type="gramEnd"/>
+        <w:t xml:space="preserve"> check = 0;</w:t>
+      </w:r>
     </w:p>
     <w:p>
       <w:pPr>
@@ -9315,51 +6424,7 @@
           <w:sz w:val="19"/>
           <w:szCs w:val="19"/>
         </w:rPr>
-        <w:t xml:space="preserve"> </w:t>
-      </w:r>
-      <w:proofErr w:type="spellStart"/>
-      <w:r>
-        <w:rPr>
-          <w:rFonts w:ascii="Cascadia Mono" w:hAnsi="Cascadia Mono" w:cs="Cascadia Mono"/>
-          <w:color w:val="000000"/>
-          <w:kern w:val="0"/>
-          <w:sz w:val="19"/>
-          <w:szCs w:val="19"/>
-        </w:rPr>
-        <w:t>i</w:t>
-      </w:r>
-      <w:proofErr w:type="spellEnd"/>
-      <w:r>
-        <w:rPr>
-          <w:rFonts w:ascii="Cascadia Mono" w:hAnsi="Cascadia Mono" w:cs="Cascadia Mono"/>
-          <w:color w:val="000000"/>
-          <w:kern w:val="0"/>
-          <w:sz w:val="19"/>
-          <w:szCs w:val="19"/>
-        </w:rPr>
-        <w:t xml:space="preserve"> = 0; </w:t>
-      </w:r>
-      <w:proofErr w:type="spellStart"/>
-      <w:r>
-        <w:rPr>
-          <w:rFonts w:ascii="Cascadia Mono" w:hAnsi="Cascadia Mono" w:cs="Cascadia Mono"/>
-          <w:color w:val="000000"/>
-          <w:kern w:val="0"/>
-          <w:sz w:val="19"/>
-          <w:szCs w:val="19"/>
-        </w:rPr>
-        <w:t>i</w:t>
-      </w:r>
-      <w:proofErr w:type="spellEnd"/>
-      <w:r>
-        <w:rPr>
-          <w:rFonts w:ascii="Cascadia Mono" w:hAnsi="Cascadia Mono" w:cs="Cascadia Mono"/>
-          <w:color w:val="000000"/>
-          <w:kern w:val="0"/>
-          <w:sz w:val="19"/>
-          <w:szCs w:val="19"/>
-        </w:rPr>
-        <w:t xml:space="preserve"> &lt; </w:t>
+        <w:t xml:space="preserve"> i = 0; i &lt; </w:t>
       </w:r>
       <w:r>
         <w:rPr>
@@ -9379,29 +6444,7 @@
           <w:sz w:val="19"/>
           <w:szCs w:val="19"/>
         </w:rPr>
-        <w:t xml:space="preserve">; </w:t>
-      </w:r>
-      <w:proofErr w:type="spellStart"/>
-      <w:r>
-        <w:rPr>
-          <w:rFonts w:ascii="Cascadia Mono" w:hAnsi="Cascadia Mono" w:cs="Cascadia Mono"/>
-          <w:color w:val="000000"/>
-          <w:kern w:val="0"/>
-          <w:sz w:val="19"/>
-          <w:szCs w:val="19"/>
-        </w:rPr>
-        <w:t>i</w:t>
-      </w:r>
-      <w:proofErr w:type="spellEnd"/>
-      <w:r>
-        <w:rPr>
-          <w:rFonts w:ascii="Cascadia Mono" w:hAnsi="Cascadia Mono" w:cs="Cascadia Mono"/>
-          <w:color w:val="000000"/>
-          <w:kern w:val="0"/>
-          <w:sz w:val="19"/>
-          <w:szCs w:val="19"/>
-        </w:rPr>
-        <w:t>++) {</w:t>
+        <w:t>; i++) {</w:t>
       </w:r>
     </w:p>
     <w:p>
@@ -9496,29 +6539,7 @@
           <w:sz w:val="19"/>
           <w:szCs w:val="19"/>
         </w:rPr>
-        <w:t xml:space="preserve">; </w:t>
-      </w:r>
-      <w:proofErr w:type="spellStart"/>
-      <w:r>
-        <w:rPr>
-          <w:rFonts w:ascii="Cascadia Mono" w:hAnsi="Cascadia Mono" w:cs="Cascadia Mono"/>
-          <w:color w:val="000000"/>
-          <w:kern w:val="0"/>
-          <w:sz w:val="19"/>
-          <w:szCs w:val="19"/>
-        </w:rPr>
-        <w:t>j++</w:t>
-      </w:r>
-      <w:proofErr w:type="spellEnd"/>
-      <w:r>
-        <w:rPr>
-          <w:rFonts w:ascii="Cascadia Mono" w:hAnsi="Cascadia Mono" w:cs="Cascadia Mono"/>
-          <w:color w:val="000000"/>
-          <w:kern w:val="0"/>
-          <w:sz w:val="19"/>
-          <w:szCs w:val="19"/>
-        </w:rPr>
-        <w:t>) {</w:t>
+        <w:t>; j++) {</w:t>
       </w:r>
     </w:p>
     <w:p>
@@ -9583,63 +6604,7 @@
           <w:sz w:val="19"/>
           <w:szCs w:val="19"/>
         </w:rPr>
-        <w:t xml:space="preserve"> (</w:t>
-      </w:r>
-      <w:proofErr w:type="gramStart"/>
-      <w:r>
-        <w:rPr>
-          <w:rFonts w:ascii="Cascadia Mono" w:hAnsi="Cascadia Mono" w:cs="Cascadia Mono"/>
-          <w:color w:val="000000"/>
-          <w:kern w:val="0"/>
-          <w:sz w:val="19"/>
-          <w:szCs w:val="19"/>
-        </w:rPr>
-        <w:t>abs(</w:t>
-      </w:r>
-      <w:proofErr w:type="spellStart"/>
-      <w:proofErr w:type="gramEnd"/>
-      <w:r>
-        <w:rPr>
-          <w:rFonts w:ascii="Cascadia Mono" w:hAnsi="Cascadia Mono" w:cs="Cascadia Mono"/>
-          <w:color w:val="000000"/>
-          <w:kern w:val="0"/>
-          <w:sz w:val="19"/>
-          <w:szCs w:val="19"/>
-        </w:rPr>
-        <w:t>h_P</w:t>
-      </w:r>
-      <w:proofErr w:type="spellEnd"/>
-      <w:r>
-        <w:rPr>
-          <w:rFonts w:ascii="Cascadia Mono" w:hAnsi="Cascadia Mono" w:cs="Cascadia Mono"/>
-          <w:color w:val="000000"/>
-          <w:kern w:val="0"/>
-          <w:sz w:val="19"/>
-          <w:szCs w:val="19"/>
-        </w:rPr>
-        <w:t>[</w:t>
-      </w:r>
-      <w:proofErr w:type="spellStart"/>
-      <w:r>
-        <w:rPr>
-          <w:rFonts w:ascii="Cascadia Mono" w:hAnsi="Cascadia Mono" w:cs="Cascadia Mono"/>
-          <w:color w:val="000000"/>
-          <w:kern w:val="0"/>
-          <w:sz w:val="19"/>
-          <w:szCs w:val="19"/>
-        </w:rPr>
-        <w:t>i</w:t>
-      </w:r>
-      <w:proofErr w:type="spellEnd"/>
-      <w:r>
-        <w:rPr>
-          <w:rFonts w:ascii="Cascadia Mono" w:hAnsi="Cascadia Mono" w:cs="Cascadia Mono"/>
-          <w:color w:val="000000"/>
-          <w:kern w:val="0"/>
-          <w:sz w:val="19"/>
-          <w:szCs w:val="19"/>
-        </w:rPr>
-        <w:t xml:space="preserve"> * </w:t>
+        <w:t xml:space="preserve"> (abs(h_P[i * </w:t>
       </w:r>
       <w:r>
         <w:rPr>
@@ -9659,51 +6624,7 @@
           <w:sz w:val="19"/>
           <w:szCs w:val="19"/>
         </w:rPr>
-        <w:t xml:space="preserve"> + j] - </w:t>
-      </w:r>
-      <w:proofErr w:type="spellStart"/>
-      <w:r>
-        <w:rPr>
-          <w:rFonts w:ascii="Cascadia Mono" w:hAnsi="Cascadia Mono" w:cs="Cascadia Mono"/>
-          <w:color w:val="000000"/>
-          <w:kern w:val="0"/>
-          <w:sz w:val="19"/>
-          <w:szCs w:val="19"/>
-        </w:rPr>
-        <w:t>h_Pcheck</w:t>
-      </w:r>
-      <w:proofErr w:type="spellEnd"/>
-      <w:r>
-        <w:rPr>
-          <w:rFonts w:ascii="Cascadia Mono" w:hAnsi="Cascadia Mono" w:cs="Cascadia Mono"/>
-          <w:color w:val="000000"/>
-          <w:kern w:val="0"/>
-          <w:sz w:val="19"/>
-          <w:szCs w:val="19"/>
-        </w:rPr>
-        <w:t>[</w:t>
-      </w:r>
-      <w:proofErr w:type="spellStart"/>
-      <w:r>
-        <w:rPr>
-          <w:rFonts w:ascii="Cascadia Mono" w:hAnsi="Cascadia Mono" w:cs="Cascadia Mono"/>
-          <w:color w:val="000000"/>
-          <w:kern w:val="0"/>
-          <w:sz w:val="19"/>
-          <w:szCs w:val="19"/>
-        </w:rPr>
-        <w:t>i</w:t>
-      </w:r>
-      <w:proofErr w:type="spellEnd"/>
-      <w:r>
-        <w:rPr>
-          <w:rFonts w:ascii="Cascadia Mono" w:hAnsi="Cascadia Mono" w:cs="Cascadia Mono"/>
-          <w:color w:val="000000"/>
-          <w:kern w:val="0"/>
-          <w:sz w:val="19"/>
-          <w:szCs w:val="19"/>
-        </w:rPr>
-        <w:t xml:space="preserve"> * </w:t>
+        <w:t xml:space="preserve"> + j] - h_Pcheck[i * </w:t>
       </w:r>
       <w:r>
         <w:rPr>
@@ -9779,20 +6700,8 @@
           <w:szCs w:val="19"/>
         </w:rPr>
         <w:tab/>
-        <w:t xml:space="preserve">check = </w:t>
-      </w:r>
-      <w:proofErr w:type="gramStart"/>
-      <w:r>
-        <w:rPr>
-          <w:rFonts w:ascii="Cascadia Mono" w:hAnsi="Cascadia Mono" w:cs="Cascadia Mono"/>
-          <w:color w:val="000000"/>
-          <w:kern w:val="0"/>
-          <w:sz w:val="19"/>
-          <w:szCs w:val="19"/>
-        </w:rPr>
-        <w:t>1;</w:t>
-      </w:r>
-      <w:proofErr w:type="gramEnd"/>
+        <w:t>check = 1;</w:t>
+      </w:r>
     </w:p>
     <w:p>
       <w:pPr>
@@ -10010,31 +6919,8 @@
           <w:szCs w:val="19"/>
         </w:rPr>
         <w:tab/>
-      </w:r>
-      <w:proofErr w:type="spellStart"/>
-      <w:proofErr w:type="gramStart"/>
-      <w:r>
-        <w:rPr>
-          <w:rFonts w:ascii="Cascadia Mono" w:hAnsi="Cascadia Mono" w:cs="Cascadia Mono"/>
-          <w:color w:val="000000"/>
-          <w:kern w:val="0"/>
-          <w:sz w:val="19"/>
-          <w:szCs w:val="19"/>
-        </w:rPr>
-        <w:t>printf</w:t>
-      </w:r>
-      <w:proofErr w:type="spellEnd"/>
-      <w:r>
-        <w:rPr>
-          <w:rFonts w:ascii="Cascadia Mono" w:hAnsi="Cascadia Mono" w:cs="Cascadia Mono"/>
-          <w:color w:val="000000"/>
-          <w:kern w:val="0"/>
-          <w:sz w:val="19"/>
-          <w:szCs w:val="19"/>
-        </w:rPr>
-        <w:t>(</w:t>
-      </w:r>
-      <w:proofErr w:type="gramEnd"/>
+        <w:t>printf(</w:t>
+      </w:r>
       <w:r>
         <w:rPr>
           <w:rFonts w:ascii="Cascadia Mono" w:hAnsi="Cascadia Mono" w:cs="Cascadia Mono"/>
@@ -10160,31 +7046,8 @@
           <w:szCs w:val="19"/>
         </w:rPr>
         <w:tab/>
-      </w:r>
-      <w:proofErr w:type="spellStart"/>
-      <w:proofErr w:type="gramStart"/>
-      <w:r>
-        <w:rPr>
-          <w:rFonts w:ascii="Cascadia Mono" w:hAnsi="Cascadia Mono" w:cs="Cascadia Mono"/>
-          <w:color w:val="000000"/>
-          <w:kern w:val="0"/>
-          <w:sz w:val="19"/>
-          <w:szCs w:val="19"/>
-        </w:rPr>
-        <w:t>printf</w:t>
-      </w:r>
-      <w:proofErr w:type="spellEnd"/>
-      <w:r>
-        <w:rPr>
-          <w:rFonts w:ascii="Cascadia Mono" w:hAnsi="Cascadia Mono" w:cs="Cascadia Mono"/>
-          <w:color w:val="000000"/>
-          <w:kern w:val="0"/>
-          <w:sz w:val="19"/>
-          <w:szCs w:val="19"/>
-        </w:rPr>
-        <w:t>(</w:t>
-      </w:r>
-      <w:proofErr w:type="gramEnd"/>
+        <w:t>printf(</w:t>
+      </w:r>
       <w:r>
         <w:rPr>
           <w:rFonts w:ascii="Cascadia Mono" w:hAnsi="Cascadia Mono" w:cs="Cascadia Mono"/>
@@ -10270,53 +7133,8 @@
           <w:szCs w:val="19"/>
         </w:rPr>
         <w:tab/>
-      </w:r>
-      <w:proofErr w:type="spellStart"/>
-      <w:r>
-        <w:rPr>
-          <w:rFonts w:ascii="Cascadia Mono" w:hAnsi="Cascadia Mono" w:cs="Cascadia Mono"/>
-          <w:color w:val="000000"/>
-          <w:kern w:val="0"/>
-          <w:sz w:val="19"/>
-          <w:szCs w:val="19"/>
-        </w:rPr>
-        <w:t>cudaFree</w:t>
-      </w:r>
-      <w:proofErr w:type="spellEnd"/>
-      <w:r>
-        <w:rPr>
-          <w:rFonts w:ascii="Cascadia Mono" w:hAnsi="Cascadia Mono" w:cs="Cascadia Mono"/>
-          <w:color w:val="000000"/>
-          <w:kern w:val="0"/>
-          <w:sz w:val="19"/>
-          <w:szCs w:val="19"/>
-        </w:rPr>
-        <w:t>(</w:t>
-      </w:r>
-      <w:proofErr w:type="spellStart"/>
-      <w:r>
-        <w:rPr>
-          <w:rFonts w:ascii="Cascadia Mono" w:hAnsi="Cascadia Mono" w:cs="Cascadia Mono"/>
-          <w:color w:val="000000"/>
-          <w:kern w:val="0"/>
-          <w:sz w:val="19"/>
-          <w:szCs w:val="19"/>
-        </w:rPr>
-        <w:t>d_M</w:t>
-      </w:r>
-      <w:proofErr w:type="spellEnd"/>
-      <w:proofErr w:type="gramStart"/>
-      <w:r>
-        <w:rPr>
-          <w:rFonts w:ascii="Cascadia Mono" w:hAnsi="Cascadia Mono" w:cs="Cascadia Mono"/>
-          <w:color w:val="000000"/>
-          <w:kern w:val="0"/>
-          <w:sz w:val="19"/>
-          <w:szCs w:val="19"/>
-        </w:rPr>
-        <w:t>);</w:t>
-      </w:r>
-      <w:proofErr w:type="gramEnd"/>
+        <w:t>cudaFree(d_M);</w:t>
+      </w:r>
     </w:p>
     <w:p>
       <w:pPr>
@@ -10341,53 +7159,8 @@
           <w:szCs w:val="19"/>
         </w:rPr>
         <w:tab/>
-      </w:r>
-      <w:proofErr w:type="spellStart"/>
-      <w:r>
-        <w:rPr>
-          <w:rFonts w:ascii="Cascadia Mono" w:hAnsi="Cascadia Mono" w:cs="Cascadia Mono"/>
-          <w:color w:val="000000"/>
-          <w:kern w:val="0"/>
-          <w:sz w:val="19"/>
-          <w:szCs w:val="19"/>
-        </w:rPr>
-        <w:t>cudaFree</w:t>
-      </w:r>
-      <w:proofErr w:type="spellEnd"/>
-      <w:r>
-        <w:rPr>
-          <w:rFonts w:ascii="Cascadia Mono" w:hAnsi="Cascadia Mono" w:cs="Cascadia Mono"/>
-          <w:color w:val="000000"/>
-          <w:kern w:val="0"/>
-          <w:sz w:val="19"/>
-          <w:szCs w:val="19"/>
-        </w:rPr>
-        <w:t>(</w:t>
-      </w:r>
-      <w:proofErr w:type="spellStart"/>
-      <w:r>
-        <w:rPr>
-          <w:rFonts w:ascii="Cascadia Mono" w:hAnsi="Cascadia Mono" w:cs="Cascadia Mono"/>
-          <w:color w:val="000000"/>
-          <w:kern w:val="0"/>
-          <w:sz w:val="19"/>
-          <w:szCs w:val="19"/>
-        </w:rPr>
-        <w:t>d_N</w:t>
-      </w:r>
-      <w:proofErr w:type="spellEnd"/>
-      <w:proofErr w:type="gramStart"/>
-      <w:r>
-        <w:rPr>
-          <w:rFonts w:ascii="Cascadia Mono" w:hAnsi="Cascadia Mono" w:cs="Cascadia Mono"/>
-          <w:color w:val="000000"/>
-          <w:kern w:val="0"/>
-          <w:sz w:val="19"/>
-          <w:szCs w:val="19"/>
-        </w:rPr>
-        <w:t>);</w:t>
-      </w:r>
-      <w:proofErr w:type="gramEnd"/>
+        <w:t>cudaFree(d_N);</w:t>
+      </w:r>
     </w:p>
     <w:p>
       <w:pPr>
@@ -10412,53 +7185,8 @@
           <w:szCs w:val="19"/>
         </w:rPr>
         <w:tab/>
-      </w:r>
-      <w:proofErr w:type="spellStart"/>
-      <w:r>
-        <w:rPr>
-          <w:rFonts w:ascii="Cascadia Mono" w:hAnsi="Cascadia Mono" w:cs="Cascadia Mono"/>
-          <w:color w:val="000000"/>
-          <w:kern w:val="0"/>
-          <w:sz w:val="19"/>
-          <w:szCs w:val="19"/>
-        </w:rPr>
-        <w:t>cudaFree</w:t>
-      </w:r>
-      <w:proofErr w:type="spellEnd"/>
-      <w:r>
-        <w:rPr>
-          <w:rFonts w:ascii="Cascadia Mono" w:hAnsi="Cascadia Mono" w:cs="Cascadia Mono"/>
-          <w:color w:val="000000"/>
-          <w:kern w:val="0"/>
-          <w:sz w:val="19"/>
-          <w:szCs w:val="19"/>
-        </w:rPr>
-        <w:t>(</w:t>
-      </w:r>
-      <w:proofErr w:type="spellStart"/>
-      <w:r>
-        <w:rPr>
-          <w:rFonts w:ascii="Cascadia Mono" w:hAnsi="Cascadia Mono" w:cs="Cascadia Mono"/>
-          <w:color w:val="000000"/>
-          <w:kern w:val="0"/>
-          <w:sz w:val="19"/>
-          <w:szCs w:val="19"/>
-        </w:rPr>
-        <w:t>d_P</w:t>
-      </w:r>
-      <w:proofErr w:type="spellEnd"/>
-      <w:proofErr w:type="gramStart"/>
-      <w:r>
-        <w:rPr>
-          <w:rFonts w:ascii="Cascadia Mono" w:hAnsi="Cascadia Mono" w:cs="Cascadia Mono"/>
-          <w:color w:val="000000"/>
-          <w:kern w:val="0"/>
-          <w:sz w:val="19"/>
-          <w:szCs w:val="19"/>
-        </w:rPr>
-        <w:t>);</w:t>
-      </w:r>
-      <w:proofErr w:type="gramEnd"/>
+        <w:t>cudaFree(d_P);</w:t>
+      </w:r>
     </w:p>
     <w:p>
       <w:pPr>
@@ -10483,53 +7211,8 @@
           <w:szCs w:val="19"/>
         </w:rPr>
         <w:tab/>
-      </w:r>
-      <w:proofErr w:type="spellStart"/>
-      <w:r>
-        <w:rPr>
-          <w:rFonts w:ascii="Cascadia Mono" w:hAnsi="Cascadia Mono" w:cs="Cascadia Mono"/>
-          <w:color w:val="000000"/>
-          <w:kern w:val="0"/>
-          <w:sz w:val="19"/>
-          <w:szCs w:val="19"/>
-        </w:rPr>
-        <w:t>cudaFree</w:t>
-      </w:r>
-      <w:proofErr w:type="spellEnd"/>
-      <w:r>
-        <w:rPr>
-          <w:rFonts w:ascii="Cascadia Mono" w:hAnsi="Cascadia Mono" w:cs="Cascadia Mono"/>
-          <w:color w:val="000000"/>
-          <w:kern w:val="0"/>
-          <w:sz w:val="19"/>
-          <w:szCs w:val="19"/>
-        </w:rPr>
-        <w:t>(</w:t>
-      </w:r>
-      <w:proofErr w:type="spellStart"/>
-      <w:r>
-        <w:rPr>
-          <w:rFonts w:ascii="Cascadia Mono" w:hAnsi="Cascadia Mono" w:cs="Cascadia Mono"/>
-          <w:color w:val="000000"/>
-          <w:kern w:val="0"/>
-          <w:sz w:val="19"/>
-          <w:szCs w:val="19"/>
-        </w:rPr>
-        <w:t>h_M</w:t>
-      </w:r>
-      <w:proofErr w:type="spellEnd"/>
-      <w:proofErr w:type="gramStart"/>
-      <w:r>
-        <w:rPr>
-          <w:rFonts w:ascii="Cascadia Mono" w:hAnsi="Cascadia Mono" w:cs="Cascadia Mono"/>
-          <w:color w:val="000000"/>
-          <w:kern w:val="0"/>
-          <w:sz w:val="19"/>
-          <w:szCs w:val="19"/>
-        </w:rPr>
-        <w:t>);</w:t>
-      </w:r>
-      <w:proofErr w:type="gramEnd"/>
+        <w:t>cudaFree(h_M);</w:t>
+      </w:r>
     </w:p>
     <w:p>
       <w:pPr>
@@ -10554,53 +7237,8 @@
           <w:szCs w:val="19"/>
         </w:rPr>
         <w:tab/>
-      </w:r>
-      <w:proofErr w:type="spellStart"/>
-      <w:r>
-        <w:rPr>
-          <w:rFonts w:ascii="Cascadia Mono" w:hAnsi="Cascadia Mono" w:cs="Cascadia Mono"/>
-          <w:color w:val="000000"/>
-          <w:kern w:val="0"/>
-          <w:sz w:val="19"/>
-          <w:szCs w:val="19"/>
-        </w:rPr>
-        <w:t>cudaFree</w:t>
-      </w:r>
-      <w:proofErr w:type="spellEnd"/>
-      <w:r>
-        <w:rPr>
-          <w:rFonts w:ascii="Cascadia Mono" w:hAnsi="Cascadia Mono" w:cs="Cascadia Mono"/>
-          <w:color w:val="000000"/>
-          <w:kern w:val="0"/>
-          <w:sz w:val="19"/>
-          <w:szCs w:val="19"/>
-        </w:rPr>
-        <w:t>(</w:t>
-      </w:r>
-      <w:proofErr w:type="spellStart"/>
-      <w:r>
-        <w:rPr>
-          <w:rFonts w:ascii="Cascadia Mono" w:hAnsi="Cascadia Mono" w:cs="Cascadia Mono"/>
-          <w:color w:val="000000"/>
-          <w:kern w:val="0"/>
-          <w:sz w:val="19"/>
-          <w:szCs w:val="19"/>
-        </w:rPr>
-        <w:t>h_N</w:t>
-      </w:r>
-      <w:proofErr w:type="spellEnd"/>
-      <w:proofErr w:type="gramStart"/>
-      <w:r>
-        <w:rPr>
-          <w:rFonts w:ascii="Cascadia Mono" w:hAnsi="Cascadia Mono" w:cs="Cascadia Mono"/>
-          <w:color w:val="000000"/>
-          <w:kern w:val="0"/>
-          <w:sz w:val="19"/>
-          <w:szCs w:val="19"/>
-        </w:rPr>
-        <w:t>);</w:t>
-      </w:r>
-      <w:proofErr w:type="gramEnd"/>
+        <w:t>cudaFree(h_N);</w:t>
+      </w:r>
     </w:p>
     <w:p>
       <w:pPr>
@@ -10625,53 +7263,8 @@
           <w:szCs w:val="19"/>
         </w:rPr>
         <w:tab/>
-      </w:r>
-      <w:proofErr w:type="spellStart"/>
-      <w:r>
-        <w:rPr>
-          <w:rFonts w:ascii="Cascadia Mono" w:hAnsi="Cascadia Mono" w:cs="Cascadia Mono"/>
-          <w:color w:val="000000"/>
-          <w:kern w:val="0"/>
-          <w:sz w:val="19"/>
-          <w:szCs w:val="19"/>
-        </w:rPr>
-        <w:t>cudaFree</w:t>
-      </w:r>
-      <w:proofErr w:type="spellEnd"/>
-      <w:r>
-        <w:rPr>
-          <w:rFonts w:ascii="Cascadia Mono" w:hAnsi="Cascadia Mono" w:cs="Cascadia Mono"/>
-          <w:color w:val="000000"/>
-          <w:kern w:val="0"/>
-          <w:sz w:val="19"/>
-          <w:szCs w:val="19"/>
-        </w:rPr>
-        <w:t>(</w:t>
-      </w:r>
-      <w:proofErr w:type="spellStart"/>
-      <w:r>
-        <w:rPr>
-          <w:rFonts w:ascii="Cascadia Mono" w:hAnsi="Cascadia Mono" w:cs="Cascadia Mono"/>
-          <w:color w:val="000000"/>
-          <w:kern w:val="0"/>
-          <w:sz w:val="19"/>
-          <w:szCs w:val="19"/>
-        </w:rPr>
-        <w:t>h_P</w:t>
-      </w:r>
-      <w:proofErr w:type="spellEnd"/>
-      <w:proofErr w:type="gramStart"/>
-      <w:r>
-        <w:rPr>
-          <w:rFonts w:ascii="Cascadia Mono" w:hAnsi="Cascadia Mono" w:cs="Cascadia Mono"/>
-          <w:color w:val="000000"/>
-          <w:kern w:val="0"/>
-          <w:sz w:val="19"/>
-          <w:szCs w:val="19"/>
-        </w:rPr>
-        <w:t>);</w:t>
-      </w:r>
-      <w:proofErr w:type="gramEnd"/>
+        <w:t>cudaFree(h_P);</w:t>
+      </w:r>
     </w:p>
     <w:p>
       <w:pPr>
@@ -10696,53 +7289,8 @@
           <w:szCs w:val="19"/>
         </w:rPr>
         <w:tab/>
-      </w:r>
-      <w:proofErr w:type="spellStart"/>
-      <w:r>
-        <w:rPr>
-          <w:rFonts w:ascii="Cascadia Mono" w:hAnsi="Cascadia Mono" w:cs="Cascadia Mono"/>
-          <w:color w:val="000000"/>
-          <w:kern w:val="0"/>
-          <w:sz w:val="19"/>
-          <w:szCs w:val="19"/>
-        </w:rPr>
-        <w:t>cudaFree</w:t>
-      </w:r>
-      <w:proofErr w:type="spellEnd"/>
-      <w:r>
-        <w:rPr>
-          <w:rFonts w:ascii="Cascadia Mono" w:hAnsi="Cascadia Mono" w:cs="Cascadia Mono"/>
-          <w:color w:val="000000"/>
-          <w:kern w:val="0"/>
-          <w:sz w:val="19"/>
-          <w:szCs w:val="19"/>
-        </w:rPr>
-        <w:t>(</w:t>
-      </w:r>
-      <w:proofErr w:type="spellStart"/>
-      <w:r>
-        <w:rPr>
-          <w:rFonts w:ascii="Cascadia Mono" w:hAnsi="Cascadia Mono" w:cs="Cascadia Mono"/>
-          <w:color w:val="000000"/>
-          <w:kern w:val="0"/>
-          <w:sz w:val="19"/>
-          <w:szCs w:val="19"/>
-        </w:rPr>
-        <w:t>h_Pcheck</w:t>
-      </w:r>
-      <w:proofErr w:type="spellEnd"/>
-      <w:proofErr w:type="gramStart"/>
-      <w:r>
-        <w:rPr>
-          <w:rFonts w:ascii="Cascadia Mono" w:hAnsi="Cascadia Mono" w:cs="Cascadia Mono"/>
-          <w:color w:val="000000"/>
-          <w:kern w:val="0"/>
-          <w:sz w:val="19"/>
-          <w:szCs w:val="19"/>
-        </w:rPr>
-        <w:t>);</w:t>
-      </w:r>
-      <w:proofErr w:type="gramEnd"/>
+        <w:t>cudaFree(h_Pcheck);</w:t>
+      </w:r>
     </w:p>
     <w:p>
       <w:r>
@@ -10761,6 +7309,7 @@
         <w:pStyle w:val="Heading2"/>
       </w:pPr>
       <w:r>
+        <w:lastRenderedPageBreak/>
         <w:t xml:space="preserve">Part 1 </w:t>
       </w:r>
       <w:r>
@@ -10790,6 +7339,9 @@
     </w:p>
     <w:p>
       <w:r>
+        <w:rPr>
+          <w:noProof/>
+        </w:rPr>
         <w:drawing>
           <wp:inline distT="0" distB="0" distL="0" distR="0" wp14:anchorId="39A7FB55" wp14:editId="4C26AB6D">
             <wp:extent cx="5943600" cy="902335"/>
@@ -10808,7 +7360,7 @@
                     </pic:cNvPicPr>
                   </pic:nvPicPr>
                   <pic:blipFill>
-                    <a:blip r:embed="rId13">
+                    <a:blip r:embed="rId14">
                       <a:extLst>
                         <a:ext uri="{28A0092B-C50C-407E-A947-70E740481C1C}">
                           <a14:useLocalDpi xmlns:a14="http://schemas.microsoft.com/office/drawing/2010/main" val="0"/>
@@ -10842,6 +7394,9 @@
     </w:p>
     <w:p>
       <w:r>
+        <w:rPr>
+          <w:noProof/>
+        </w:rPr>
         <w:drawing>
           <wp:inline distT="0" distB="0" distL="0" distR="0" wp14:anchorId="3139E41C" wp14:editId="2B12F1CF">
             <wp:extent cx="5943600" cy="774700"/>
@@ -10855,59 +7410,6 @@
                 <pic:pic xmlns:pic="http://schemas.openxmlformats.org/drawingml/2006/picture">
                   <pic:nvPicPr>
                     <pic:cNvPr id="0" name="Picture 4"/>
-                    <pic:cNvPicPr>
-                      <a:picLocks noChangeAspect="1" noChangeArrowheads="1"/>
-                    </pic:cNvPicPr>
-                  </pic:nvPicPr>
-                  <pic:blipFill>
-                    <a:blip r:embed="rId14">
-                      <a:extLst>
-                        <a:ext uri="{28A0092B-C50C-407E-A947-70E740481C1C}">
-                          <a14:useLocalDpi xmlns:a14="http://schemas.microsoft.com/office/drawing/2010/main" val="0"/>
-                        </a:ext>
-                      </a:extLst>
-                    </a:blip>
-                    <a:srcRect/>
-                    <a:stretch>
-                      <a:fillRect/>
-                    </a:stretch>
-                  </pic:blipFill>
-                  <pic:spPr bwMode="auto">
-                    <a:xfrm>
-                      <a:off x="0" y="0"/>
-                      <a:ext cx="5943600" cy="774700"/>
-                    </a:xfrm>
-                    <a:prstGeom prst="rect">
-                      <a:avLst/>
-                    </a:prstGeom>
-                    <a:noFill/>
-                    <a:ln>
-                      <a:noFill/>
-                    </a:ln>
-                  </pic:spPr>
-                </pic:pic>
-              </a:graphicData>
-            </a:graphic>
-          </wp:inline>
-        </w:drawing>
-      </w:r>
-    </w:p>
-    <w:p>
-      <w:r>
-        <w:lastRenderedPageBreak/>
-        <w:drawing>
-          <wp:inline distT="0" distB="0" distL="0" distR="0" wp14:anchorId="58390FA6" wp14:editId="4BDDA5C5">
-            <wp:extent cx="5943600" cy="774700"/>
-            <wp:effectExtent l="0" t="0" r="0" b="6350"/>
-            <wp:docPr id="9" name="Picture 9"/>
-            <wp:cNvGraphicFramePr>
-              <a:graphicFrameLocks xmlns:a="http://schemas.openxmlformats.org/drawingml/2006/main" noChangeAspect="1"/>
-            </wp:cNvGraphicFramePr>
-            <a:graphic xmlns:a="http://schemas.openxmlformats.org/drawingml/2006/main">
-              <a:graphicData uri="http://schemas.openxmlformats.org/drawingml/2006/picture">
-                <pic:pic xmlns:pic="http://schemas.openxmlformats.org/drawingml/2006/picture">
-                  <pic:nvPicPr>
-                    <pic:cNvPr id="0" name="Picture 5"/>
                     <pic:cNvPicPr>
                       <a:picLocks noChangeAspect="1" noChangeArrowheads="1"/>
                     </pic:cNvPicPr>
@@ -10947,11 +7449,14 @@
     </w:p>
     <w:p>
       <w:r>
+        <w:rPr>
+          <w:noProof/>
+        </w:rPr>
         <w:drawing>
-          <wp:inline distT="0" distB="0" distL="0" distR="0" wp14:anchorId="10B43143" wp14:editId="7AB5EA09">
+          <wp:inline distT="0" distB="0" distL="0" distR="0" wp14:anchorId="58390FA6" wp14:editId="4BDDA5C5">
             <wp:extent cx="5943600" cy="774700"/>
             <wp:effectExtent l="0" t="0" r="0" b="6350"/>
-            <wp:docPr id="10" name="Picture 10"/>
+            <wp:docPr id="9" name="Picture 9"/>
             <wp:cNvGraphicFramePr>
               <a:graphicFrameLocks xmlns:a="http://schemas.openxmlformats.org/drawingml/2006/main" noChangeAspect="1"/>
             </wp:cNvGraphicFramePr>
@@ -10959,7 +7464,7 @@
               <a:graphicData uri="http://schemas.openxmlformats.org/drawingml/2006/picture">
                 <pic:pic xmlns:pic="http://schemas.openxmlformats.org/drawingml/2006/picture">
                   <pic:nvPicPr>
-                    <pic:cNvPr id="0" name="Picture 6"/>
+                    <pic:cNvPr id="0" name="Picture 5"/>
                     <pic:cNvPicPr>
                       <a:picLocks noChangeAspect="1" noChangeArrowheads="1"/>
                     </pic:cNvPicPr>
@@ -10999,6 +7504,64 @@
     </w:p>
     <w:p>
       <w:r>
+        <w:rPr>
+          <w:noProof/>
+        </w:rPr>
+        <w:drawing>
+          <wp:inline distT="0" distB="0" distL="0" distR="0" wp14:anchorId="10B43143" wp14:editId="7AB5EA09">
+            <wp:extent cx="5943600" cy="774700"/>
+            <wp:effectExtent l="0" t="0" r="0" b="6350"/>
+            <wp:docPr id="10" name="Picture 10"/>
+            <wp:cNvGraphicFramePr>
+              <a:graphicFrameLocks xmlns:a="http://schemas.openxmlformats.org/drawingml/2006/main" noChangeAspect="1"/>
+            </wp:cNvGraphicFramePr>
+            <a:graphic xmlns:a="http://schemas.openxmlformats.org/drawingml/2006/main">
+              <a:graphicData uri="http://schemas.openxmlformats.org/drawingml/2006/picture">
+                <pic:pic xmlns:pic="http://schemas.openxmlformats.org/drawingml/2006/picture">
+                  <pic:nvPicPr>
+                    <pic:cNvPr id="0" name="Picture 6"/>
+                    <pic:cNvPicPr>
+                      <a:picLocks noChangeAspect="1" noChangeArrowheads="1"/>
+                    </pic:cNvPicPr>
+                  </pic:nvPicPr>
+                  <pic:blipFill>
+                    <a:blip r:embed="rId17">
+                      <a:extLst>
+                        <a:ext uri="{28A0092B-C50C-407E-A947-70E740481C1C}">
+                          <a14:useLocalDpi xmlns:a14="http://schemas.microsoft.com/office/drawing/2010/main" val="0"/>
+                        </a:ext>
+                      </a:extLst>
+                    </a:blip>
+                    <a:srcRect/>
+                    <a:stretch>
+                      <a:fillRect/>
+                    </a:stretch>
+                  </pic:blipFill>
+                  <pic:spPr bwMode="auto">
+                    <a:xfrm>
+                      <a:off x="0" y="0"/>
+                      <a:ext cx="5943600" cy="774700"/>
+                    </a:xfrm>
+                    <a:prstGeom prst="rect">
+                      <a:avLst/>
+                    </a:prstGeom>
+                    <a:noFill/>
+                    <a:ln>
+                      <a:noFill/>
+                    </a:ln>
+                  </pic:spPr>
+                </pic:pic>
+              </a:graphicData>
+            </a:graphic>
+          </wp:inline>
+        </w:drawing>
+      </w:r>
+    </w:p>
+    <w:p>
+      <w:r>
+        <w:rPr>
+          <w:noProof/>
+        </w:rPr>
         <w:drawing>
           <wp:inline distT="0" distB="0" distL="0" distR="0" wp14:anchorId="1A9280E7" wp14:editId="4F6CC6EE">
             <wp:extent cx="5943600" cy="774700"/>
@@ -11017,7 +7580,7 @@
                     </pic:cNvPicPr>
                   </pic:nvPicPr>
                   <pic:blipFill>
-                    <a:blip r:embed="rId17">
+                    <a:blip r:embed="rId18">
                       <a:extLst>
                         <a:ext uri="{28A0092B-C50C-407E-A947-70E740481C1C}">
                           <a14:useLocalDpi xmlns:a14="http://schemas.microsoft.com/office/drawing/2010/main" val="0"/>

</xml_diff>